<commit_message>
add final edits to HW3 before submitting
</commit_message>
<xml_diff>
--- a/Homeworks/HW03/PM592_HW3.docx
+++ b/Homeworks/HW03/PM592_HW3.docx
@@ -9,12 +9,12 @@
         <w:tblLook w:val="04A0" w:firstRow="1" w:lastRow="0" w:firstColumn="1" w:lastColumn="0" w:noHBand="0" w:noVBand="1"/>
       </w:tblPr>
       <w:tblGrid>
-        <w:gridCol w:w="4959"/>
+        <w:gridCol w:w="5034"/>
         <w:gridCol w:w="232"/>
         <w:gridCol w:w="234"/>
-        <w:gridCol w:w="1164"/>
-        <w:gridCol w:w="974"/>
-        <w:gridCol w:w="1895"/>
+        <w:gridCol w:w="1004"/>
+        <w:gridCol w:w="986"/>
+        <w:gridCol w:w="1921"/>
       </w:tblGrid>
       <w:tr>
         <w:trPr>
@@ -117,7 +117,16 @@
                 <w:rFonts w:ascii="Segoe UI" w:eastAsia="Times New Roman" w:hAnsi="Segoe UI" w:cs="Segoe UI"/>
                 <w:color w:val="000000"/>
               </w:rPr>
-              <w:t xml:space="preserve"> Flemming Wu</w:t>
+              <w:t xml:space="preserve"> </w:t>
+            </w:r>
+            <w:r>
+              <w:rPr>
+                <w:rFonts w:ascii="Segoe UI" w:eastAsia="Times New Roman" w:hAnsi="Segoe UI" w:cs="Segoe UI"/>
+                <w:color w:val="000000"/>
+                <w:sz w:val="18"/>
+                <w:szCs w:val="18"/>
+              </w:rPr>
+              <w:t>Flemming Wu</w:t>
             </w:r>
           </w:p>
         </w:tc>
@@ -1198,8 +1207,8 @@
           <w:color w:val="000000"/>
         </w:rPr>
         <w:drawing>
-          <wp:inline distT="0" distB="0" distL="0" distR="0" wp14:anchorId="6ADE80A0" wp14:editId="37E9CAE7">
-            <wp:extent cx="4305300" cy="2185308"/>
+          <wp:inline distT="0" distB="0" distL="0" distR="0" wp14:anchorId="6ADE80A0" wp14:editId="260DEEE5">
+            <wp:extent cx="5911072" cy="3000375"/>
             <wp:effectExtent l="0" t="0" r="0" b="0"/>
             <wp:docPr id="1" name="Picture 1"/>
             <wp:cNvGraphicFramePr>
@@ -1221,7 +1230,7 @@
                   <pic:spPr>
                     <a:xfrm>
                       <a:off x="0" y="0"/>
-                      <a:ext cx="4326014" cy="2195822"/>
+                      <a:ext cx="5953751" cy="3022038"/>
                     </a:xfrm>
                     <a:prstGeom prst="rect">
                       <a:avLst/>
@@ -1243,20 +1252,6 @@
           <w:color w:val="000000"/>
         </w:rPr>
       </w:pPr>
-      <w:r>
-        <w:rPr>
-          <w:rFonts w:ascii="Calibri" w:eastAsia="Times New Roman" w:hAnsi="Calibri" w:cs="Calibri"/>
-          <w:color w:val="000000"/>
-        </w:rPr>
-        <w:t>From the residuals vs fitted values plot, there doesn’t seem to be a significant pattern, so the assumption of linearity is met.</w:t>
-      </w:r>
-      <w:r>
-        <w:rPr>
-          <w:rFonts w:ascii="Calibri" w:eastAsia="Times New Roman" w:hAnsi="Calibri" w:cs="Calibri"/>
-          <w:color w:val="000000"/>
-        </w:rPr>
-        <w:t xml:space="preserve"> However, there is an outlier on the left side of the plot that drives up the variance on the left.</w:t>
-      </w:r>
     </w:p>
     <w:p>
       <w:pPr>
@@ -1267,6 +1262,13 @@
           <w:color w:val="000000"/>
         </w:rPr>
       </w:pPr>
+      <w:r>
+        <w:rPr>
+          <w:rFonts w:ascii="Calibri" w:eastAsia="Times New Roman" w:hAnsi="Calibri" w:cs="Calibri"/>
+          <w:color w:val="000000"/>
+        </w:rPr>
+        <w:t xml:space="preserve">The linearity assumption can be assessed with the above plot of the fitted values versus the residuals. If the relationship between SBP and BMI is linear, there should be a random scatter of points (no pattern) around a horizontal line at 0. For the most part, it looks like the plot does fit these criteria. So I will say that the linearity assumption is met. I do notice a point (712) on the top left corner on the plot which drives the mean line up on the left. </w:t>
+      </w:r>
     </w:p>
     <w:p>
       <w:pPr>
@@ -1283,9 +1285,10 @@
           <w:rFonts w:ascii="Calibri" w:eastAsia="Times New Roman" w:hAnsi="Calibri" w:cs="Calibri"/>
           <w:color w:val="000000"/>
         </w:rPr>
+        <w:lastRenderedPageBreak/>
         <w:drawing>
-          <wp:inline distT="0" distB="0" distL="0" distR="0" wp14:anchorId="15D7B94A" wp14:editId="3811DBF4">
-            <wp:extent cx="4292309" cy="2076450"/>
+          <wp:inline distT="0" distB="0" distL="0" distR="0" wp14:anchorId="15D7B94A" wp14:editId="1CC3CEDE">
+            <wp:extent cx="5788712" cy="2800350"/>
             <wp:effectExtent l="0" t="0" r="0" b="0"/>
             <wp:docPr id="2" name="Picture 2"/>
             <wp:cNvGraphicFramePr>
@@ -1307,7 +1310,7 @@
                   <pic:spPr>
                     <a:xfrm>
                       <a:off x="0" y="0"/>
-                      <a:ext cx="4320623" cy="2090147"/>
+                      <a:ext cx="5847178" cy="2828633"/>
                     </a:xfrm>
                     <a:prstGeom prst="rect">
                       <a:avLst/>
@@ -1329,42 +1332,81 @@
           <w:color w:val="000000"/>
         </w:rPr>
       </w:pPr>
-      <w:r>
-        <w:rPr>
-          <w:rFonts w:ascii="Calibri" w:eastAsia="Times New Roman" w:hAnsi="Calibri" w:cs="Calibri"/>
-          <w:color w:val="000000"/>
-        </w:rPr>
-        <w:t>From the QQ plot</w:t>
-      </w:r>
-      <w:r>
-        <w:rPr>
-          <w:rFonts w:ascii="Calibri" w:eastAsia="Times New Roman" w:hAnsi="Calibri" w:cs="Calibri"/>
-          <w:color w:val="000000"/>
-        </w:rPr>
-        <w:t xml:space="preserve"> of the residuals, it seems that the assumption of normality is violated, as there is a lot of deviation from the straight line.</w:t>
-      </w:r>
     </w:p>
     <w:p>
       <w:pPr>
         <w:spacing w:before="120" w:after="0" w:line="240" w:lineRule="auto"/>
         <w:contextualSpacing/>
-        <w:jc w:val="center"/>
-        <w:rPr>
-          <w:rFonts w:ascii="Calibri" w:eastAsia="Times New Roman" w:hAnsi="Calibri" w:cs="Calibri"/>
-          <w:color w:val="000000"/>
-        </w:rPr>
-      </w:pPr>
-      <w:r>
-        <w:rPr>
-          <w:rFonts w:ascii="Calibri" w:eastAsia="Times New Roman" w:hAnsi="Calibri" w:cs="Calibri"/>
-          <w:color w:val="000000"/>
-        </w:rPr>
-        <w:lastRenderedPageBreak/>
+        <w:rPr>
+          <w:rFonts w:ascii="Calibri" w:eastAsia="Times New Roman" w:hAnsi="Calibri" w:cs="Calibri"/>
+          <w:color w:val="000000"/>
+        </w:rPr>
+      </w:pPr>
+      <w:r>
+        <w:rPr>
+          <w:rFonts w:ascii="Calibri" w:eastAsia="Times New Roman" w:hAnsi="Calibri" w:cs="Calibri"/>
+          <w:color w:val="000000"/>
+        </w:rPr>
+        <w:t xml:space="preserve">The Normal QQ plot checks to see if the residuals follow a normal distribution. If the residuals do follow a normal distribution the points on the QQ plot should roughly follow a straight line. </w:t>
+      </w:r>
+      <w:r>
+        <w:rPr>
+          <w:rFonts w:ascii="Calibri" w:eastAsia="Times New Roman" w:hAnsi="Calibri" w:cs="Calibri"/>
+          <w:color w:val="000000"/>
+        </w:rPr>
+        <w:t xml:space="preserve">From the </w:t>
+      </w:r>
+      <w:r>
+        <w:rPr>
+          <w:rFonts w:ascii="Calibri" w:eastAsia="Times New Roman" w:hAnsi="Calibri" w:cs="Calibri"/>
+          <w:color w:val="000000"/>
+        </w:rPr>
+        <w:t>plot above</w:t>
+      </w:r>
+      <w:r>
+        <w:rPr>
+          <w:rFonts w:ascii="Calibri" w:eastAsia="Times New Roman" w:hAnsi="Calibri" w:cs="Calibri"/>
+          <w:color w:val="000000"/>
+        </w:rPr>
+        <w:t xml:space="preserve"> it seems that the assumption of normality is violated, as there is a lot of deviation from the straight line</w:t>
+      </w:r>
+      <w:r>
+        <w:rPr>
+          <w:rFonts w:ascii="Calibri" w:eastAsia="Times New Roman" w:hAnsi="Calibri" w:cs="Calibri"/>
+          <w:color w:val="000000"/>
+        </w:rPr>
+        <w:t>, especially on the right side.</w:t>
+      </w:r>
+    </w:p>
+    <w:p>
+      <w:pPr>
+        <w:spacing w:before="120" w:after="0" w:line="240" w:lineRule="auto"/>
+        <w:contextualSpacing/>
+        <w:rPr>
+          <w:rFonts w:ascii="Calibri" w:eastAsia="Times New Roman" w:hAnsi="Calibri" w:cs="Calibri"/>
+          <w:color w:val="000000"/>
+        </w:rPr>
+      </w:pPr>
+    </w:p>
+    <w:p>
+      <w:pPr>
+        <w:spacing w:before="120" w:after="0" w:line="240" w:lineRule="auto"/>
+        <w:contextualSpacing/>
+        <w:rPr>
+          <w:rFonts w:ascii="Calibri" w:eastAsia="Times New Roman" w:hAnsi="Calibri" w:cs="Calibri"/>
+          <w:color w:val="000000"/>
+        </w:rPr>
+      </w:pPr>
+      <w:r>
+        <w:rPr>
+          <w:rFonts w:ascii="Calibri" w:eastAsia="Times New Roman" w:hAnsi="Calibri" w:cs="Calibri"/>
+          <w:color w:val="000000"/>
+        </w:rPr>
         <w:drawing>
-          <wp:inline distT="0" distB="0" distL="0" distR="0" wp14:anchorId="123CAC34" wp14:editId="32995526">
-            <wp:extent cx="4253858" cy="2014220"/>
+          <wp:inline distT="0" distB="0" distL="0" distR="0" wp14:anchorId="03FA4AAD" wp14:editId="32C07306">
+            <wp:extent cx="5943600" cy="3063875"/>
             <wp:effectExtent l="0" t="0" r="0" b="0"/>
-            <wp:docPr id="3" name="Picture 3"/>
+            <wp:docPr id="19" name="Picture 19"/>
             <wp:cNvGraphicFramePr>
               <a:graphicFrameLocks xmlns:a="http://schemas.openxmlformats.org/drawingml/2006/main" noChangeAspect="1"/>
             </wp:cNvGraphicFramePr>
@@ -1384,7 +1426,7 @@
                   <pic:spPr>
                     <a:xfrm>
                       <a:off x="0" y="0"/>
-                      <a:ext cx="4282772" cy="2027911"/>
+                      <a:ext cx="5943600" cy="3063875"/>
                     </a:xfrm>
                     <a:prstGeom prst="rect">
                       <a:avLst/>
@@ -1406,34 +1448,6 @@
           <w:color w:val="000000"/>
         </w:rPr>
       </w:pPr>
-      <w:r>
-        <w:rPr>
-          <w:rFonts w:ascii="Calibri" w:eastAsia="Times New Roman" w:hAnsi="Calibri" w:cs="Calibri"/>
-          <w:color w:val="000000"/>
-        </w:rPr>
-        <w:t xml:space="preserve">Based on the standardized residuals vs predicted value plot, it appears that the assumption of </w:t>
-      </w:r>
-      <w:r>
-        <w:rPr>
-          <w:rFonts w:ascii="Calibri" w:eastAsia="Times New Roman" w:hAnsi="Calibri" w:cs="Calibri"/>
-          <w:color w:val="000000"/>
-        </w:rPr>
-        <w:t>homoscedasticity</w:t>
-      </w:r>
-      <w:r>
-        <w:rPr>
-          <w:rFonts w:ascii="Calibri" w:eastAsia="Times New Roman" w:hAnsi="Calibri" w:cs="Calibri"/>
-          <w:color w:val="000000"/>
-        </w:rPr>
-        <w:t xml:space="preserve"> </w:t>
-      </w:r>
-      <w:r>
-        <w:rPr>
-          <w:rFonts w:ascii="Calibri" w:eastAsia="Times New Roman" w:hAnsi="Calibri" w:cs="Calibri"/>
-          <w:color w:val="000000"/>
-        </w:rPr>
-        <w:t>is met.</w:t>
-      </w:r>
     </w:p>
     <w:p>
       <w:pPr>
@@ -1444,30 +1458,93 @@
           <w:color w:val="000000"/>
         </w:rPr>
       </w:pPr>
+      <w:r>
+        <w:rPr>
+          <w:rFonts w:ascii="Calibri" w:eastAsia="Times New Roman" w:hAnsi="Calibri" w:cs="Calibri"/>
+          <w:color w:val="000000"/>
+        </w:rPr>
+        <w:t>Checking this histogram of the residuals, it also shows a distribution that is slightly skewed right. However, since the number of observations in the data set are in the thousands, I can still make the normality assumption based on the Central Limit Theorem.</w:t>
+      </w:r>
     </w:p>
     <w:p>
       <w:pPr>
         <w:spacing w:before="120" w:after="0" w:line="240" w:lineRule="auto"/>
         <w:contextualSpacing/>
-        <w:rPr>
-          <w:rFonts w:ascii="Calibri" w:eastAsia="Times New Roman" w:hAnsi="Calibri" w:cs="Calibri"/>
-          <w:color w:val="000000"/>
-        </w:rPr>
-      </w:pPr>
-      <w:r>
-        <w:rPr>
-          <w:rFonts w:ascii="Calibri" w:eastAsia="Times New Roman" w:hAnsi="Calibri" w:cs="Calibri"/>
-          <w:color w:val="000000"/>
-        </w:rPr>
-        <w:t xml:space="preserve">The </w:t>
-      </w:r>
-      <w:r>
-        <w:rPr>
-          <w:rFonts w:ascii="Calibri" w:eastAsia="Times New Roman" w:hAnsi="Calibri" w:cs="Calibri"/>
-          <w:color w:val="000000"/>
-        </w:rPr>
-        <w:t>assumption of independence is met, as individuals in the study are independent of each other.</w:t>
-      </w:r>
+        <w:jc w:val="center"/>
+        <w:rPr>
+          <w:rFonts w:ascii="Calibri" w:eastAsia="Times New Roman" w:hAnsi="Calibri" w:cs="Calibri"/>
+          <w:color w:val="000000"/>
+        </w:rPr>
+      </w:pPr>
+      <w:r>
+        <w:rPr>
+          <w:rFonts w:ascii="Calibri" w:eastAsia="Times New Roman" w:hAnsi="Calibri" w:cs="Calibri"/>
+          <w:color w:val="000000"/>
+        </w:rPr>
+        <w:lastRenderedPageBreak/>
+        <w:drawing>
+          <wp:inline distT="0" distB="0" distL="0" distR="0" wp14:anchorId="123CAC34" wp14:editId="4DE72B37">
+            <wp:extent cx="5853747" cy="2771775"/>
+            <wp:effectExtent l="0" t="0" r="0" b="0"/>
+            <wp:docPr id="3" name="Picture 3"/>
+            <wp:cNvGraphicFramePr>
+              <a:graphicFrameLocks xmlns:a="http://schemas.openxmlformats.org/drawingml/2006/main" noChangeAspect="1"/>
+            </wp:cNvGraphicFramePr>
+            <a:graphic xmlns:a="http://schemas.openxmlformats.org/drawingml/2006/main">
+              <a:graphicData uri="http://schemas.openxmlformats.org/drawingml/2006/picture">
+                <pic:pic xmlns:pic="http://schemas.openxmlformats.org/drawingml/2006/picture">
+                  <pic:nvPicPr>
+                    <pic:cNvPr id="1" name=""/>
+                    <pic:cNvPicPr/>
+                  </pic:nvPicPr>
+                  <pic:blipFill>
+                    <a:blip r:embed="rId10"/>
+                    <a:stretch>
+                      <a:fillRect/>
+                    </a:stretch>
+                  </pic:blipFill>
+                  <pic:spPr>
+                    <a:xfrm>
+                      <a:off x="0" y="0"/>
+                      <a:ext cx="5904533" cy="2795822"/>
+                    </a:xfrm>
+                    <a:prstGeom prst="rect">
+                      <a:avLst/>
+                    </a:prstGeom>
+                  </pic:spPr>
+                </pic:pic>
+              </a:graphicData>
+            </a:graphic>
+          </wp:inline>
+        </w:drawing>
+      </w:r>
+    </w:p>
+    <w:p>
+      <w:pPr>
+        <w:spacing w:before="120" w:after="0" w:line="240" w:lineRule="auto"/>
+        <w:contextualSpacing/>
+        <w:rPr>
+          <w:rFonts w:ascii="Calibri" w:eastAsia="Times New Roman" w:hAnsi="Calibri" w:cs="Calibri"/>
+          <w:color w:val="000000"/>
+        </w:rPr>
+      </w:pPr>
+      <w:r>
+        <w:rPr>
+          <w:rFonts w:ascii="Calibri" w:eastAsia="Times New Roman" w:hAnsi="Calibri" w:cs="Calibri"/>
+          <w:color w:val="000000"/>
+        </w:rPr>
+        <w:t>The scale-location plot shows the relationship between the square root of the standardized residuals and the fitted values, and can be used to verify the assumption of homoscedasticity (equal variances). Like the residuals vs fitted plot, there should be a random scatter of points, and indeed I do see that there is no clear pattern in the plot which signals that the assumption of homoscedasticity is met.</w:t>
+      </w:r>
+    </w:p>
+    <w:p>
+      <w:pPr>
+        <w:spacing w:before="120" w:after="0" w:line="240" w:lineRule="auto"/>
+        <w:contextualSpacing/>
+        <w:rPr>
+          <w:rFonts w:ascii="Calibri" w:eastAsia="Times New Roman" w:hAnsi="Calibri" w:cs="Calibri"/>
+          <w:color w:val="000000"/>
+        </w:rPr>
+      </w:pPr>
     </w:p>
     <w:p>
       <w:pPr>
@@ -1685,6 +1762,7 @@
     <w:p>
       <w:pPr>
         <w:spacing w:before="120" w:after="0" w:line="240" w:lineRule="auto"/>
+        <w:jc w:val="center"/>
         <w:rPr>
           <w:rFonts w:ascii="Calibri" w:eastAsia="Times New Roman" w:hAnsi="Calibri" w:cs="Calibri"/>
           <w:color w:val="000000"/>
@@ -1696,8 +1774,8 @@
           <w:color w:val="000000"/>
         </w:rPr>
         <w:drawing>
-          <wp:inline distT="0" distB="0" distL="0" distR="0" wp14:anchorId="55FE2F0E" wp14:editId="55D3AB54">
-            <wp:extent cx="5943600" cy="2995930"/>
+          <wp:inline distT="0" distB="0" distL="0" distR="0" wp14:anchorId="55FE2F0E" wp14:editId="00E7D427">
+            <wp:extent cx="5932805" cy="2990488"/>
             <wp:effectExtent l="0" t="0" r="0" b="0"/>
             <wp:docPr id="5" name="Picture 5"/>
             <wp:cNvGraphicFramePr>
@@ -1711,7 +1789,7 @@
                     <pic:cNvPicPr/>
                   </pic:nvPicPr>
                   <pic:blipFill>
-                    <a:blip r:embed="rId10"/>
+                    <a:blip r:embed="rId11"/>
                     <a:stretch>
                       <a:fillRect/>
                     </a:stretch>
@@ -1719,7 +1797,7 @@
                   <pic:spPr>
                     <a:xfrm>
                       <a:off x="0" y="0"/>
-                      <a:ext cx="5943600" cy="2995930"/>
+                      <a:ext cx="5949626" cy="2998967"/>
                     </a:xfrm>
                     <a:prstGeom prst="rect">
                       <a:avLst/>
@@ -1745,7 +1823,36 @@
           <w:rFonts w:ascii="Calibri" w:eastAsia="Times New Roman" w:hAnsi="Calibri" w:cs="Calibri"/>
           <w:color w:val="000000"/>
         </w:rPr>
-        <w:t>From the scatterplot there does seem to be a very slight relationship between BMI and the natural log of SBP. There is an outlier on the left with a very low BMI of about 11.</w:t>
+        <w:lastRenderedPageBreak/>
+        <w:t xml:space="preserve">From the scatterplot there does seem to be a very slight </w:t>
+      </w:r>
+      <w:r>
+        <w:rPr>
+          <w:rFonts w:ascii="Calibri" w:eastAsia="Times New Roman" w:hAnsi="Calibri" w:cs="Calibri"/>
+          <w:color w:val="000000"/>
+        </w:rPr>
+        <w:t xml:space="preserve">linear </w:t>
+      </w:r>
+      <w:r>
+        <w:rPr>
+          <w:rFonts w:ascii="Calibri" w:eastAsia="Times New Roman" w:hAnsi="Calibri" w:cs="Calibri"/>
+          <w:color w:val="000000"/>
+        </w:rPr>
+        <w:t>relationship between BMI and the natural log of SBP.</w:t>
+      </w:r>
+      <w:r>
+        <w:rPr>
+          <w:rFonts w:ascii="Calibri" w:eastAsia="Times New Roman" w:hAnsi="Calibri" w:cs="Calibri"/>
+          <w:color w:val="000000"/>
+        </w:rPr>
+        <w:t xml:space="preserve"> </w:t>
+      </w:r>
+      <w:r>
+        <w:rPr>
+          <w:rFonts w:ascii="Calibri" w:eastAsia="Times New Roman" w:hAnsi="Calibri" w:cs="Calibri"/>
+          <w:color w:val="000000"/>
+        </w:rPr>
+        <w:t>There is an outlier on the left with a very low BMI of about 11.</w:t>
       </w:r>
     </w:p>
     <w:p>
@@ -1878,7 +1985,6 @@
           <w:rFonts w:ascii="Calibri" w:eastAsia="Times New Roman" w:hAnsi="Calibri" w:cs="Calibri"/>
           <w:color w:val="000000"/>
         </w:rPr>
-        <w:lastRenderedPageBreak/>
         <w:t>The theoretical regression equation for the relationship of ln(SBP) regressed on mean-centered BMI is:</w:t>
       </w:r>
     </w:p>
@@ -2007,6 +2113,15 @@
               </w:rPr>
               <m:t>BMI</m:t>
             </m:r>
+            <m:r>
+              <m:rPr>
+                <m:sty m:val="p"/>
+              </m:rPr>
+              <w:rPr>
+                <w:rFonts w:ascii="Cambria Math" w:hAnsi="Cambria Math"/>
+              </w:rPr>
+              <m:t>_c</m:t>
+            </m:r>
           </m:sub>
         </m:sSub>
         <m:r>
@@ -2024,18 +2139,6 @@
           <w:rFonts w:ascii="Calibri" w:eastAsia="Times New Roman" w:hAnsi="Calibri" w:cs="Calibri"/>
         </w:rPr>
         <w:t xml:space="preserve"> </w:t>
-      </w:r>
-      <w:r>
-        <w:rPr>
-          <w:rFonts w:ascii="Calibri" w:eastAsia="Times New Roman" w:hAnsi="Calibri" w:cs="Calibri"/>
-        </w:rPr>
-        <w:t xml:space="preserve">, </w:t>
-      </w:r>
-      <w:r>
-        <w:rPr>
-          <w:rFonts w:ascii="Calibri" w:eastAsia="Times New Roman" w:hAnsi="Calibri" w:cs="Calibri"/>
-        </w:rPr>
-        <w:t>where X is the mean-centered BMI and Y hat is the predicted ln(SBP)</w:t>
       </w:r>
     </w:p>
     <w:p>
@@ -2320,23 +2423,7 @@
           <w:rFonts w:ascii="Consolas" w:hAnsi="Consolas"/>
           <w:color w:val="949C8B"/>
         </w:rPr>
-        <w:t>mod1</w:t>
-      </w:r>
-      <w:r>
-        <w:rPr>
-          <w:rStyle w:val="gnd-iwgdn2b"/>
-          <w:rFonts w:ascii="Consolas" w:hAnsi="Consolas"/>
-          <w:color w:val="949C8B"/>
-        </w:rPr>
-        <w:t>d</w:t>
-      </w:r>
-      <w:r>
-        <w:rPr>
-          <w:rStyle w:val="gnd-iwgdn2b"/>
-          <w:rFonts w:ascii="Consolas" w:hAnsi="Consolas"/>
-          <w:color w:val="949C8B"/>
-        </w:rPr>
-        <w:t xml:space="preserve"> &lt;- lm(sbp_log ~ bmi_c, data = wcgs)</w:t>
+        <w:t>mod1d &lt;- lm(sbp_log ~ bmi_c, data = wcgs)</w:t>
       </w:r>
     </w:p>
     <w:p>
@@ -2364,23 +2451,7 @@
           <w:rFonts w:ascii="Consolas" w:hAnsi="Consolas"/>
           <w:color w:val="949C8B"/>
         </w:rPr>
-        <w:t>summary(mod1</w:t>
-      </w:r>
-      <w:r>
-        <w:rPr>
-          <w:rStyle w:val="gnd-iwgdn2b"/>
-          <w:rFonts w:ascii="Consolas" w:hAnsi="Consolas"/>
-          <w:color w:val="949C8B"/>
-        </w:rPr>
-        <w:t>d</w:t>
-      </w:r>
-      <w:r>
-        <w:rPr>
-          <w:rStyle w:val="gnd-iwgdn2b"/>
-          <w:rFonts w:ascii="Consolas" w:hAnsi="Consolas"/>
-          <w:color w:val="949C8B"/>
-        </w:rPr>
-        <w:t>)</w:t>
+        <w:t>summary(mod1d)</w:t>
       </w:r>
     </w:p>
     <w:p>
@@ -2775,21 +2846,7 @@
           <w:rFonts w:ascii="Calibri" w:eastAsia="Times New Roman" w:hAnsi="Calibri" w:cs="Calibri"/>
           <w:color w:val="000000"/>
         </w:rPr>
-        <w:t xml:space="preserve">The </w:t>
-      </w:r>
-      <w:r>
-        <w:rPr>
-          <w:rFonts w:ascii="Calibri" w:eastAsia="Times New Roman" w:hAnsi="Calibri" w:cs="Calibri"/>
-          <w:color w:val="000000"/>
-        </w:rPr>
-        <w:t>best-fit linear</w:t>
-      </w:r>
-      <w:r>
-        <w:rPr>
-          <w:rFonts w:ascii="Calibri" w:eastAsia="Times New Roman" w:hAnsi="Calibri" w:cs="Calibri"/>
-          <w:color w:val="000000"/>
-        </w:rPr>
-        <w:t xml:space="preserve"> regression equation for the relationship of ln(SBP) regressed on mean-centered BMI is:</w:t>
+        <w:t>The best-fit linear regression equation for the relationship of ln(SBP) regressed on mean-centered BMI is:</w:t>
       </w:r>
     </w:p>
     <w:p>
@@ -2990,7 +3047,21 @@
           <w:rFonts w:ascii="Calibri" w:eastAsia="Times New Roman" w:hAnsi="Calibri" w:cs="Calibri"/>
           <w:color w:val="000000"/>
         </w:rPr>
-        <w:t>p &lt; 2e-16, respectively. These statistics indicate that there is a relationship between BMI and the natural log of SBP.</w:t>
+        <w:t xml:space="preserve">p &lt; 2e-16, respectively. These statistics indicate that there is a relationship </w:t>
+      </w:r>
+      <w:r>
+        <w:rPr>
+          <w:rFonts w:ascii="Calibri" w:eastAsia="Times New Roman" w:hAnsi="Calibri" w:cs="Calibri"/>
+          <w:color w:val="000000"/>
+        </w:rPr>
+        <w:t xml:space="preserve">(p &lt;&lt; 0.001) </w:t>
+      </w:r>
+      <w:r>
+        <w:rPr>
+          <w:rFonts w:ascii="Calibri" w:eastAsia="Times New Roman" w:hAnsi="Calibri" w:cs="Calibri"/>
+          <w:color w:val="000000"/>
+        </w:rPr>
+        <w:t>between BMI and the natural log of SBP.</w:t>
       </w:r>
     </w:p>
     <w:p>
@@ -3043,7 +3114,6 @@
                 <w:rFonts w:ascii="Calibri" w:eastAsia="Times New Roman" w:hAnsi="Calibri" w:cs="Calibri"/>
                 <w:color w:val="000000"/>
               </w:rPr>
-              <w:lastRenderedPageBreak/>
               <w:t> </w:t>
             </w:r>
           </w:p>
@@ -3190,7 +3260,21 @@
           <w:rFonts w:ascii="Calibri" w:eastAsia="Times New Roman" w:hAnsi="Calibri" w:cs="Calibri"/>
           <w:color w:val="000000"/>
         </w:rPr>
-        <w:t xml:space="preserve"> of 0.0129 in the above equation says that a 1-unit increase in BMI is associated with a 1.29% increase in SBP. </w:t>
+        <w:t xml:space="preserve"> of 0.0129 in the above equation says</w:t>
+      </w:r>
+      <w:r>
+        <w:rPr>
+          <w:rFonts w:ascii="Calibri" w:eastAsia="Times New Roman" w:hAnsi="Calibri" w:cs="Calibri"/>
+          <w:color w:val="000000"/>
+        </w:rPr>
+        <w:t>:</w:t>
+      </w:r>
+      <w:r>
+        <w:rPr>
+          <w:rFonts w:ascii="Calibri" w:eastAsia="Times New Roman" w:hAnsi="Calibri" w:cs="Calibri"/>
+          <w:color w:val="000000"/>
+        </w:rPr>
+        <w:t xml:space="preserve"> a 1-unit increase in BMI is associated with a 1.29% increase in SBP. </w:t>
       </w:r>
     </w:p>
     <w:p>
@@ -3338,6 +3422,7 @@
     </w:p>
     <w:p>
       <w:pPr>
+        <w:jc w:val="center"/>
         <w:rPr>
           <w:rFonts w:ascii="Calibri" w:eastAsia="Times New Roman" w:hAnsi="Calibri" w:cs="Calibri"/>
           <w:color w:val="000000"/>
@@ -3349,82 +3434,10 @@
           <w:color w:val="000000"/>
         </w:rPr>
         <w:drawing>
-          <wp:inline distT="0" distB="0" distL="0" distR="0" wp14:anchorId="2485B771" wp14:editId="676E38AC">
-            <wp:extent cx="5943600" cy="2764155"/>
+          <wp:inline distT="0" distB="0" distL="0" distR="0" wp14:anchorId="2485B771" wp14:editId="64BE45C1">
+            <wp:extent cx="5980430" cy="2971800"/>
             <wp:effectExtent l="0" t="0" r="0" b="0"/>
             <wp:docPr id="6" name="Picture 6"/>
-            <wp:cNvGraphicFramePr>
-              <a:graphicFrameLocks xmlns:a="http://schemas.openxmlformats.org/drawingml/2006/main" noChangeAspect="1"/>
-            </wp:cNvGraphicFramePr>
-            <a:graphic xmlns:a="http://schemas.openxmlformats.org/drawingml/2006/main">
-              <a:graphicData uri="http://schemas.openxmlformats.org/drawingml/2006/picture">
-                <pic:pic xmlns:pic="http://schemas.openxmlformats.org/drawingml/2006/picture">
-                  <pic:nvPicPr>
-                    <pic:cNvPr id="1" name=""/>
-                    <pic:cNvPicPr/>
-                  </pic:nvPicPr>
-                  <pic:blipFill>
-                    <a:blip r:embed="rId11"/>
-                    <a:stretch>
-                      <a:fillRect/>
-                    </a:stretch>
-                  </pic:blipFill>
-                  <pic:spPr>
-                    <a:xfrm>
-                      <a:off x="0" y="0"/>
-                      <a:ext cx="5943600" cy="2764155"/>
-                    </a:xfrm>
-                    <a:prstGeom prst="rect">
-                      <a:avLst/>
-                    </a:prstGeom>
-                  </pic:spPr>
-                </pic:pic>
-              </a:graphicData>
-            </a:graphic>
-          </wp:inline>
-        </w:drawing>
-      </w:r>
-    </w:p>
-    <w:p>
-      <w:pPr>
-        <w:rPr>
-          <w:rFonts w:ascii="Calibri" w:eastAsia="Times New Roman" w:hAnsi="Calibri" w:cs="Calibri"/>
-          <w:color w:val="000000"/>
-        </w:rPr>
-      </w:pPr>
-      <w:r>
-        <w:rPr>
-          <w:rFonts w:ascii="Calibri" w:eastAsia="Times New Roman" w:hAnsi="Calibri" w:cs="Calibri"/>
-          <w:color w:val="000000"/>
-        </w:rPr>
-        <w:t>The residual plot shows a relatively flat scatter with a mean of 0</w:t>
-      </w:r>
-      <w:r>
-        <w:rPr>
-          <w:rFonts w:ascii="Calibri" w:eastAsia="Times New Roman" w:hAnsi="Calibri" w:cs="Calibri"/>
-          <w:color w:val="000000"/>
-        </w:rPr>
-        <w:t>, and there doesn’t appear to be a pattern, so the assumption of linearity is met.</w:t>
-      </w:r>
-    </w:p>
-    <w:p>
-      <w:pPr>
-        <w:rPr>
-          <w:rFonts w:ascii="Calibri" w:eastAsia="Times New Roman" w:hAnsi="Calibri" w:cs="Calibri"/>
-          <w:color w:val="000000"/>
-        </w:rPr>
-      </w:pPr>
-      <w:r>
-        <w:rPr>
-          <w:rFonts w:ascii="Calibri" w:eastAsia="Times New Roman" w:hAnsi="Calibri" w:cs="Calibri"/>
-          <w:color w:val="000000"/>
-        </w:rPr>
-        <w:lastRenderedPageBreak/>
-        <w:drawing>
-          <wp:inline distT="0" distB="0" distL="0" distR="0" wp14:anchorId="3ECF4A3B" wp14:editId="11D93BB6">
-            <wp:extent cx="5943600" cy="2800350"/>
-            <wp:effectExtent l="0" t="0" r="0" b="0"/>
-            <wp:docPr id="8" name="Picture 8"/>
             <wp:cNvGraphicFramePr>
               <a:graphicFrameLocks xmlns:a="http://schemas.openxmlformats.org/drawingml/2006/main" noChangeAspect="1"/>
             </wp:cNvGraphicFramePr>
@@ -3444,7 +3457,7 @@
                   <pic:spPr>
                     <a:xfrm>
                       <a:off x="0" y="0"/>
-                      <a:ext cx="5943600" cy="2800350"/>
+                      <a:ext cx="5984459" cy="2973802"/>
                     </a:xfrm>
                     <a:prstGeom prst="rect">
                       <a:avLst/>
@@ -3469,26 +3482,35 @@
           <w:rFonts w:ascii="Calibri" w:eastAsia="Times New Roman" w:hAnsi="Calibri" w:cs="Calibri"/>
           <w:color w:val="000000"/>
         </w:rPr>
-        <w:t>The QQ plot of the residuals shows deviations from the line at the ends, indicating some deviation from normality.</w:t>
-      </w:r>
-    </w:p>
-    <w:p>
-      <w:pPr>
-        <w:rPr>
-          <w:rFonts w:ascii="Calibri" w:eastAsia="Times New Roman" w:hAnsi="Calibri" w:cs="Calibri"/>
-          <w:color w:val="000000"/>
-        </w:rPr>
-      </w:pPr>
-      <w:r>
-        <w:rPr>
-          <w:rFonts w:ascii="Calibri" w:eastAsia="Times New Roman" w:hAnsi="Calibri" w:cs="Calibri"/>
-          <w:color w:val="000000"/>
-        </w:rPr>
+        <w:t>The residual plot shows a relatively flat scatter with a mean of 0</w:t>
+      </w:r>
+      <w:r>
+        <w:rPr>
+          <w:rFonts w:ascii="Calibri" w:eastAsia="Times New Roman" w:hAnsi="Calibri" w:cs="Calibri"/>
+          <w:color w:val="000000"/>
+        </w:rPr>
+        <w:t>, and there doesn’t appear to be a pattern, so the assumption of linearity is met.</w:t>
+      </w:r>
+    </w:p>
+    <w:p>
+      <w:pPr>
+        <w:jc w:val="center"/>
+        <w:rPr>
+          <w:rFonts w:ascii="Calibri" w:eastAsia="Times New Roman" w:hAnsi="Calibri" w:cs="Calibri"/>
+          <w:color w:val="000000"/>
+        </w:rPr>
+      </w:pPr>
+      <w:r>
+        <w:rPr>
+          <w:rFonts w:ascii="Calibri" w:eastAsia="Times New Roman" w:hAnsi="Calibri" w:cs="Calibri"/>
+          <w:color w:val="000000"/>
+        </w:rPr>
+        <w:lastRenderedPageBreak/>
         <w:drawing>
-          <wp:inline distT="0" distB="0" distL="0" distR="0" wp14:anchorId="13B01AEA" wp14:editId="681E2C9D">
-            <wp:extent cx="5943600" cy="2872105"/>
+          <wp:inline distT="0" distB="0" distL="0" distR="0" wp14:anchorId="7E2359F9" wp14:editId="47CC00A7">
+            <wp:extent cx="5943600" cy="3239770"/>
             <wp:effectExtent l="0" t="0" r="0" b="0"/>
-            <wp:docPr id="12" name="Picture 12"/>
+            <wp:docPr id="20" name="Picture 20"/>
             <wp:cNvGraphicFramePr>
               <a:graphicFrameLocks xmlns:a="http://schemas.openxmlformats.org/drawingml/2006/main" noChangeAspect="1"/>
             </wp:cNvGraphicFramePr>
@@ -3508,7 +3530,7 @@
                   <pic:spPr>
                     <a:xfrm>
                       <a:off x="0" y="0"/>
-                      <a:ext cx="5943600" cy="2872105"/>
+                      <a:ext cx="5943600" cy="3239770"/>
                     </a:xfrm>
                     <a:prstGeom prst="rect">
                       <a:avLst/>
@@ -3533,42 +3555,26 @@
           <w:rFonts w:ascii="Calibri" w:eastAsia="Times New Roman" w:hAnsi="Calibri" w:cs="Calibri"/>
           <w:color w:val="000000"/>
         </w:rPr>
-        <w:t xml:space="preserve">Judging from the histogram of the residuals of the regression model, it appears that the distribution is slightly skewed left. However, since the number of observations is in the thousands, the Central Limit Theorem will make the regression robust to non-normality of the residuals. Therefore, the assumption of </w:t>
-      </w:r>
-      <w:r>
-        <w:rPr>
-          <w:rFonts w:ascii="Calibri" w:eastAsia="Times New Roman" w:hAnsi="Calibri" w:cs="Calibri"/>
-          <w:color w:val="000000"/>
-        </w:rPr>
-        <w:t>normality can be assumed to be met.</w:t>
-      </w:r>
-    </w:p>
-    <w:p>
-      <w:pPr>
-        <w:rPr>
-          <w:rFonts w:ascii="Calibri" w:eastAsia="Times New Roman" w:hAnsi="Calibri" w:cs="Calibri"/>
-          <w:color w:val="000000"/>
-        </w:rPr>
-      </w:pPr>
-    </w:p>
-    <w:p>
-      <w:pPr>
-        <w:rPr>
-          <w:rFonts w:ascii="Calibri" w:eastAsia="Times New Roman" w:hAnsi="Calibri" w:cs="Calibri"/>
-          <w:color w:val="000000"/>
-        </w:rPr>
-      </w:pPr>
-      <w:r>
-        <w:rPr>
-          <w:rFonts w:ascii="Calibri" w:eastAsia="Times New Roman" w:hAnsi="Calibri" w:cs="Calibri"/>
-          <w:color w:val="000000"/>
-        </w:rPr>
-        <w:lastRenderedPageBreak/>
+        <w:t>The QQ plot of the residuals shows deviations from the line at the ends, indicating some deviation from normality.</w:t>
+      </w:r>
+    </w:p>
+    <w:p>
+      <w:pPr>
+        <w:rPr>
+          <w:rFonts w:ascii="Calibri" w:eastAsia="Times New Roman" w:hAnsi="Calibri" w:cs="Calibri"/>
+          <w:color w:val="000000"/>
+        </w:rPr>
+      </w:pPr>
+      <w:r>
+        <w:rPr>
+          <w:rFonts w:ascii="Calibri" w:eastAsia="Times New Roman" w:hAnsi="Calibri" w:cs="Calibri"/>
+          <w:color w:val="000000"/>
+        </w:rPr>
         <w:drawing>
-          <wp:inline distT="0" distB="0" distL="0" distR="0" wp14:anchorId="0C4A9CA3" wp14:editId="148B898C">
-            <wp:extent cx="5943600" cy="2788920"/>
+          <wp:inline distT="0" distB="0" distL="0" distR="0" wp14:anchorId="13B01AEA" wp14:editId="681E2C9D">
+            <wp:extent cx="5943600" cy="2872105"/>
             <wp:effectExtent l="0" t="0" r="0" b="0"/>
-            <wp:docPr id="10" name="Picture 10"/>
+            <wp:docPr id="12" name="Picture 12"/>
             <wp:cNvGraphicFramePr>
               <a:graphicFrameLocks xmlns:a="http://schemas.openxmlformats.org/drawingml/2006/main" noChangeAspect="1"/>
             </wp:cNvGraphicFramePr>
@@ -3588,6 +3594,100 @@
                   <pic:spPr>
                     <a:xfrm>
                       <a:off x="0" y="0"/>
+                      <a:ext cx="5943600" cy="2872105"/>
+                    </a:xfrm>
+                    <a:prstGeom prst="rect">
+                      <a:avLst/>
+                    </a:prstGeom>
+                  </pic:spPr>
+                </pic:pic>
+              </a:graphicData>
+            </a:graphic>
+          </wp:inline>
+        </w:drawing>
+      </w:r>
+    </w:p>
+    <w:p>
+      <w:pPr>
+        <w:rPr>
+          <w:rFonts w:ascii="Calibri" w:eastAsia="Times New Roman" w:hAnsi="Calibri" w:cs="Calibri"/>
+          <w:color w:val="000000"/>
+        </w:rPr>
+      </w:pPr>
+      <w:r>
+        <w:rPr>
+          <w:rFonts w:ascii="Calibri" w:eastAsia="Times New Roman" w:hAnsi="Calibri" w:cs="Calibri"/>
+          <w:color w:val="000000"/>
+        </w:rPr>
+        <w:t xml:space="preserve">Judging from the histogram of the residuals of the regression model, it appears that the distribution is slightly skewed </w:t>
+      </w:r>
+      <w:r>
+        <w:rPr>
+          <w:rFonts w:ascii="Calibri" w:eastAsia="Times New Roman" w:hAnsi="Calibri" w:cs="Calibri"/>
+          <w:color w:val="000000"/>
+        </w:rPr>
+        <w:t>right</w:t>
+      </w:r>
+      <w:r>
+        <w:rPr>
+          <w:rFonts w:ascii="Calibri" w:eastAsia="Times New Roman" w:hAnsi="Calibri" w:cs="Calibri"/>
+          <w:color w:val="000000"/>
+        </w:rPr>
+        <w:t xml:space="preserve">. However, since the number of observations is in the thousands, the Central Limit Theorem will make the regression robust to non-normality of the residuals. Therefore, the assumption of </w:t>
+      </w:r>
+      <w:r>
+        <w:rPr>
+          <w:rFonts w:ascii="Calibri" w:eastAsia="Times New Roman" w:hAnsi="Calibri" w:cs="Calibri"/>
+          <w:color w:val="000000"/>
+        </w:rPr>
+        <w:t>normality can be assumed to be met.</w:t>
+      </w:r>
+    </w:p>
+    <w:p>
+      <w:pPr>
+        <w:rPr>
+          <w:rFonts w:ascii="Calibri" w:eastAsia="Times New Roman" w:hAnsi="Calibri" w:cs="Calibri"/>
+          <w:color w:val="000000"/>
+        </w:rPr>
+      </w:pPr>
+    </w:p>
+    <w:p>
+      <w:pPr>
+        <w:rPr>
+          <w:rFonts w:ascii="Calibri" w:eastAsia="Times New Roman" w:hAnsi="Calibri" w:cs="Calibri"/>
+          <w:color w:val="000000"/>
+        </w:rPr>
+      </w:pPr>
+      <w:r>
+        <w:rPr>
+          <w:rFonts w:ascii="Calibri" w:eastAsia="Times New Roman" w:hAnsi="Calibri" w:cs="Calibri"/>
+          <w:color w:val="000000"/>
+        </w:rPr>
+        <w:lastRenderedPageBreak/>
+        <w:drawing>
+          <wp:inline distT="0" distB="0" distL="0" distR="0" wp14:anchorId="0C4A9CA3" wp14:editId="148B898C">
+            <wp:extent cx="5943600" cy="2788920"/>
+            <wp:effectExtent l="0" t="0" r="0" b="0"/>
+            <wp:docPr id="10" name="Picture 10"/>
+            <wp:cNvGraphicFramePr>
+              <a:graphicFrameLocks xmlns:a="http://schemas.openxmlformats.org/drawingml/2006/main" noChangeAspect="1"/>
+            </wp:cNvGraphicFramePr>
+            <a:graphic xmlns:a="http://schemas.openxmlformats.org/drawingml/2006/main">
+              <a:graphicData uri="http://schemas.openxmlformats.org/drawingml/2006/picture">
+                <pic:pic xmlns:pic="http://schemas.openxmlformats.org/drawingml/2006/picture">
+                  <pic:nvPicPr>
+                    <pic:cNvPr id="1" name=""/>
+                    <pic:cNvPicPr/>
+                  </pic:nvPicPr>
+                  <pic:blipFill>
+                    <a:blip r:embed="rId15"/>
+                    <a:stretch>
+                      <a:fillRect/>
+                    </a:stretch>
+                  </pic:blipFill>
+                  <pic:spPr>
+                    <a:xfrm>
+                      <a:off x="0" y="0"/>
                       <a:ext cx="5943600" cy="2788920"/>
                     </a:xfrm>
                     <a:prstGeom prst="rect">
@@ -3613,7 +3713,35 @@
           <w:rFonts w:ascii="Calibri" w:eastAsia="Times New Roman" w:hAnsi="Calibri" w:cs="Calibri"/>
           <w:color w:val="000000"/>
         </w:rPr>
-        <w:t xml:space="preserve">Lastly, the variance of residuals across all values of X look more or less consistent, meeting the assumption of </w:t>
+        <w:t xml:space="preserve">Lastly, the variance of residuals across all </w:t>
+      </w:r>
+      <w:r>
+        <w:rPr>
+          <w:rFonts w:ascii="Calibri" w:eastAsia="Times New Roman" w:hAnsi="Calibri" w:cs="Calibri"/>
+          <w:color w:val="000000"/>
+        </w:rPr>
+        <w:t xml:space="preserve">fitted </w:t>
+      </w:r>
+      <w:r>
+        <w:rPr>
+          <w:rFonts w:ascii="Calibri" w:eastAsia="Times New Roman" w:hAnsi="Calibri" w:cs="Calibri"/>
+          <w:color w:val="000000"/>
+        </w:rPr>
+        <w:t>values look more or less consistent</w:t>
+      </w:r>
+      <w:r>
+        <w:rPr>
+          <w:rFonts w:ascii="Calibri" w:eastAsia="Times New Roman" w:hAnsi="Calibri" w:cs="Calibri"/>
+          <w:color w:val="000000"/>
+        </w:rPr>
+        <w:t xml:space="preserve"> with no clear pattern in the scale-location plot</w:t>
+      </w:r>
+      <w:r>
+        <w:rPr>
+          <w:rFonts w:ascii="Calibri" w:eastAsia="Times New Roman" w:hAnsi="Calibri" w:cs="Calibri"/>
+          <w:color w:val="000000"/>
+        </w:rPr>
+        <w:t xml:space="preserve">, meeting the assumption of </w:t>
       </w:r>
       <w:r>
         <w:rPr>
@@ -4109,6 +4237,7 @@
       <w:pPr>
         <w:spacing w:before="120" w:after="0" w:line="240" w:lineRule="auto"/>
         <w:contextualSpacing/>
+        <w:jc w:val="center"/>
         <w:rPr>
           <w:rFonts w:ascii="Calibri" w:eastAsia="Times New Roman" w:hAnsi="Calibri" w:cs="Calibri"/>
           <w:color w:val="000000"/>
@@ -4135,7 +4264,7 @@
                     <pic:cNvPicPr/>
                   </pic:nvPicPr>
                   <pic:blipFill>
-                    <a:blip r:embed="rId15"/>
+                    <a:blip r:embed="rId16"/>
                     <a:stretch>
                       <a:fillRect/>
                     </a:stretch>
@@ -4322,8 +4451,179 @@
     </w:p>
     <w:p>
       <w:pPr>
+        <w:shd w:val="clear" w:color="auto" w:fill="0B0A09"/>
+        <w:tabs>
+          <w:tab w:val="left" w:pos="916"/>
+          <w:tab w:val="left" w:pos="1832"/>
+          <w:tab w:val="left" w:pos="2748"/>
+          <w:tab w:val="left" w:pos="3664"/>
+          <w:tab w:val="left" w:pos="4580"/>
+          <w:tab w:val="left" w:pos="5496"/>
+          <w:tab w:val="left" w:pos="6412"/>
+          <w:tab w:val="left" w:pos="7328"/>
+          <w:tab w:val="left" w:pos="8244"/>
+          <w:tab w:val="left" w:pos="9160"/>
+          <w:tab w:val="left" w:pos="10076"/>
+          <w:tab w:val="left" w:pos="10992"/>
+          <w:tab w:val="left" w:pos="11908"/>
+          <w:tab w:val="left" w:pos="12824"/>
+          <w:tab w:val="left" w:pos="13740"/>
+          <w:tab w:val="left" w:pos="14656"/>
+        </w:tabs>
+        <w:wordWrap w:val="0"/>
+        <w:spacing w:after="0" w:line="240" w:lineRule="auto"/>
+        <w:rPr>
+          <w:rFonts w:ascii="Consolas" w:eastAsia="Times New Roman" w:hAnsi="Consolas" w:cs="Courier New"/>
+          <w:color w:val="949C8B"/>
+          <w:sz w:val="20"/>
+          <w:szCs w:val="20"/>
+        </w:rPr>
+      </w:pPr>
+      <w:r>
+        <w:rPr>
+          <w:rFonts w:ascii="Consolas" w:eastAsia="Times New Roman" w:hAnsi="Consolas" w:cs="Courier New"/>
+          <w:color w:val="949C8B"/>
+          <w:sz w:val="20"/>
+          <w:szCs w:val="20"/>
+        </w:rPr>
+        <w:t>&gt; ggplot(wcgs, aes(x=dibpat, y=sbp)) +</w:t>
+      </w:r>
+    </w:p>
+    <w:p>
+      <w:pPr>
+        <w:shd w:val="clear" w:color="auto" w:fill="0B0A09"/>
+        <w:tabs>
+          <w:tab w:val="left" w:pos="916"/>
+          <w:tab w:val="left" w:pos="1832"/>
+          <w:tab w:val="left" w:pos="2748"/>
+          <w:tab w:val="left" w:pos="3664"/>
+          <w:tab w:val="left" w:pos="4580"/>
+          <w:tab w:val="left" w:pos="5496"/>
+          <w:tab w:val="left" w:pos="6412"/>
+          <w:tab w:val="left" w:pos="7328"/>
+          <w:tab w:val="left" w:pos="8244"/>
+          <w:tab w:val="left" w:pos="9160"/>
+          <w:tab w:val="left" w:pos="10076"/>
+          <w:tab w:val="left" w:pos="10992"/>
+          <w:tab w:val="left" w:pos="11908"/>
+          <w:tab w:val="left" w:pos="12824"/>
+          <w:tab w:val="left" w:pos="13740"/>
+          <w:tab w:val="left" w:pos="14656"/>
+        </w:tabs>
+        <w:wordWrap w:val="0"/>
+        <w:spacing w:after="0" w:line="240" w:lineRule="auto"/>
+        <w:rPr>
+          <w:rFonts w:ascii="Consolas" w:eastAsia="Times New Roman" w:hAnsi="Consolas" w:cs="Courier New"/>
+          <w:color w:val="949C8B"/>
+          <w:sz w:val="20"/>
+          <w:szCs w:val="20"/>
+        </w:rPr>
+      </w:pPr>
+      <w:r>
+        <w:rPr>
+          <w:rFonts w:ascii="Consolas" w:eastAsia="Times New Roman" w:hAnsi="Consolas" w:cs="Courier New"/>
+          <w:color w:val="949C8B"/>
+          <w:sz w:val="20"/>
+          <w:szCs w:val="20"/>
+        </w:rPr>
+        <w:t>+   geom_point() +</w:t>
+      </w:r>
+    </w:p>
+    <w:p>
+      <w:pPr>
+        <w:shd w:val="clear" w:color="auto" w:fill="0B0A09"/>
+        <w:tabs>
+          <w:tab w:val="left" w:pos="916"/>
+          <w:tab w:val="left" w:pos="1832"/>
+          <w:tab w:val="left" w:pos="2748"/>
+          <w:tab w:val="left" w:pos="3664"/>
+          <w:tab w:val="left" w:pos="4580"/>
+          <w:tab w:val="left" w:pos="5496"/>
+          <w:tab w:val="left" w:pos="6412"/>
+          <w:tab w:val="left" w:pos="7328"/>
+          <w:tab w:val="left" w:pos="8244"/>
+          <w:tab w:val="left" w:pos="9160"/>
+          <w:tab w:val="left" w:pos="10076"/>
+          <w:tab w:val="left" w:pos="10992"/>
+          <w:tab w:val="left" w:pos="11908"/>
+          <w:tab w:val="left" w:pos="12824"/>
+          <w:tab w:val="left" w:pos="13740"/>
+          <w:tab w:val="left" w:pos="14656"/>
+        </w:tabs>
+        <w:wordWrap w:val="0"/>
+        <w:spacing w:after="0" w:line="240" w:lineRule="auto"/>
+        <w:rPr>
+          <w:rFonts w:ascii="Consolas" w:eastAsia="Times New Roman" w:hAnsi="Consolas" w:cs="Courier New"/>
+          <w:color w:val="949C8B"/>
+          <w:sz w:val="20"/>
+          <w:szCs w:val="20"/>
+        </w:rPr>
+      </w:pPr>
+      <w:r>
+        <w:rPr>
+          <w:rFonts w:ascii="Consolas" w:eastAsia="Times New Roman" w:hAnsi="Consolas" w:cs="Courier New"/>
+          <w:color w:val="949C8B"/>
+          <w:sz w:val="20"/>
+          <w:szCs w:val="20"/>
+        </w:rPr>
+        <w:t>+   stat_summary(geom = "line", fun = mean, group = 1) +</w:t>
+      </w:r>
+    </w:p>
+    <w:p>
+      <w:pPr>
+        <w:shd w:val="clear" w:color="auto" w:fill="0B0A09"/>
+        <w:tabs>
+          <w:tab w:val="left" w:pos="916"/>
+          <w:tab w:val="left" w:pos="1832"/>
+          <w:tab w:val="left" w:pos="2748"/>
+          <w:tab w:val="left" w:pos="3664"/>
+          <w:tab w:val="left" w:pos="4580"/>
+          <w:tab w:val="left" w:pos="5496"/>
+          <w:tab w:val="left" w:pos="6412"/>
+          <w:tab w:val="left" w:pos="7328"/>
+          <w:tab w:val="left" w:pos="8244"/>
+          <w:tab w:val="left" w:pos="9160"/>
+          <w:tab w:val="left" w:pos="10076"/>
+          <w:tab w:val="left" w:pos="10992"/>
+          <w:tab w:val="left" w:pos="11908"/>
+          <w:tab w:val="left" w:pos="12824"/>
+          <w:tab w:val="left" w:pos="13740"/>
+          <w:tab w:val="left" w:pos="14656"/>
+        </w:tabs>
+        <w:wordWrap w:val="0"/>
+        <w:spacing w:after="0" w:line="240" w:lineRule="auto"/>
+        <w:rPr>
+          <w:rFonts w:ascii="Consolas" w:eastAsia="Times New Roman" w:hAnsi="Consolas" w:cs="Courier New"/>
+          <w:color w:val="FCFFE0"/>
+          <w:sz w:val="20"/>
+          <w:szCs w:val="20"/>
+        </w:rPr>
+      </w:pPr>
+      <w:r>
+        <w:rPr>
+          <w:rFonts w:ascii="Consolas" w:eastAsia="Times New Roman" w:hAnsi="Consolas" w:cs="Courier New"/>
+          <w:color w:val="949C8B"/>
+          <w:sz w:val="20"/>
+          <w:szCs w:val="20"/>
+        </w:rPr>
+        <w:t>+   theme_bw()</w:t>
+      </w:r>
+    </w:p>
+    <w:p>
+      <w:pPr>
         <w:spacing w:before="120" w:after="0" w:line="240" w:lineRule="auto"/>
         <w:contextualSpacing/>
+        <w:rPr>
+          <w:rFonts w:ascii="Calibri" w:eastAsia="Times New Roman" w:hAnsi="Calibri" w:cs="Calibri"/>
+          <w:color w:val="000000"/>
+        </w:rPr>
+      </w:pPr>
+    </w:p>
+    <w:p>
+      <w:pPr>
+        <w:spacing w:before="120" w:after="0" w:line="240" w:lineRule="auto"/>
+        <w:contextualSpacing/>
+        <w:jc w:val="center"/>
         <w:rPr>
           <w:rFonts w:ascii="Calibri" w:eastAsia="Times New Roman" w:hAnsi="Calibri" w:cs="Calibri"/>
           <w:color w:val="000000"/>
@@ -4351,7 +4651,7 @@
                     <pic:cNvPicPr/>
                   </pic:nvPicPr>
                   <pic:blipFill>
-                    <a:blip r:embed="rId16"/>
+                    <a:blip r:embed="rId17"/>
                     <a:stretch>
                       <a:fillRect/>
                     </a:stretch>
@@ -4550,7 +4850,28 @@
           <w:rFonts w:ascii="Calibri" w:eastAsia="Times New Roman" w:hAnsi="Calibri" w:cs="Calibri"/>
           <w:color w:val="000000"/>
         </w:rPr>
-        <w:t>I personally prefer the boxplots to display the relationship. The boxplots give a better idea of where most points in each dibpat category actually lie, since points are plotted on top of each other in the scatterplot. However, in the scatterplot it is easier to tell the difference in means between the two groups.</w:t>
+        <w:t xml:space="preserve">I personally prefer the boxplots to display the relationship. The boxplots give a better idea of where most points in each dibpat category actually lie, since points </w:t>
+      </w:r>
+      <w:r>
+        <w:rPr>
+          <w:rFonts w:ascii="Calibri" w:eastAsia="Times New Roman" w:hAnsi="Calibri" w:cs="Calibri"/>
+          <w:color w:val="000000"/>
+        </w:rPr>
+        <w:t xml:space="preserve">of the same SBP value </w:t>
+      </w:r>
+      <w:r>
+        <w:rPr>
+          <w:rFonts w:ascii="Calibri" w:eastAsia="Times New Roman" w:hAnsi="Calibri" w:cs="Calibri"/>
+          <w:color w:val="000000"/>
+        </w:rPr>
+        <w:t>are plotted on top of each other in the scatterplot. However, in the scatterplot it is easier to tell the difference in means between the two groups</w:t>
+      </w:r>
+      <w:r>
+        <w:rPr>
+          <w:rFonts w:ascii="Calibri" w:eastAsia="Times New Roman" w:hAnsi="Calibri" w:cs="Calibri"/>
+          <w:color w:val="000000"/>
+        </w:rPr>
+        <w:t>, whereas in the boxplot it is harder to tell if the mean lines are different between the two groups.</w:t>
       </w:r>
     </w:p>
     <w:p>
@@ -5029,6 +5350,7 @@
           <w:color w:val="FCFFE0"/>
           <w:bdr w:val="none" w:sz="0" w:space="0" w:color="auto" w:frame="1"/>
         </w:rPr>
+        <w:lastRenderedPageBreak/>
         <w:t>---</w:t>
       </w:r>
     </w:p>
@@ -5051,7 +5373,6 @@
           <w:color w:val="FCFFE0"/>
           <w:bdr w:val="none" w:sz="0" w:space="0" w:color="auto" w:frame="1"/>
         </w:rPr>
-        <w:lastRenderedPageBreak/>
         <w:t>Signif. codes:  0 ‘***’ 0.001 ‘**’ 0.01 ‘*’ 0.05 ‘.’ 0.1 ‘ ’ 1</w:t>
       </w:r>
     </w:p>
@@ -5166,35 +5487,7 @@
           <w:rFonts w:ascii="Calibri" w:eastAsia="Times New Roman" w:hAnsi="Calibri" w:cs="Calibri"/>
           <w:color w:val="000000"/>
         </w:rPr>
-        <w:t>The best-fit linear regression equation for the relationship of SB</w:t>
-      </w:r>
-      <w:r>
-        <w:rPr>
-          <w:rFonts w:ascii="Calibri" w:eastAsia="Times New Roman" w:hAnsi="Calibri" w:cs="Calibri"/>
-          <w:color w:val="000000"/>
-        </w:rPr>
-        <w:t>P</w:t>
-      </w:r>
-      <w:r>
-        <w:rPr>
-          <w:rFonts w:ascii="Calibri" w:eastAsia="Times New Roman" w:hAnsi="Calibri" w:cs="Calibri"/>
-          <w:color w:val="000000"/>
-        </w:rPr>
-        <w:t xml:space="preserve"> regressed on</w:t>
-      </w:r>
-      <w:r>
-        <w:rPr>
-          <w:rFonts w:ascii="Calibri" w:eastAsia="Times New Roman" w:hAnsi="Calibri" w:cs="Calibri"/>
-          <w:color w:val="000000"/>
-        </w:rPr>
-        <w:t xml:space="preserve"> personality type</w:t>
-      </w:r>
-      <w:r>
-        <w:rPr>
-          <w:rFonts w:ascii="Calibri" w:eastAsia="Times New Roman" w:hAnsi="Calibri" w:cs="Calibri"/>
-          <w:color w:val="000000"/>
-        </w:rPr>
-        <w:t xml:space="preserve"> is:</w:t>
+        <w:t>The best-fit linear regression equation for the relationship of SBP regressed on personality type is:</w:t>
       </w:r>
     </w:p>
     <w:p>
@@ -5232,14 +5525,7 @@
               <w:rFonts w:ascii="Cambria Math" w:eastAsia="Times New Roman" w:hAnsi="Cambria Math" w:cs="Calibri"/>
               <w:color w:val="000000"/>
             </w:rPr>
-            <m:t>=</m:t>
-          </m:r>
-          <m:r>
-            <w:rPr>
-              <w:rFonts w:ascii="Cambria Math" w:eastAsia="Times New Roman" w:hAnsi="Cambria Math" w:cs="Calibri"/>
-              <w:color w:val="000000"/>
-            </w:rPr>
-            <m:t>12</m:t>
+            <m:t>=12</m:t>
           </m:r>
           <m:r>
             <w:rPr>
@@ -5317,7 +5603,35 @@
           <w:rFonts w:ascii="Calibri" w:eastAsia="Times New Roman" w:hAnsi="Calibri" w:cs="Calibri"/>
           <w:color w:val="000000"/>
         </w:rPr>
-        <w:t>The intercept is the mean SBP value for those of Type A personality. The slope indicates that people with Type B personality have a mean SBP that is -2.32 units lower than the mean of those with Type A personality.</w:t>
+        <w:t xml:space="preserve">The intercept </w:t>
+      </w:r>
+      <w:r>
+        <w:rPr>
+          <w:rFonts w:ascii="Calibri" w:eastAsia="Times New Roman" w:hAnsi="Calibri" w:cs="Calibri"/>
+          <w:color w:val="000000"/>
+        </w:rPr>
+        <w:t xml:space="preserve">of 129.78 </w:t>
+      </w:r>
+      <w:r>
+        <w:rPr>
+          <w:rFonts w:ascii="Calibri" w:eastAsia="Times New Roman" w:hAnsi="Calibri" w:cs="Calibri"/>
+          <w:color w:val="000000"/>
+        </w:rPr>
+        <w:t>is the mean SBP value for those of Type A personality. The slope indicates that people with Type B personality have a mean SBP that is -2.32 units lower than the mean of those with Type A personality</w:t>
+      </w:r>
+      <w:r>
+        <w:rPr>
+          <w:rFonts w:ascii="Calibri" w:eastAsia="Times New Roman" w:hAnsi="Calibri" w:cs="Calibri"/>
+          <w:color w:val="000000"/>
+        </w:rPr>
+        <w:t xml:space="preserve"> (127.46)</w:t>
+      </w:r>
+      <w:r>
+        <w:rPr>
+          <w:rFonts w:ascii="Calibri" w:eastAsia="Times New Roman" w:hAnsi="Calibri" w:cs="Calibri"/>
+          <w:color w:val="000000"/>
+        </w:rPr>
+        <w:t>.</w:t>
       </w:r>
     </w:p>
     <w:p>
@@ -5466,6 +5780,7 @@
     </w:p>
     <w:p>
       <w:pPr>
+        <w:jc w:val="center"/>
         <w:rPr>
           <w:rFonts w:ascii="Arial" w:hAnsi="Arial" w:cs="Arial"/>
           <w:sz w:val="24"/>
@@ -5479,90 +5794,10 @@
           <w:szCs w:val="24"/>
         </w:rPr>
         <w:drawing>
-          <wp:inline distT="0" distB="0" distL="0" distR="0" wp14:anchorId="382C8681" wp14:editId="714CC3C6">
-            <wp:extent cx="5943600" cy="2834005"/>
+          <wp:inline distT="0" distB="0" distL="0" distR="0" wp14:anchorId="382C8681" wp14:editId="0A101A0A">
+            <wp:extent cx="6048375" cy="2883963"/>
             <wp:effectExtent l="0" t="0" r="0" b="0"/>
             <wp:docPr id="15" name="Picture 15"/>
-            <wp:cNvGraphicFramePr>
-              <a:graphicFrameLocks xmlns:a="http://schemas.openxmlformats.org/drawingml/2006/main" noChangeAspect="1"/>
-            </wp:cNvGraphicFramePr>
-            <a:graphic xmlns:a="http://schemas.openxmlformats.org/drawingml/2006/main">
-              <a:graphicData uri="http://schemas.openxmlformats.org/drawingml/2006/picture">
-                <pic:pic xmlns:pic="http://schemas.openxmlformats.org/drawingml/2006/picture">
-                  <pic:nvPicPr>
-                    <pic:cNvPr id="1" name=""/>
-                    <pic:cNvPicPr/>
-                  </pic:nvPicPr>
-                  <pic:blipFill>
-                    <a:blip r:embed="rId17"/>
-                    <a:stretch>
-                      <a:fillRect/>
-                    </a:stretch>
-                  </pic:blipFill>
-                  <pic:spPr>
-                    <a:xfrm>
-                      <a:off x="0" y="0"/>
-                      <a:ext cx="5943600" cy="2834005"/>
-                    </a:xfrm>
-                    <a:prstGeom prst="rect">
-                      <a:avLst/>
-                    </a:prstGeom>
-                  </pic:spPr>
-                </pic:pic>
-              </a:graphicData>
-            </a:graphic>
-          </wp:inline>
-        </w:drawing>
-      </w:r>
-    </w:p>
-    <w:p>
-      <w:pPr>
-        <w:rPr>
-          <w:rFonts w:ascii="Calibri" w:eastAsia="Times New Roman" w:hAnsi="Calibri" w:cs="Calibri"/>
-          <w:color w:val="000000"/>
-        </w:rPr>
-      </w:pPr>
-      <w:r>
-        <w:rPr>
-          <w:rFonts w:ascii="Calibri" w:eastAsia="Times New Roman" w:hAnsi="Calibri" w:cs="Calibri"/>
-          <w:color w:val="000000"/>
-        </w:rPr>
-        <w:t>The</w:t>
-      </w:r>
-      <w:r>
-        <w:rPr>
-          <w:rFonts w:ascii="Calibri" w:eastAsia="Times New Roman" w:hAnsi="Calibri" w:cs="Calibri"/>
-          <w:color w:val="000000"/>
-        </w:rPr>
-        <w:t xml:space="preserve"> residual plot has a midline that goes through the mean SBP of both personality types, and they appear to be distributed around the midline the same in both groups. The linearity assumption is met.</w:t>
-      </w:r>
-    </w:p>
-    <w:p>
-      <w:pPr>
-        <w:rPr>
-          <w:rFonts w:ascii="Calibri" w:eastAsia="Times New Roman" w:hAnsi="Calibri" w:cs="Calibri"/>
-          <w:color w:val="000000"/>
-        </w:rPr>
-      </w:pPr>
-    </w:p>
-    <w:p>
-      <w:pPr>
-        <w:rPr>
-          <w:rFonts w:ascii="Calibri" w:eastAsia="Times New Roman" w:hAnsi="Calibri" w:cs="Calibri"/>
-          <w:color w:val="000000"/>
-        </w:rPr>
-      </w:pPr>
-      <w:r>
-        <w:rPr>
-          <w:rFonts w:ascii="Calibri" w:eastAsia="Times New Roman" w:hAnsi="Calibri" w:cs="Calibri"/>
-          <w:color w:val="000000"/>
-        </w:rPr>
-        <w:lastRenderedPageBreak/>
-        <w:drawing>
-          <wp:inline distT="0" distB="0" distL="0" distR="0" wp14:anchorId="430F8F4A" wp14:editId="22CFB7D6">
-            <wp:extent cx="5943600" cy="2790190"/>
-            <wp:effectExtent l="0" t="0" r="0" b="0"/>
-            <wp:docPr id="16" name="Picture 16"/>
             <wp:cNvGraphicFramePr>
               <a:graphicFrameLocks xmlns:a="http://schemas.openxmlformats.org/drawingml/2006/main" noChangeAspect="1"/>
             </wp:cNvGraphicFramePr>
@@ -5582,7 +5817,7 @@
                   <pic:spPr>
                     <a:xfrm>
                       <a:off x="0" y="0"/>
-                      <a:ext cx="5943600" cy="2790190"/>
+                      <a:ext cx="6059234" cy="2889141"/>
                     </a:xfrm>
                     <a:prstGeom prst="rect">
                       <a:avLst/>
@@ -5607,26 +5842,77 @@
           <w:rFonts w:ascii="Calibri" w:eastAsia="Times New Roman" w:hAnsi="Calibri" w:cs="Calibri"/>
           <w:color w:val="000000"/>
         </w:rPr>
-        <w:t>In the QQ plot of the residuals, there seems to be a deviation from the straight line, especially at the higher edge</w:t>
-      </w:r>
-    </w:p>
-    <w:p>
-      <w:pPr>
-        <w:rPr>
-          <w:rFonts w:ascii="Calibri" w:eastAsia="Times New Roman" w:hAnsi="Calibri" w:cs="Calibri"/>
-          <w:color w:val="000000"/>
-        </w:rPr>
-      </w:pPr>
-      <w:r>
-        <w:rPr>
-          <w:rFonts w:ascii="Calibri" w:eastAsia="Times New Roman" w:hAnsi="Calibri" w:cs="Calibri"/>
-          <w:color w:val="000000"/>
-        </w:rPr>
+        <w:t>The residual plot has a midline that goes through</w:t>
+      </w:r>
+      <w:r>
+        <w:rPr>
+          <w:rFonts w:ascii="Calibri" w:eastAsia="Times New Roman" w:hAnsi="Calibri" w:cs="Calibri"/>
+          <w:color w:val="000000"/>
+        </w:rPr>
+        <w:t xml:space="preserve"> 0</w:t>
+      </w:r>
+      <w:r>
+        <w:rPr>
+          <w:rFonts w:ascii="Calibri" w:eastAsia="Times New Roman" w:hAnsi="Calibri" w:cs="Calibri"/>
+          <w:color w:val="000000"/>
+        </w:rPr>
+        <w:t xml:space="preserve"> </w:t>
+      </w:r>
+      <w:r>
+        <w:rPr>
+          <w:rFonts w:ascii="Calibri" w:eastAsia="Times New Roman" w:hAnsi="Calibri" w:cs="Calibri"/>
+          <w:color w:val="000000"/>
+        </w:rPr>
+        <w:t xml:space="preserve">for and the middle of the residual distribution for </w:t>
+      </w:r>
+      <w:r>
+        <w:rPr>
+          <w:rFonts w:ascii="Calibri" w:eastAsia="Times New Roman" w:hAnsi="Calibri" w:cs="Calibri"/>
+          <w:color w:val="000000"/>
+        </w:rPr>
+        <w:t xml:space="preserve">both personality types, </w:t>
+      </w:r>
+      <w:r>
+        <w:rPr>
+          <w:rFonts w:ascii="Calibri" w:eastAsia="Times New Roman" w:hAnsi="Calibri" w:cs="Calibri"/>
+          <w:color w:val="000000"/>
+        </w:rPr>
+        <w:t xml:space="preserve">so the </w:t>
+      </w:r>
+      <w:r>
+        <w:rPr>
+          <w:rFonts w:ascii="Calibri" w:eastAsia="Times New Roman" w:hAnsi="Calibri" w:cs="Calibri"/>
+          <w:color w:val="000000"/>
+        </w:rPr>
+        <w:t>linearity assumption is met.</w:t>
+      </w:r>
+    </w:p>
+    <w:p>
+      <w:pPr>
+        <w:rPr>
+          <w:rFonts w:ascii="Calibri" w:eastAsia="Times New Roman" w:hAnsi="Calibri" w:cs="Calibri"/>
+          <w:color w:val="000000"/>
+        </w:rPr>
+      </w:pPr>
+    </w:p>
+    <w:p>
+      <w:pPr>
+        <w:rPr>
+          <w:rFonts w:ascii="Calibri" w:eastAsia="Times New Roman" w:hAnsi="Calibri" w:cs="Calibri"/>
+          <w:color w:val="000000"/>
+        </w:rPr>
+      </w:pPr>
+      <w:r>
+        <w:rPr>
+          <w:rFonts w:ascii="Calibri" w:eastAsia="Times New Roman" w:hAnsi="Calibri" w:cs="Calibri"/>
+          <w:color w:val="000000"/>
+        </w:rPr>
+        <w:lastRenderedPageBreak/>
         <w:drawing>
-          <wp:inline distT="0" distB="0" distL="0" distR="0" wp14:anchorId="61194F60" wp14:editId="47BF70FB">
-            <wp:extent cx="5943600" cy="2944495"/>
+          <wp:inline distT="0" distB="0" distL="0" distR="0" wp14:anchorId="430F8F4A" wp14:editId="22CFB7D6">
+            <wp:extent cx="5943600" cy="2790190"/>
             <wp:effectExtent l="0" t="0" r="0" b="0"/>
-            <wp:docPr id="17" name="Picture 17"/>
+            <wp:docPr id="16" name="Picture 16"/>
             <wp:cNvGraphicFramePr>
               <a:graphicFrameLocks xmlns:a="http://schemas.openxmlformats.org/drawingml/2006/main" noChangeAspect="1"/>
             </wp:cNvGraphicFramePr>
@@ -5646,7 +5932,7 @@
                   <pic:spPr>
                     <a:xfrm>
                       <a:off x="0" y="0"/>
-                      <a:ext cx="5943600" cy="2944495"/>
+                      <a:ext cx="5943600" cy="2790190"/>
                     </a:xfrm>
                     <a:prstGeom prst="rect">
                       <a:avLst/>
@@ -5671,34 +5957,33 @@
           <w:rFonts w:ascii="Calibri" w:eastAsia="Times New Roman" w:hAnsi="Calibri" w:cs="Calibri"/>
           <w:color w:val="000000"/>
         </w:rPr>
-        <w:t xml:space="preserve">The histogram of the residuals shows a left skew. </w:t>
-      </w:r>
-      <w:r>
-        <w:rPr>
-          <w:rFonts w:ascii="Calibri" w:eastAsia="Times New Roman" w:hAnsi="Calibri" w:cs="Calibri"/>
-          <w:color w:val="000000"/>
-        </w:rPr>
-        <w:t>However, since the number of observations is in the thousands, the Central Limit Theorem will make the regression robust to non-normality of the residuals. Therefore, the assumption of normality can be assumed to be met.</w:t>
-      </w:r>
-    </w:p>
-    <w:p>
-      <w:pPr>
-        <w:rPr>
-          <w:rFonts w:ascii="Calibri" w:eastAsia="Times New Roman" w:hAnsi="Calibri" w:cs="Calibri"/>
-          <w:color w:val="000000"/>
-        </w:rPr>
-      </w:pPr>
-      <w:r>
-        <w:rPr>
-          <w:rFonts w:ascii="Calibri" w:eastAsia="Times New Roman" w:hAnsi="Calibri" w:cs="Calibri"/>
-          <w:color w:val="000000"/>
-        </w:rPr>
-        <w:lastRenderedPageBreak/>
+        <w:t xml:space="preserve">In the QQ plot of the residuals, there seems to be a deviation from the straight line, especially </w:t>
+      </w:r>
+      <w:r>
+        <w:rPr>
+          <w:rFonts w:ascii="Calibri" w:eastAsia="Times New Roman" w:hAnsi="Calibri" w:cs="Calibri"/>
+          <w:color w:val="000000"/>
+        </w:rPr>
+        <w:t>on the right.</w:t>
+      </w:r>
+    </w:p>
+    <w:p>
+      <w:pPr>
+        <w:rPr>
+          <w:rFonts w:ascii="Calibri" w:eastAsia="Times New Roman" w:hAnsi="Calibri" w:cs="Calibri"/>
+          <w:color w:val="000000"/>
+        </w:rPr>
+      </w:pPr>
+      <w:r>
+        <w:rPr>
+          <w:rFonts w:ascii="Calibri" w:eastAsia="Times New Roman" w:hAnsi="Calibri" w:cs="Calibri"/>
+          <w:color w:val="000000"/>
+        </w:rPr>
         <w:drawing>
-          <wp:inline distT="0" distB="0" distL="0" distR="0" wp14:anchorId="424369EA" wp14:editId="07E8AEC3">
-            <wp:extent cx="5943600" cy="2818765"/>
+          <wp:inline distT="0" distB="0" distL="0" distR="0" wp14:anchorId="61194F60" wp14:editId="47BF70FB">
+            <wp:extent cx="5943600" cy="2944495"/>
             <wp:effectExtent l="0" t="0" r="0" b="0"/>
-            <wp:docPr id="18" name="Picture 18"/>
+            <wp:docPr id="17" name="Picture 17"/>
             <wp:cNvGraphicFramePr>
               <a:graphicFrameLocks xmlns:a="http://schemas.openxmlformats.org/drawingml/2006/main" noChangeAspect="1"/>
             </wp:cNvGraphicFramePr>
@@ -5718,6 +6003,85 @@
                   <pic:spPr>
                     <a:xfrm>
                       <a:off x="0" y="0"/>
+                      <a:ext cx="5943600" cy="2944495"/>
+                    </a:xfrm>
+                    <a:prstGeom prst="rect">
+                      <a:avLst/>
+                    </a:prstGeom>
+                  </pic:spPr>
+                </pic:pic>
+              </a:graphicData>
+            </a:graphic>
+          </wp:inline>
+        </w:drawing>
+      </w:r>
+    </w:p>
+    <w:p>
+      <w:pPr>
+        <w:rPr>
+          <w:rFonts w:ascii="Calibri" w:eastAsia="Times New Roman" w:hAnsi="Calibri" w:cs="Calibri"/>
+          <w:color w:val="000000"/>
+        </w:rPr>
+      </w:pPr>
+      <w:r>
+        <w:rPr>
+          <w:rFonts w:ascii="Calibri" w:eastAsia="Times New Roman" w:hAnsi="Calibri" w:cs="Calibri"/>
+          <w:color w:val="000000"/>
+        </w:rPr>
+        <w:t xml:space="preserve">The histogram of the residuals shows a </w:t>
+      </w:r>
+      <w:r>
+        <w:rPr>
+          <w:rFonts w:ascii="Calibri" w:eastAsia="Times New Roman" w:hAnsi="Calibri" w:cs="Calibri"/>
+          <w:color w:val="000000"/>
+        </w:rPr>
+        <w:t>right</w:t>
+      </w:r>
+      <w:r>
+        <w:rPr>
+          <w:rFonts w:ascii="Calibri" w:eastAsia="Times New Roman" w:hAnsi="Calibri" w:cs="Calibri"/>
+          <w:color w:val="000000"/>
+        </w:rPr>
+        <w:t xml:space="preserve"> skew. However, since the number of observations is in the thousands, the Central Limit Theorem will make the regression robust to non-normality of the residuals. Therefore, the assumption of normality can be assumed to be met.</w:t>
+      </w:r>
+    </w:p>
+    <w:p>
+      <w:pPr>
+        <w:rPr>
+          <w:rFonts w:ascii="Calibri" w:eastAsia="Times New Roman" w:hAnsi="Calibri" w:cs="Calibri"/>
+          <w:color w:val="000000"/>
+        </w:rPr>
+      </w:pPr>
+      <w:r>
+        <w:rPr>
+          <w:rFonts w:ascii="Calibri" w:eastAsia="Times New Roman" w:hAnsi="Calibri" w:cs="Calibri"/>
+          <w:color w:val="000000"/>
+        </w:rPr>
+        <w:lastRenderedPageBreak/>
+        <w:drawing>
+          <wp:inline distT="0" distB="0" distL="0" distR="0" wp14:anchorId="424369EA" wp14:editId="07E8AEC3">
+            <wp:extent cx="5943600" cy="2818765"/>
+            <wp:effectExtent l="0" t="0" r="0" b="0"/>
+            <wp:docPr id="18" name="Picture 18"/>
+            <wp:cNvGraphicFramePr>
+              <a:graphicFrameLocks xmlns:a="http://schemas.openxmlformats.org/drawingml/2006/main" noChangeAspect="1"/>
+            </wp:cNvGraphicFramePr>
+            <a:graphic xmlns:a="http://schemas.openxmlformats.org/drawingml/2006/main">
+              <a:graphicData uri="http://schemas.openxmlformats.org/drawingml/2006/picture">
+                <pic:pic xmlns:pic="http://schemas.openxmlformats.org/drawingml/2006/picture">
+                  <pic:nvPicPr>
+                    <pic:cNvPr id="1" name=""/>
+                    <pic:cNvPicPr/>
+                  </pic:nvPicPr>
+                  <pic:blipFill>
+                    <a:blip r:embed="rId21"/>
+                    <a:stretch>
+                      <a:fillRect/>
+                    </a:stretch>
+                  </pic:blipFill>
+                  <pic:spPr>
+                    <a:xfrm>
+                      <a:off x="0" y="0"/>
                       <a:ext cx="5943600" cy="2818765"/>
                     </a:xfrm>
                     <a:prstGeom prst="rect">
@@ -5750,14 +6114,7 @@
           <w:rFonts w:ascii="Calibri" w:eastAsia="Times New Roman" w:hAnsi="Calibri" w:cs="Calibri"/>
           <w:color w:val="000000"/>
         </w:rPr>
-        <w:t>homoscedasticity</w:t>
-      </w:r>
-      <w:r>
-        <w:rPr>
-          <w:rFonts w:ascii="Calibri" w:eastAsia="Times New Roman" w:hAnsi="Calibri" w:cs="Calibri"/>
-          <w:color w:val="000000"/>
-        </w:rPr>
-        <w:t xml:space="preserve"> </w:t>
+        <w:t xml:space="preserve">homoscedasticity </w:t>
       </w:r>
       <w:r>
         <w:rPr>
@@ -7246,7 +7603,7 @@
                     </pic:cNvPicPr>
                   </pic:nvPicPr>
                   <pic:blipFill>
-                    <a:blip r:embed="rId21">
+                    <a:blip r:embed="rId22">
                       <a:extLst>
                         <a:ext uri="{28A0092B-C50C-407E-A947-70E740481C1C}">
                           <a14:useLocalDpi xmlns:a14="http://schemas.microsoft.com/office/drawing/2010/main" val="0"/>
@@ -8665,19 +9022,7 @@
             <w:rPr>
               <w:rFonts w:ascii="Cambria Math" w:hAnsi="Cambria Math"/>
             </w:rPr>
-            <m:t>=</m:t>
-          </m:r>
-          <m:r>
-            <w:rPr>
-              <w:rFonts w:ascii="Cambria Math" w:hAnsi="Cambria Math"/>
-            </w:rPr>
-            <m:t>125.98</m:t>
-          </m:r>
-          <m:r>
-            <w:rPr>
-              <w:rFonts w:ascii="Cambria Math" w:hAnsi="Cambria Math"/>
-            </w:rPr>
-            <m:t xml:space="preserve">+ </m:t>
+            <m:t xml:space="preserve">=125.98+ </m:t>
           </m:r>
           <m:sSub>
             <m:sSubPr>
@@ -8693,13 +9038,7 @@
                 <w:rPr>
                   <w:rFonts w:ascii="Cambria Math" w:hAnsi="Cambria Math"/>
                 </w:rPr>
-                <m:t>-0.77</m:t>
-              </m:r>
-              <m:r>
-                <w:rPr>
-                  <w:rFonts w:ascii="Cambria Math" w:hAnsi="Cambria Math"/>
-                </w:rPr>
-                <m:t>X</m:t>
+                <m:t>-0.77X</m:t>
               </m:r>
             </m:e>
             <m:sub>
@@ -8747,13 +9086,7 @@
             <w:rPr>
               <w:rFonts w:ascii="Cambria Math" w:hAnsi="Cambria Math"/>
             </w:rPr>
-            <m:t>+</m:t>
-          </m:r>
-          <m:r>
-            <w:rPr>
-              <w:rFonts w:ascii="Cambria Math" w:hAnsi="Cambria Math"/>
-            </w:rPr>
-            <m:t>15.55</m:t>
+            <m:t>+15.55</m:t>
           </m:r>
           <m:sSub>
             <m:sSubPr>
@@ -8849,77 +9182,7 @@
           <w:rFonts w:ascii="Calibri" w:eastAsia="Times New Roman" w:hAnsi="Calibri" w:cs="Calibri"/>
           <w:color w:val="000000"/>
         </w:rPr>
-        <w:t xml:space="preserve">The slope for the </w:t>
-      </w:r>
-      <w:r>
-        <w:rPr>
-          <w:rFonts w:ascii="Calibri" w:eastAsia="Times New Roman" w:hAnsi="Calibri" w:cs="Calibri"/>
-          <w:color w:val="000000"/>
-        </w:rPr>
-        <w:t>overweight</w:t>
-      </w:r>
-      <w:r>
-        <w:rPr>
-          <w:rFonts w:ascii="Calibri" w:eastAsia="Times New Roman" w:hAnsi="Calibri" w:cs="Calibri"/>
-          <w:color w:val="000000"/>
-        </w:rPr>
-        <w:t xml:space="preserve"> category (</w:t>
-      </w:r>
-      <w:r>
-        <w:rPr>
-          <w:rFonts w:ascii="Calibri" w:eastAsia="Times New Roman" w:hAnsi="Calibri" w:cs="Calibri"/>
-          <w:color w:val="000000"/>
-        </w:rPr>
-        <w:t>5.85</w:t>
-      </w:r>
-      <w:r>
-        <w:rPr>
-          <w:rFonts w:ascii="Calibri" w:eastAsia="Times New Roman" w:hAnsi="Calibri" w:cs="Calibri"/>
-          <w:color w:val="000000"/>
-        </w:rPr>
-        <w:t xml:space="preserve">) can be interpreted to say that the mean SBP for </w:t>
-      </w:r>
-      <w:r>
-        <w:rPr>
-          <w:rFonts w:ascii="Calibri" w:eastAsia="Times New Roman" w:hAnsi="Calibri" w:cs="Calibri"/>
-          <w:color w:val="000000"/>
-        </w:rPr>
-        <w:t>overweight</w:t>
-      </w:r>
-      <w:r>
-        <w:rPr>
-          <w:rFonts w:ascii="Calibri" w:eastAsia="Times New Roman" w:hAnsi="Calibri" w:cs="Calibri"/>
-          <w:color w:val="000000"/>
-        </w:rPr>
-        <w:t xml:space="preserve"> individuals is </w:t>
-      </w:r>
-      <w:r>
-        <w:rPr>
-          <w:rFonts w:ascii="Calibri" w:eastAsia="Times New Roman" w:hAnsi="Calibri" w:cs="Calibri"/>
-          <w:color w:val="000000"/>
-        </w:rPr>
-        <w:t>5.85</w:t>
-      </w:r>
-      <w:r>
-        <w:rPr>
-          <w:rFonts w:ascii="Calibri" w:eastAsia="Times New Roman" w:hAnsi="Calibri" w:cs="Calibri"/>
-          <w:color w:val="000000"/>
-        </w:rPr>
-        <w:t xml:space="preserve"> units </w:t>
-      </w:r>
-      <w:r>
-        <w:rPr>
-          <w:rFonts w:ascii="Calibri" w:eastAsia="Times New Roman" w:hAnsi="Calibri" w:cs="Calibri"/>
-          <w:color w:val="000000"/>
-        </w:rPr>
-        <w:t xml:space="preserve">higher </w:t>
-      </w:r>
-      <w:r>
-        <w:rPr>
-          <w:rFonts w:ascii="Calibri" w:eastAsia="Times New Roman" w:hAnsi="Calibri" w:cs="Calibri"/>
-          <w:color w:val="000000"/>
-        </w:rPr>
-        <w:t>than the mean SBP for healthy weight individuals.</w:t>
+        <w:t>The slope for the overweight category (5.85) can be interpreted to say that the mean SBP for overweight individuals is 5.85 units higher than the mean SBP for healthy weight individuals.</w:t>
       </w:r>
     </w:p>
     <w:p>
@@ -8936,98 +9199,7 @@
           <w:rFonts w:ascii="Calibri" w:eastAsia="Times New Roman" w:hAnsi="Calibri" w:cs="Calibri"/>
           <w:color w:val="000000"/>
         </w:rPr>
-        <w:t xml:space="preserve">The slope for the </w:t>
-      </w:r>
-      <w:r>
-        <w:rPr>
-          <w:rFonts w:ascii="Calibri" w:eastAsia="Times New Roman" w:hAnsi="Calibri" w:cs="Calibri"/>
-          <w:color w:val="000000"/>
-        </w:rPr>
-        <w:t>obese</w:t>
-      </w:r>
-      <w:r>
-        <w:rPr>
-          <w:rFonts w:ascii="Calibri" w:eastAsia="Times New Roman" w:hAnsi="Calibri" w:cs="Calibri"/>
-          <w:color w:val="000000"/>
-        </w:rPr>
-        <w:t xml:space="preserve"> category (</w:t>
-      </w:r>
-      <w:r>
-        <w:rPr>
-          <w:rFonts w:ascii="Calibri" w:eastAsia="Times New Roman" w:hAnsi="Calibri" w:cs="Calibri"/>
-          <w:color w:val="000000"/>
-        </w:rPr>
-        <w:t>1</w:t>
-      </w:r>
-      <w:r>
-        <w:rPr>
-          <w:rFonts w:ascii="Calibri" w:eastAsia="Times New Roman" w:hAnsi="Calibri" w:cs="Calibri"/>
-          <w:color w:val="000000"/>
-        </w:rPr>
-        <w:t>5.</w:t>
-      </w:r>
-      <w:r>
-        <w:rPr>
-          <w:rFonts w:ascii="Calibri" w:eastAsia="Times New Roman" w:hAnsi="Calibri" w:cs="Calibri"/>
-          <w:color w:val="000000"/>
-        </w:rPr>
-        <w:t>5</w:t>
-      </w:r>
-      <w:r>
-        <w:rPr>
-          <w:rFonts w:ascii="Calibri" w:eastAsia="Times New Roman" w:hAnsi="Calibri" w:cs="Calibri"/>
-          <w:color w:val="000000"/>
-        </w:rPr>
-        <w:t xml:space="preserve">5) can be interpreted to say that the mean SBP for </w:t>
-      </w:r>
-      <w:r>
-        <w:rPr>
-          <w:rFonts w:ascii="Calibri" w:eastAsia="Times New Roman" w:hAnsi="Calibri" w:cs="Calibri"/>
-          <w:color w:val="000000"/>
-        </w:rPr>
-        <w:t>obese</w:t>
-      </w:r>
-      <w:r>
-        <w:rPr>
-          <w:rFonts w:ascii="Calibri" w:eastAsia="Times New Roman" w:hAnsi="Calibri" w:cs="Calibri"/>
-          <w:color w:val="000000"/>
-        </w:rPr>
-        <w:t xml:space="preserve"> individuals is </w:t>
-      </w:r>
-      <w:r>
-        <w:rPr>
-          <w:rFonts w:ascii="Calibri" w:eastAsia="Times New Roman" w:hAnsi="Calibri" w:cs="Calibri"/>
-          <w:color w:val="000000"/>
-        </w:rPr>
-        <w:t>1</w:t>
-      </w:r>
-      <w:r>
-        <w:rPr>
-          <w:rFonts w:ascii="Calibri" w:eastAsia="Times New Roman" w:hAnsi="Calibri" w:cs="Calibri"/>
-          <w:color w:val="000000"/>
-        </w:rPr>
-        <w:t>5.</w:t>
-      </w:r>
-      <w:r>
-        <w:rPr>
-          <w:rFonts w:ascii="Calibri" w:eastAsia="Times New Roman" w:hAnsi="Calibri" w:cs="Calibri"/>
-          <w:color w:val="000000"/>
-        </w:rPr>
-        <w:t>5</w:t>
-      </w:r>
-      <w:r>
-        <w:rPr>
-          <w:rFonts w:ascii="Calibri" w:eastAsia="Times New Roman" w:hAnsi="Calibri" w:cs="Calibri"/>
-          <w:color w:val="000000"/>
-        </w:rPr>
-        <w:t>5 units higher than the mean SBP for healthy weight individuals</w:t>
-      </w:r>
-      <w:r>
-        <w:rPr>
-          <w:rFonts w:ascii="Calibri" w:eastAsia="Times New Roman" w:hAnsi="Calibri" w:cs="Calibri"/>
-          <w:color w:val="000000"/>
-        </w:rPr>
-        <w:t>.</w:t>
+        <w:t>The slope for the obese category (15.55) can be interpreted to say that the mean SBP for obese individuals is 15.55 units higher than the mean SBP for healthy weight individuals.</w:t>
       </w:r>
       <w:r>
         <w:rPr>
@@ -10046,14 +10218,21 @@
           <w:rFonts w:ascii="Calibri" w:eastAsia="Times New Roman" w:hAnsi="Calibri" w:cs="Calibri"/>
           <w:color w:val="000000"/>
         </w:rPr>
-        <w:t>The</w:t>
-      </w:r>
-      <w:r>
-        <w:rPr>
-          <w:rFonts w:ascii="Calibri" w:eastAsia="Times New Roman" w:hAnsi="Calibri" w:cs="Calibri"/>
-          <w:color w:val="000000"/>
-        </w:rPr>
-        <w:t xml:space="preserve"> F-test tests whether BMI overall is associated with SBP. The test-statistic and p-value are 60.18 (on 3 and 3150 degrees of freedom) and 2.2e-16, respectively. The low p-value (&lt;&lt; 0.01) suggests there is enough evidence to reject the null hypothesis and accept the alternative hypothesis that BMI is associated with SBP.</w:t>
+        <w:t>The F-test tests whether BMI overall is associated with SBP. The test-statistic and p-value are 60.18 (on 3 and 3150 degrees of freedom) and 2.2e-16, respectively. The low p-value (&lt;&lt; 0.0</w:t>
+      </w:r>
+      <w:r>
+        <w:rPr>
+          <w:rFonts w:ascii="Calibri" w:eastAsia="Times New Roman" w:hAnsi="Calibri" w:cs="Calibri"/>
+          <w:color w:val="000000"/>
+        </w:rPr>
+        <w:t>0</w:t>
+      </w:r>
+      <w:r>
+        <w:rPr>
+          <w:rFonts w:ascii="Calibri" w:eastAsia="Times New Roman" w:hAnsi="Calibri" w:cs="Calibri"/>
+          <w:color w:val="000000"/>
+        </w:rPr>
+        <w:t>1) suggests there is enough evidence to reject the null hypothesis and accept the alternative hypothesis that BMI is associated with SBP.</w:t>
       </w:r>
     </w:p>
     <w:p>
@@ -10192,7 +10371,14 @@
           <w:rFonts w:eastAsia="MS Mincho" w:cstheme="minorHAnsi"/>
           <w:lang w:eastAsia="ja-JP"/>
         </w:rPr>
-        <w:t>It appears that the BMI categories “Overweight” and “Obese” have mean SBP values that are significantly different from the “healthy weight” mean SBP value, both with p-values &lt; 2e-16. On the other hand, the “underweight” category has a mean SBP value that is not significantly different from the “healthy weight” mean SBP value.</w:t>
+        <w:t>It appears that the BMI categories “Overweight” and “Obese” have mean SBP values that are significantly different from the “healthy weight” mean SBP value, both with p-values &lt; 2e-16. On the other hand, the “underweight” category has a mean SBP value that is not significantly different from the “healthy weight” mean SBP value</w:t>
+      </w:r>
+      <w:r>
+        <w:rPr>
+          <w:rFonts w:eastAsia="MS Mincho" w:cstheme="minorHAnsi"/>
+          <w:lang w:eastAsia="ja-JP"/>
+        </w:rPr>
+        <w:t xml:space="preserve"> (p = 0.8).</w:t>
       </w:r>
       <w:bookmarkStart w:id="0" w:name="_GoBack"/>
       <w:bookmarkEnd w:id="0"/>
@@ -10208,7 +10394,7 @@
     </w:p>
     <w:p/>
     <w:sectPr>
-      <w:footerReference w:type="default" r:id="rId22"/>
+      <w:footerReference w:type="default" r:id="rId23"/>
       <w:pgSz w:w="12240" w:h="15840"/>
       <w:pgMar w:top="1440" w:right="1440" w:bottom="1440" w:left="1440" w:header="720" w:footer="720" w:gutter="0"/>
       <w:cols w:space="720"/>

</xml_diff>

<commit_message>
adding notes to homework 3, and fixing lecture notes for week 4
</commit_message>
<xml_diff>
--- a/Homeworks/HW03/PM592_HW3.docx
+++ b/Homeworks/HW03/PM592_HW3.docx
@@ -1098,7 +1098,67 @@
           <w:sz w:val="20"/>
           <w:szCs w:val="20"/>
         </w:rPr>
-        <w:t>&gt; wcgs &lt;- readRDS("../HW01/wcgs.rds")</w:t>
+        <w:t xml:space="preserve">&gt; </w:t>
+      </w:r>
+      <w:proofErr w:type="spellStart"/>
+      <w:r>
+        <w:rPr>
+          <w:rFonts w:ascii="Consolas" w:eastAsia="Times New Roman" w:hAnsi="Consolas" w:cs="Courier New"/>
+          <w:color w:val="949C8B"/>
+          <w:sz w:val="20"/>
+          <w:szCs w:val="20"/>
+        </w:rPr>
+        <w:t>wcgs</w:t>
+      </w:r>
+      <w:proofErr w:type="spellEnd"/>
+      <w:r>
+        <w:rPr>
+          <w:rFonts w:ascii="Consolas" w:eastAsia="Times New Roman" w:hAnsi="Consolas" w:cs="Courier New"/>
+          <w:color w:val="949C8B"/>
+          <w:sz w:val="20"/>
+          <w:szCs w:val="20"/>
+        </w:rPr>
+        <w:t xml:space="preserve"> &lt;- </w:t>
+      </w:r>
+      <w:proofErr w:type="spellStart"/>
+      <w:r>
+        <w:rPr>
+          <w:rFonts w:ascii="Consolas" w:eastAsia="Times New Roman" w:hAnsi="Consolas" w:cs="Courier New"/>
+          <w:color w:val="949C8B"/>
+          <w:sz w:val="20"/>
+          <w:szCs w:val="20"/>
+        </w:rPr>
+        <w:t>readRDS</w:t>
+      </w:r>
+      <w:proofErr w:type="spellEnd"/>
+      <w:r>
+        <w:rPr>
+          <w:rFonts w:ascii="Consolas" w:eastAsia="Times New Roman" w:hAnsi="Consolas" w:cs="Courier New"/>
+          <w:color w:val="949C8B"/>
+          <w:sz w:val="20"/>
+          <w:szCs w:val="20"/>
+        </w:rPr>
+        <w:t>("../HW01/</w:t>
+      </w:r>
+      <w:proofErr w:type="spellStart"/>
+      <w:r>
+        <w:rPr>
+          <w:rFonts w:ascii="Consolas" w:eastAsia="Times New Roman" w:hAnsi="Consolas" w:cs="Courier New"/>
+          <w:color w:val="949C8B"/>
+          <w:sz w:val="20"/>
+          <w:szCs w:val="20"/>
+        </w:rPr>
+        <w:t>wcgs.rds</w:t>
+      </w:r>
+      <w:proofErr w:type="spellEnd"/>
+      <w:r>
+        <w:rPr>
+          <w:rFonts w:ascii="Consolas" w:eastAsia="Times New Roman" w:hAnsi="Consolas" w:cs="Courier New"/>
+          <w:color w:val="949C8B"/>
+          <w:sz w:val="20"/>
+          <w:szCs w:val="20"/>
+        </w:rPr>
+        <w:t>")</w:t>
       </w:r>
     </w:p>
     <w:p>
@@ -1134,7 +1194,81 @@
           <w:rFonts w:ascii="Consolas" w:hAnsi="Consolas"/>
           <w:color w:val="949C8B"/>
         </w:rPr>
-        <w:t>&lt;- lm(sbp ~ bmi, data = wcgs)</w:t>
+        <w:t xml:space="preserve">&lt;- </w:t>
+      </w:r>
+      <w:proofErr w:type="spellStart"/>
+      <w:proofErr w:type="gramStart"/>
+      <w:r>
+        <w:rPr>
+          <w:rStyle w:val="gnd-iwgdn2b"/>
+          <w:rFonts w:ascii="Consolas" w:hAnsi="Consolas"/>
+          <w:color w:val="949C8B"/>
+        </w:rPr>
+        <w:t>lm</w:t>
+      </w:r>
+      <w:proofErr w:type="spellEnd"/>
+      <w:r>
+        <w:rPr>
+          <w:rStyle w:val="gnd-iwgdn2b"/>
+          <w:rFonts w:ascii="Consolas" w:hAnsi="Consolas"/>
+          <w:color w:val="949C8B"/>
+        </w:rPr>
+        <w:t>(</w:t>
+      </w:r>
+      <w:proofErr w:type="spellStart"/>
+      <w:proofErr w:type="gramEnd"/>
+      <w:r>
+        <w:rPr>
+          <w:rStyle w:val="gnd-iwgdn2b"/>
+          <w:rFonts w:ascii="Consolas" w:hAnsi="Consolas"/>
+          <w:color w:val="949C8B"/>
+        </w:rPr>
+        <w:t>sbp</w:t>
+      </w:r>
+      <w:proofErr w:type="spellEnd"/>
+      <w:r>
+        <w:rPr>
+          <w:rStyle w:val="gnd-iwgdn2b"/>
+          <w:rFonts w:ascii="Consolas" w:hAnsi="Consolas"/>
+          <w:color w:val="949C8B"/>
+        </w:rPr>
+        <w:t xml:space="preserve"> ~ </w:t>
+      </w:r>
+      <w:proofErr w:type="spellStart"/>
+      <w:r>
+        <w:rPr>
+          <w:rStyle w:val="gnd-iwgdn2b"/>
+          <w:rFonts w:ascii="Consolas" w:hAnsi="Consolas"/>
+          <w:color w:val="949C8B"/>
+        </w:rPr>
+        <w:t>bmi</w:t>
+      </w:r>
+      <w:proofErr w:type="spellEnd"/>
+      <w:r>
+        <w:rPr>
+          <w:rStyle w:val="gnd-iwgdn2b"/>
+          <w:rFonts w:ascii="Consolas" w:hAnsi="Consolas"/>
+          <w:color w:val="949C8B"/>
+        </w:rPr>
+        <w:t xml:space="preserve">, data = </w:t>
+      </w:r>
+      <w:proofErr w:type="spellStart"/>
+      <w:r>
+        <w:rPr>
+          <w:rStyle w:val="gnd-iwgdn2b"/>
+          <w:rFonts w:ascii="Consolas" w:hAnsi="Consolas"/>
+          <w:color w:val="949C8B"/>
+        </w:rPr>
+        <w:t>wcgs</w:t>
+      </w:r>
+      <w:proofErr w:type="spellEnd"/>
+      <w:r>
+        <w:rPr>
+          <w:rStyle w:val="gnd-iwgdn2b"/>
+          <w:rFonts w:ascii="Consolas" w:hAnsi="Consolas"/>
+          <w:color w:val="949C8B"/>
+        </w:rPr>
+        <w:t>)</w:t>
       </w:r>
     </w:p>
     <w:p>
@@ -1204,6 +1338,7 @@
       <w:r>
         <w:rPr>
           <w:rFonts w:ascii="Calibri" w:eastAsia="Times New Roman" w:hAnsi="Calibri" w:cs="Calibri"/>
+          <w:noProof/>
           <w:color w:val="000000"/>
         </w:rPr>
         <w:drawing>
@@ -1267,7 +1402,23 @@
           <w:rFonts w:ascii="Calibri" w:eastAsia="Times New Roman" w:hAnsi="Calibri" w:cs="Calibri"/>
           <w:color w:val="000000"/>
         </w:rPr>
-        <w:t xml:space="preserve">The linearity assumption can be assessed with the above plot of the fitted values versus the residuals. If the relationship between SBP and BMI is linear, there should be a random scatter of points (no pattern) around a horizontal line at 0. For the most part, it looks like the plot does fit these criteria. So I will say that the linearity assumption is met. I do notice a point (712) on the top left corner on the plot which drives the mean line up on the left. </w:t>
+        <w:t xml:space="preserve">The linearity assumption can be assessed with the above plot of the fitted values versus the residuals. If the relationship between SBP and BMI is linear, there should be a random scatter of points (no pattern) around a horizontal line at 0. For the most part, it looks like the plot does fit these criteria. </w:t>
+      </w:r>
+      <w:proofErr w:type="gramStart"/>
+      <w:r>
+        <w:rPr>
+          <w:rFonts w:ascii="Calibri" w:eastAsia="Times New Roman" w:hAnsi="Calibri" w:cs="Calibri"/>
+          <w:color w:val="000000"/>
+        </w:rPr>
+        <w:t>So</w:t>
+      </w:r>
+      <w:proofErr w:type="gramEnd"/>
+      <w:r>
+        <w:rPr>
+          <w:rFonts w:ascii="Calibri" w:eastAsia="Times New Roman" w:hAnsi="Calibri" w:cs="Calibri"/>
+          <w:color w:val="000000"/>
+        </w:rPr>
+        <w:t xml:space="preserve"> I will say that the linearity assumption is met. I do notice a point (712) on the top left corner on the plot which drives the mean line up on the left. </w:t>
       </w:r>
     </w:p>
     <w:p>
@@ -1283,6 +1434,7 @@
       <w:r>
         <w:rPr>
           <w:rFonts w:ascii="Calibri" w:eastAsia="Times New Roman" w:hAnsi="Calibri" w:cs="Calibri"/>
+          <w:noProof/>
           <w:color w:val="000000"/>
         </w:rPr>
         <w:lastRenderedPageBreak/>
@@ -1400,6 +1552,7 @@
       <w:r>
         <w:rPr>
           <w:rFonts w:ascii="Calibri" w:eastAsia="Times New Roman" w:hAnsi="Calibri" w:cs="Calibri"/>
+          <w:noProof/>
           <w:color w:val="000000"/>
         </w:rPr>
         <w:drawing>
@@ -1479,6 +1632,7 @@
       <w:r>
         <w:rPr>
           <w:rFonts w:ascii="Calibri" w:eastAsia="Times New Roman" w:hAnsi="Calibri" w:cs="Calibri"/>
+          <w:noProof/>
           <w:color w:val="000000"/>
         </w:rPr>
         <w:lastRenderedPageBreak/>
@@ -1533,7 +1687,23 @@
           <w:rFonts w:ascii="Calibri" w:eastAsia="Times New Roman" w:hAnsi="Calibri" w:cs="Calibri"/>
           <w:color w:val="000000"/>
         </w:rPr>
-        <w:t>The scale-location plot shows the relationship between the square root of the standardized residuals and the fitted values, and can be used to verify the assumption of homoscedasticity (equal variances). Like the residuals vs fitted plot, there should be a random scatter of points, and indeed I do see that there is no clear pattern in the plot which signals that the assumption of homoscedasticity is met.</w:t>
+        <w:t xml:space="preserve">The scale-location plot shows the relationship between the square root of the standardized residuals and the fitted values, and can be used to verify the assumption of homoscedasticity (equal variances). Like the </w:t>
+      </w:r>
+      <w:proofErr w:type="gramStart"/>
+      <w:r>
+        <w:rPr>
+          <w:rFonts w:ascii="Calibri" w:eastAsia="Times New Roman" w:hAnsi="Calibri" w:cs="Calibri"/>
+          <w:color w:val="000000"/>
+        </w:rPr>
+        <w:t>residuals</w:t>
+      </w:r>
+      <w:proofErr w:type="gramEnd"/>
+      <w:r>
+        <w:rPr>
+          <w:rFonts w:ascii="Calibri" w:eastAsia="Times New Roman" w:hAnsi="Calibri" w:cs="Calibri"/>
+          <w:color w:val="000000"/>
+        </w:rPr>
+        <w:t xml:space="preserve"> vs fitted plot, there should be a random scatter of points, and indeed I do see that there is no clear pattern in the plot which signals that the assumption of homoscedasticity is met.</w:t>
       </w:r>
     </w:p>
     <w:p>
@@ -1676,13 +1846,23 @@
               </w:rPr>
               <w:t xml:space="preserve">a scatter plot of the relationship between </w:t>
             </w:r>
+            <w:proofErr w:type="gramStart"/>
             <w:r>
               <w:rPr>
                 <w:rFonts w:ascii="Calibri" w:eastAsia="Times New Roman" w:hAnsi="Calibri" w:cs="Calibri"/>
                 <w:color w:val="000000"/>
                 <w:u w:val="single"/>
               </w:rPr>
-              <w:t>ln(SBP)</w:t>
+              <w:t>ln(</w:t>
+            </w:r>
+            <w:proofErr w:type="gramEnd"/>
+            <w:r>
+              <w:rPr>
+                <w:rFonts w:ascii="Calibri" w:eastAsia="Times New Roman" w:hAnsi="Calibri" w:cs="Calibri"/>
+                <w:color w:val="000000"/>
+                <w:u w:val="single"/>
+              </w:rPr>
+              <w:t>SBP)</w:t>
             </w:r>
             <w:r>
               <w:rPr>
@@ -1723,13 +1903,97 @@
         </w:rPr>
         <w:t xml:space="preserve">&gt; </w:t>
       </w:r>
+      <w:proofErr w:type="spellStart"/>
+      <w:proofErr w:type="gramStart"/>
       <w:r>
         <w:rPr>
           <w:rStyle w:val="gnd-iwgdn2b"/>
           <w:rFonts w:ascii="Consolas" w:hAnsi="Consolas"/>
           <w:color w:val="949C8B"/>
         </w:rPr>
-        <w:t>ggplot(wcgs, aes(y=sbp_log, x=bmi)) +</w:t>
+        <w:t>ggplot</w:t>
+      </w:r>
+      <w:proofErr w:type="spellEnd"/>
+      <w:r>
+        <w:rPr>
+          <w:rStyle w:val="gnd-iwgdn2b"/>
+          <w:rFonts w:ascii="Consolas" w:hAnsi="Consolas"/>
+          <w:color w:val="949C8B"/>
+        </w:rPr>
+        <w:t>(</w:t>
+      </w:r>
+      <w:proofErr w:type="spellStart"/>
+      <w:proofErr w:type="gramEnd"/>
+      <w:r>
+        <w:rPr>
+          <w:rStyle w:val="gnd-iwgdn2b"/>
+          <w:rFonts w:ascii="Consolas" w:hAnsi="Consolas"/>
+          <w:color w:val="949C8B"/>
+        </w:rPr>
+        <w:t>wcgs</w:t>
+      </w:r>
+      <w:proofErr w:type="spellEnd"/>
+      <w:r>
+        <w:rPr>
+          <w:rStyle w:val="gnd-iwgdn2b"/>
+          <w:rFonts w:ascii="Consolas" w:hAnsi="Consolas"/>
+          <w:color w:val="949C8B"/>
+        </w:rPr>
+        <w:t xml:space="preserve">, </w:t>
+      </w:r>
+      <w:proofErr w:type="spellStart"/>
+      <w:r>
+        <w:rPr>
+          <w:rStyle w:val="gnd-iwgdn2b"/>
+          <w:rFonts w:ascii="Consolas" w:hAnsi="Consolas"/>
+          <w:color w:val="949C8B"/>
+        </w:rPr>
+        <w:t>aes</w:t>
+      </w:r>
+      <w:proofErr w:type="spellEnd"/>
+      <w:r>
+        <w:rPr>
+          <w:rStyle w:val="gnd-iwgdn2b"/>
+          <w:rFonts w:ascii="Consolas" w:hAnsi="Consolas"/>
+          <w:color w:val="949C8B"/>
+        </w:rPr>
+        <w:t>(y=</w:t>
+      </w:r>
+      <w:proofErr w:type="spellStart"/>
+      <w:r>
+        <w:rPr>
+          <w:rStyle w:val="gnd-iwgdn2b"/>
+          <w:rFonts w:ascii="Consolas" w:hAnsi="Consolas"/>
+          <w:color w:val="949C8B"/>
+        </w:rPr>
+        <w:t>sbp_log</w:t>
+      </w:r>
+      <w:proofErr w:type="spellEnd"/>
+      <w:r>
+        <w:rPr>
+          <w:rStyle w:val="gnd-iwgdn2b"/>
+          <w:rFonts w:ascii="Consolas" w:hAnsi="Consolas"/>
+          <w:color w:val="949C8B"/>
+        </w:rPr>
+        <w:t>, x=</w:t>
+      </w:r>
+      <w:proofErr w:type="spellStart"/>
+      <w:r>
+        <w:rPr>
+          <w:rStyle w:val="gnd-iwgdn2b"/>
+          <w:rFonts w:ascii="Consolas" w:hAnsi="Consolas"/>
+          <w:color w:val="949C8B"/>
+        </w:rPr>
+        <w:t>bmi</w:t>
+      </w:r>
+      <w:proofErr w:type="spellEnd"/>
+      <w:r>
+        <w:rPr>
+          <w:rStyle w:val="gnd-iwgdn2b"/>
+          <w:rFonts w:ascii="Consolas" w:hAnsi="Consolas"/>
+          <w:color w:val="949C8B"/>
+        </w:rPr>
+        <w:t>)) +</w:t>
       </w:r>
     </w:p>
     <w:p>
@@ -1756,7 +2020,43 @@
           <w:rFonts w:ascii="Consolas" w:hAnsi="Consolas"/>
           <w:color w:val="949C8B"/>
         </w:rPr>
-        <w:t xml:space="preserve">  geom_point()</w:t>
+        <w:t xml:space="preserve">  </w:t>
+      </w:r>
+      <w:proofErr w:type="spellStart"/>
+      <w:r>
+        <w:rPr>
+          <w:rStyle w:val="gnd-iwgdn2b"/>
+          <w:rFonts w:ascii="Consolas" w:hAnsi="Consolas"/>
+          <w:color w:val="949C8B"/>
+        </w:rPr>
+        <w:t>geom_</w:t>
+      </w:r>
+      <w:proofErr w:type="gramStart"/>
+      <w:r>
+        <w:rPr>
+          <w:rStyle w:val="gnd-iwgdn2b"/>
+          <w:rFonts w:ascii="Consolas" w:hAnsi="Consolas"/>
+          <w:color w:val="949C8B"/>
+        </w:rPr>
+        <w:t>point</w:t>
+      </w:r>
+      <w:proofErr w:type="spellEnd"/>
+      <w:r>
+        <w:rPr>
+          <w:rStyle w:val="gnd-iwgdn2b"/>
+          <w:rFonts w:ascii="Consolas" w:hAnsi="Consolas"/>
+          <w:color w:val="949C8B"/>
+        </w:rPr>
+        <w:t>(</w:t>
+      </w:r>
+      <w:proofErr w:type="gramEnd"/>
+      <w:r>
+        <w:rPr>
+          <w:rStyle w:val="gnd-iwgdn2b"/>
+          <w:rFonts w:ascii="Consolas" w:hAnsi="Consolas"/>
+          <w:color w:val="949C8B"/>
+        </w:rPr>
+        <w:t>)</w:t>
       </w:r>
     </w:p>
     <w:p>
@@ -1771,6 +2071,7 @@
       <w:r>
         <w:rPr>
           <w:rFonts w:ascii="Calibri" w:eastAsia="Times New Roman" w:hAnsi="Calibri" w:cs="Calibri"/>
+          <w:noProof/>
           <w:color w:val="000000"/>
         </w:rPr>
         <w:drawing>
@@ -1951,7 +2252,23 @@
                 <w:rFonts w:ascii="Calibri" w:eastAsia="Times New Roman" w:hAnsi="Calibri" w:cs="Calibri"/>
                 <w:color w:val="000000"/>
               </w:rPr>
-              <w:t xml:space="preserve">Provide the theoretical regression equation for the relationship of ln(SBP) regressed on </w:t>
+              <w:t xml:space="preserve">Provide the theoretical regression equation for the relationship of </w:t>
+            </w:r>
+            <w:proofErr w:type="gramStart"/>
+            <w:r>
+              <w:rPr>
+                <w:rFonts w:ascii="Calibri" w:eastAsia="Times New Roman" w:hAnsi="Calibri" w:cs="Calibri"/>
+                <w:color w:val="000000"/>
+              </w:rPr>
+              <w:t>ln(</w:t>
+            </w:r>
+            <w:proofErr w:type="gramEnd"/>
+            <w:r>
+              <w:rPr>
+                <w:rFonts w:ascii="Calibri" w:eastAsia="Times New Roman" w:hAnsi="Calibri" w:cs="Calibri"/>
+                <w:color w:val="000000"/>
+              </w:rPr>
+              <w:t xml:space="preserve">SBP) regressed on </w:t>
             </w:r>
             <w:r>
               <w:rPr>
@@ -1966,7 +2283,23 @@
                 <w:rFonts w:ascii="Calibri" w:eastAsia="Times New Roman" w:hAnsi="Calibri" w:cs="Calibri"/>
                 <w:color w:val="000000"/>
               </w:rPr>
-              <w:t xml:space="preserve"> BMI. What is the null and alternative hypothesis that would test whether ln(SBP) is associated with BMI?</w:t>
+              <w:t xml:space="preserve"> BMI. What is the null and alternative hypothesis that would test whether </w:t>
+            </w:r>
+            <w:proofErr w:type="gramStart"/>
+            <w:r>
+              <w:rPr>
+                <w:rFonts w:ascii="Calibri" w:eastAsia="Times New Roman" w:hAnsi="Calibri" w:cs="Calibri"/>
+                <w:color w:val="000000"/>
+              </w:rPr>
+              <w:t>ln(</w:t>
+            </w:r>
+            <w:proofErr w:type="gramEnd"/>
+            <w:r>
+              <w:rPr>
+                <w:rFonts w:ascii="Calibri" w:eastAsia="Times New Roman" w:hAnsi="Calibri" w:cs="Calibri"/>
+                <w:color w:val="000000"/>
+              </w:rPr>
+              <w:t>SBP) is associated with BMI?</w:t>
             </w:r>
           </w:p>
         </w:tc>
@@ -1985,7 +2318,23 @@
           <w:rFonts w:ascii="Calibri" w:eastAsia="Times New Roman" w:hAnsi="Calibri" w:cs="Calibri"/>
           <w:color w:val="000000"/>
         </w:rPr>
-        <w:t>The theoretical regression equation for the relationship of ln(SBP) regressed on mean-centered BMI is:</w:t>
+        <w:t xml:space="preserve">The theoretical regression equation for the relationship of </w:t>
+      </w:r>
+      <w:proofErr w:type="gramStart"/>
+      <w:r>
+        <w:rPr>
+          <w:rFonts w:ascii="Calibri" w:eastAsia="Times New Roman" w:hAnsi="Calibri" w:cs="Calibri"/>
+          <w:color w:val="000000"/>
+        </w:rPr>
+        <w:t>ln(</w:t>
+      </w:r>
+      <w:proofErr w:type="gramEnd"/>
+      <w:r>
+        <w:rPr>
+          <w:rFonts w:ascii="Calibri" w:eastAsia="Times New Roman" w:hAnsi="Calibri" w:cs="Calibri"/>
+          <w:color w:val="000000"/>
+        </w:rPr>
+        <w:t>SBP) regressed on mean-centered BMI is:</w:t>
       </w:r>
     </w:p>
     <w:p>
@@ -2111,16 +2460,7 @@
               <w:rPr>
                 <w:rFonts w:ascii="Cambria Math" w:hAnsi="Cambria Math"/>
               </w:rPr>
-              <m:t>BMI</m:t>
-            </m:r>
-            <m:r>
-              <m:rPr>
-                <m:sty m:val="p"/>
-              </m:rPr>
-              <w:rPr>
-                <w:rFonts w:ascii="Cambria Math" w:hAnsi="Cambria Math"/>
-              </w:rPr>
-              <m:t>_c</m:t>
+              <m:t>BMI_c</m:t>
             </m:r>
           </m:sub>
         </m:sSub>
@@ -2164,6 +2504,84 @@
         </w:rPr>
         <w:t>Null hypothesis: The natural log of SBP is not associated with BMI</w:t>
       </w:r>
+      <w:r>
+        <w:rPr>
+          <w:rFonts w:ascii="Calibri" w:eastAsia="Times New Roman" w:hAnsi="Calibri" w:cs="Calibri"/>
+          <w:color w:val="000000"/>
+        </w:rPr>
+        <w:t xml:space="preserve"> </w:t>
+      </w:r>
+      <w:r>
+        <w:rPr>
+          <w:rFonts w:ascii="Calibri" w:eastAsia="Times New Roman" w:hAnsi="Calibri" w:cs="Calibri"/>
+          <w:color w:val="FF0000"/>
+        </w:rPr>
+        <w:t>(</w:t>
+      </w:r>
+      <m:oMath>
+        <m:sSub>
+          <m:sSubPr>
+            <m:ctrlPr>
+              <w:rPr>
+                <w:rFonts w:ascii="Cambria Math" w:hAnsi="Cambria Math"/>
+                <w:color w:val="FF0000"/>
+              </w:rPr>
+            </m:ctrlPr>
+          </m:sSubPr>
+          <m:e>
+            <m:r>
+              <m:rPr>
+                <m:sty m:val="p"/>
+              </m:rPr>
+              <w:rPr>
+                <w:rFonts w:ascii="Cambria Math" w:hAnsi="Cambria Math"/>
+                <w:color w:val="FF0000"/>
+              </w:rPr>
+              <m:t>β</m:t>
+            </m:r>
+            <m:ctrlPr>
+              <w:rPr>
+                <w:rFonts w:ascii="Cambria Math" w:hAnsi="Cambria Math"/>
+                <w:i/>
+                <w:color w:val="FF0000"/>
+              </w:rPr>
+            </m:ctrlPr>
+          </m:e>
+          <m:sub>
+            <m:r>
+              <m:rPr>
+                <m:sty m:val="p"/>
+              </m:rPr>
+              <w:rPr>
+                <w:rFonts w:ascii="Cambria Math" w:hAnsi="Cambria Math"/>
+                <w:color w:val="FF0000"/>
+              </w:rPr>
+              <m:t>BMI_c</m:t>
+            </m:r>
+          </m:sub>
+        </m:sSub>
+        <m:r>
+          <w:rPr>
+            <w:rFonts w:ascii="Cambria Math" w:eastAsia="Times New Roman" w:hAnsi="Cambria Math" w:cs="Calibri"/>
+            <w:color w:val="FF0000"/>
+          </w:rPr>
+          <m:t>=0</m:t>
+        </m:r>
+      </m:oMath>
+      <w:r>
+        <w:rPr>
+          <w:rFonts w:ascii="Calibri" w:eastAsia="Times New Roman" w:hAnsi="Calibri" w:cs="Calibri"/>
+          <w:color w:val="FF0000"/>
+        </w:rPr>
+        <w:t>)</w:t>
+      </w:r>
+      <w:r>
+        <w:rPr>
+          <w:rFonts w:ascii="Calibri" w:eastAsia="Times New Roman" w:hAnsi="Calibri" w:cs="Calibri"/>
+          <w:color w:val="000000"/>
+        </w:rPr>
+        <w:t xml:space="preserve">   </w:t>
+      </w:r>
     </w:p>
     <w:p>
       <w:pPr>
@@ -2179,6 +2597,84 @@
           <w:color w:val="000000"/>
         </w:rPr>
         <w:t>Alternative hypothesis: The natural log of SBP is associated with BMI</w:t>
+      </w:r>
+      <w:r>
+        <w:rPr>
+          <w:rFonts w:ascii="Calibri" w:eastAsia="Times New Roman" w:hAnsi="Calibri" w:cs="Calibri"/>
+          <w:color w:val="000000"/>
+        </w:rPr>
+        <w:t xml:space="preserve"> </w:t>
+      </w:r>
+      <w:r>
+        <w:rPr>
+          <w:rFonts w:ascii="Calibri" w:eastAsia="Times New Roman" w:hAnsi="Calibri" w:cs="Calibri"/>
+          <w:color w:val="FF0000"/>
+        </w:rPr>
+        <w:t>(</w:t>
+      </w:r>
+      <m:oMath>
+        <m:sSub>
+          <m:sSubPr>
+            <m:ctrlPr>
+              <w:rPr>
+                <w:rFonts w:ascii="Cambria Math" w:hAnsi="Cambria Math"/>
+                <w:color w:val="FF0000"/>
+              </w:rPr>
+            </m:ctrlPr>
+          </m:sSubPr>
+          <m:e>
+            <m:r>
+              <m:rPr>
+                <m:sty m:val="p"/>
+              </m:rPr>
+              <w:rPr>
+                <w:rFonts w:ascii="Cambria Math" w:hAnsi="Cambria Math"/>
+                <w:color w:val="FF0000"/>
+              </w:rPr>
+              <m:t>β</m:t>
+            </m:r>
+            <m:ctrlPr>
+              <w:rPr>
+                <w:rFonts w:ascii="Cambria Math" w:hAnsi="Cambria Math"/>
+                <w:i/>
+                <w:color w:val="FF0000"/>
+              </w:rPr>
+            </m:ctrlPr>
+          </m:e>
+          <m:sub>
+            <m:r>
+              <m:rPr>
+                <m:sty m:val="p"/>
+              </m:rPr>
+              <w:rPr>
+                <w:rFonts w:ascii="Cambria Math" w:hAnsi="Cambria Math"/>
+                <w:color w:val="FF0000"/>
+              </w:rPr>
+              <m:t>BMI_c</m:t>
+            </m:r>
+          </m:sub>
+        </m:sSub>
+        <m:r>
+          <w:rPr>
+            <w:rFonts w:ascii="Cambria Math" w:eastAsia="Times New Roman" w:hAnsi="Cambria Math" w:cs="Calibri"/>
+            <w:color w:val="FF0000"/>
+          </w:rPr>
+          <m:t>≠</m:t>
+        </m:r>
+        <m:r>
+          <w:rPr>
+            <w:rFonts w:ascii="Cambria Math" w:eastAsia="Times New Roman" w:hAnsi="Cambria Math" w:cs="Calibri"/>
+            <w:color w:val="FF0000"/>
+          </w:rPr>
+          <m:t>0</m:t>
+        </m:r>
+      </m:oMath>
+      <w:r>
+        <w:rPr>
+          <w:rFonts w:ascii="Calibri" w:eastAsia="Times New Roman" w:hAnsi="Calibri" w:cs="Calibri"/>
+          <w:color w:val="FF0000"/>
+        </w:rPr>
+        <w:t xml:space="preserve">)   </w:t>
       </w:r>
     </w:p>
     <w:p>
@@ -2283,7 +2779,23 @@
                 <w:rFonts w:ascii="Calibri" w:eastAsia="Times New Roman" w:hAnsi="Calibri" w:cs="Calibri"/>
                 <w:color w:val="000000"/>
               </w:rPr>
-              <w:t xml:space="preserve">[1 point] Provide the best-fit linear regression equation for the relationship of ln(SBP) regressed on </w:t>
+              <w:t xml:space="preserve">[1 point] Provide the best-fit linear regression equation for the relationship of </w:t>
+            </w:r>
+            <w:proofErr w:type="gramStart"/>
+            <w:r>
+              <w:rPr>
+                <w:rFonts w:ascii="Calibri" w:eastAsia="Times New Roman" w:hAnsi="Calibri" w:cs="Calibri"/>
+                <w:color w:val="000000"/>
+              </w:rPr>
+              <w:t>ln(</w:t>
+            </w:r>
+            <w:proofErr w:type="gramEnd"/>
+            <w:r>
+              <w:rPr>
+                <w:rFonts w:ascii="Calibri" w:eastAsia="Times New Roman" w:hAnsi="Calibri" w:cs="Calibri"/>
+                <w:color w:val="000000"/>
+              </w:rPr>
+              <w:t xml:space="preserve">SBP) regressed on </w:t>
             </w:r>
             <w:r>
               <w:rPr>
@@ -2333,13 +2845,23 @@
         </w:rPr>
         <w:t xml:space="preserve">&gt; </w:t>
       </w:r>
+      <w:proofErr w:type="spellStart"/>
       <w:r>
         <w:rPr>
           <w:rStyle w:val="gnd-iwgdn2b"/>
           <w:rFonts w:ascii="Consolas" w:hAnsi="Consolas"/>
           <w:color w:val="949C8B"/>
         </w:rPr>
-        <w:t>wcgs &lt;-</w:t>
+        <w:t>wcgs</w:t>
+      </w:r>
+      <w:proofErr w:type="spellEnd"/>
+      <w:r>
+        <w:rPr>
+          <w:rStyle w:val="gnd-iwgdn2b"/>
+          <w:rFonts w:ascii="Consolas" w:hAnsi="Consolas"/>
+          <w:color w:val="949C8B"/>
+        </w:rPr>
+        <w:t xml:space="preserve"> &lt;-</w:t>
       </w:r>
     </w:p>
     <w:p>
@@ -2367,7 +2889,25 @@
           <w:rFonts w:ascii="Consolas" w:hAnsi="Consolas"/>
           <w:color w:val="949C8B"/>
         </w:rPr>
-        <w:t xml:space="preserve">  wcgs %&gt;%</w:t>
+        <w:t xml:space="preserve">  </w:t>
+      </w:r>
+      <w:proofErr w:type="spellStart"/>
+      <w:r>
+        <w:rPr>
+          <w:rStyle w:val="gnd-iwgdn2b"/>
+          <w:rFonts w:ascii="Consolas" w:hAnsi="Consolas"/>
+          <w:color w:val="949C8B"/>
+        </w:rPr>
+        <w:t>wcgs</w:t>
+      </w:r>
+      <w:proofErr w:type="spellEnd"/>
+      <w:r>
+        <w:rPr>
+          <w:rStyle w:val="gnd-iwgdn2b"/>
+          <w:rFonts w:ascii="Consolas" w:hAnsi="Consolas"/>
+          <w:color w:val="949C8B"/>
+        </w:rPr>
+        <w:t xml:space="preserve"> %&gt;%</w:t>
       </w:r>
     </w:p>
     <w:p>
@@ -2395,7 +2935,71 @@
           <w:rFonts w:ascii="Consolas" w:hAnsi="Consolas"/>
           <w:color w:val="949C8B"/>
         </w:rPr>
-        <w:t xml:space="preserve">  mutate(bmi_c = bmi - mean(bmi))</w:t>
+        <w:t xml:space="preserve">  </w:t>
+      </w:r>
+      <w:proofErr w:type="gramStart"/>
+      <w:r>
+        <w:rPr>
+          <w:rStyle w:val="gnd-iwgdn2b"/>
+          <w:rFonts w:ascii="Consolas" w:hAnsi="Consolas"/>
+          <w:color w:val="949C8B"/>
+        </w:rPr>
+        <w:t>mutate(</w:t>
+      </w:r>
+      <w:proofErr w:type="spellStart"/>
+      <w:proofErr w:type="gramEnd"/>
+      <w:r>
+        <w:rPr>
+          <w:rStyle w:val="gnd-iwgdn2b"/>
+          <w:rFonts w:ascii="Consolas" w:hAnsi="Consolas"/>
+          <w:color w:val="949C8B"/>
+        </w:rPr>
+        <w:t>bmi_c</w:t>
+      </w:r>
+      <w:proofErr w:type="spellEnd"/>
+      <w:r>
+        <w:rPr>
+          <w:rStyle w:val="gnd-iwgdn2b"/>
+          <w:rFonts w:ascii="Consolas" w:hAnsi="Consolas"/>
+          <w:color w:val="949C8B"/>
+        </w:rPr>
+        <w:t xml:space="preserve"> = </w:t>
+      </w:r>
+      <w:proofErr w:type="spellStart"/>
+      <w:r>
+        <w:rPr>
+          <w:rStyle w:val="gnd-iwgdn2b"/>
+          <w:rFonts w:ascii="Consolas" w:hAnsi="Consolas"/>
+          <w:color w:val="949C8B"/>
+        </w:rPr>
+        <w:t>bmi</w:t>
+      </w:r>
+      <w:proofErr w:type="spellEnd"/>
+      <w:r>
+        <w:rPr>
+          <w:rStyle w:val="gnd-iwgdn2b"/>
+          <w:rFonts w:ascii="Consolas" w:hAnsi="Consolas"/>
+          <w:color w:val="949C8B"/>
+        </w:rPr>
+        <w:t xml:space="preserve"> - mean(</w:t>
+      </w:r>
+      <w:proofErr w:type="spellStart"/>
+      <w:r>
+        <w:rPr>
+          <w:rStyle w:val="gnd-iwgdn2b"/>
+          <w:rFonts w:ascii="Consolas" w:hAnsi="Consolas"/>
+          <w:color w:val="949C8B"/>
+        </w:rPr>
+        <w:t>bmi</w:t>
+      </w:r>
+      <w:proofErr w:type="spellEnd"/>
+      <w:r>
+        <w:rPr>
+          <w:rStyle w:val="gnd-iwgdn2b"/>
+          <w:rFonts w:ascii="Consolas" w:hAnsi="Consolas"/>
+          <w:color w:val="949C8B"/>
+        </w:rPr>
+        <w:t>))</w:t>
       </w:r>
     </w:p>
     <w:p>
@@ -2423,7 +3027,81 @@
           <w:rFonts w:ascii="Consolas" w:hAnsi="Consolas"/>
           <w:color w:val="949C8B"/>
         </w:rPr>
-        <w:t>mod1d &lt;- lm(sbp_log ~ bmi_c, data = wcgs)</w:t>
+        <w:t xml:space="preserve">mod1d &lt;- </w:t>
+      </w:r>
+      <w:proofErr w:type="spellStart"/>
+      <w:proofErr w:type="gramStart"/>
+      <w:r>
+        <w:rPr>
+          <w:rStyle w:val="gnd-iwgdn2b"/>
+          <w:rFonts w:ascii="Consolas" w:hAnsi="Consolas"/>
+          <w:color w:val="949C8B"/>
+        </w:rPr>
+        <w:t>lm</w:t>
+      </w:r>
+      <w:proofErr w:type="spellEnd"/>
+      <w:r>
+        <w:rPr>
+          <w:rStyle w:val="gnd-iwgdn2b"/>
+          <w:rFonts w:ascii="Consolas" w:hAnsi="Consolas"/>
+          <w:color w:val="949C8B"/>
+        </w:rPr>
+        <w:t>(</w:t>
+      </w:r>
+      <w:proofErr w:type="spellStart"/>
+      <w:proofErr w:type="gramEnd"/>
+      <w:r>
+        <w:rPr>
+          <w:rStyle w:val="gnd-iwgdn2b"/>
+          <w:rFonts w:ascii="Consolas" w:hAnsi="Consolas"/>
+          <w:color w:val="949C8B"/>
+        </w:rPr>
+        <w:t>sbp_log</w:t>
+      </w:r>
+      <w:proofErr w:type="spellEnd"/>
+      <w:r>
+        <w:rPr>
+          <w:rStyle w:val="gnd-iwgdn2b"/>
+          <w:rFonts w:ascii="Consolas" w:hAnsi="Consolas"/>
+          <w:color w:val="949C8B"/>
+        </w:rPr>
+        <w:t xml:space="preserve"> ~ </w:t>
+      </w:r>
+      <w:proofErr w:type="spellStart"/>
+      <w:r>
+        <w:rPr>
+          <w:rStyle w:val="gnd-iwgdn2b"/>
+          <w:rFonts w:ascii="Consolas" w:hAnsi="Consolas"/>
+          <w:color w:val="949C8B"/>
+        </w:rPr>
+        <w:t>bmi_c</w:t>
+      </w:r>
+      <w:proofErr w:type="spellEnd"/>
+      <w:r>
+        <w:rPr>
+          <w:rStyle w:val="gnd-iwgdn2b"/>
+          <w:rFonts w:ascii="Consolas" w:hAnsi="Consolas"/>
+          <w:color w:val="949C8B"/>
+        </w:rPr>
+        <w:t xml:space="preserve">, data = </w:t>
+      </w:r>
+      <w:proofErr w:type="spellStart"/>
+      <w:r>
+        <w:rPr>
+          <w:rStyle w:val="gnd-iwgdn2b"/>
+          <w:rFonts w:ascii="Consolas" w:hAnsi="Consolas"/>
+          <w:color w:val="949C8B"/>
+        </w:rPr>
+        <w:t>wcgs</w:t>
+      </w:r>
+      <w:proofErr w:type="spellEnd"/>
+      <w:r>
+        <w:rPr>
+          <w:rStyle w:val="gnd-iwgdn2b"/>
+          <w:rFonts w:ascii="Consolas" w:hAnsi="Consolas"/>
+          <w:color w:val="949C8B"/>
+        </w:rPr>
+        <w:t>)</w:t>
       </w:r>
     </w:p>
     <w:p>
@@ -2501,14 +3179,96 @@
           <w:bdr w:val="none" w:sz="0" w:space="0" w:color="auto" w:frame="1"/>
         </w:rPr>
       </w:pPr>
-      <w:r>
-        <w:rPr>
-          <w:rStyle w:val="gnd-iwgdh3b"/>
-          <w:rFonts w:ascii="Consolas" w:hAnsi="Consolas"/>
-          <w:color w:val="FCFFE0"/>
-          <w:bdr w:val="none" w:sz="0" w:space="0" w:color="auto" w:frame="1"/>
-        </w:rPr>
-        <w:t>lm(formula = sbp_log ~ bmi_c, data = wcgs)</w:t>
+      <w:proofErr w:type="spellStart"/>
+      <w:proofErr w:type="gramStart"/>
+      <w:r>
+        <w:rPr>
+          <w:rStyle w:val="gnd-iwgdh3b"/>
+          <w:rFonts w:ascii="Consolas" w:hAnsi="Consolas"/>
+          <w:color w:val="FCFFE0"/>
+          <w:bdr w:val="none" w:sz="0" w:space="0" w:color="auto" w:frame="1"/>
+        </w:rPr>
+        <w:t>lm</w:t>
+      </w:r>
+      <w:proofErr w:type="spellEnd"/>
+      <w:r>
+        <w:rPr>
+          <w:rStyle w:val="gnd-iwgdh3b"/>
+          <w:rFonts w:ascii="Consolas" w:hAnsi="Consolas"/>
+          <w:color w:val="FCFFE0"/>
+          <w:bdr w:val="none" w:sz="0" w:space="0" w:color="auto" w:frame="1"/>
+        </w:rPr>
+        <w:t>(</w:t>
+      </w:r>
+      <w:proofErr w:type="gramEnd"/>
+      <w:r>
+        <w:rPr>
+          <w:rStyle w:val="gnd-iwgdh3b"/>
+          <w:rFonts w:ascii="Consolas" w:hAnsi="Consolas"/>
+          <w:color w:val="FCFFE0"/>
+          <w:bdr w:val="none" w:sz="0" w:space="0" w:color="auto" w:frame="1"/>
+        </w:rPr>
+        <w:t xml:space="preserve">formula = </w:t>
+      </w:r>
+      <w:proofErr w:type="spellStart"/>
+      <w:r>
+        <w:rPr>
+          <w:rStyle w:val="gnd-iwgdh3b"/>
+          <w:rFonts w:ascii="Consolas" w:hAnsi="Consolas"/>
+          <w:color w:val="FCFFE0"/>
+          <w:bdr w:val="none" w:sz="0" w:space="0" w:color="auto" w:frame="1"/>
+        </w:rPr>
+        <w:t>sbp_log</w:t>
+      </w:r>
+      <w:proofErr w:type="spellEnd"/>
+      <w:r>
+        <w:rPr>
+          <w:rStyle w:val="gnd-iwgdh3b"/>
+          <w:rFonts w:ascii="Consolas" w:hAnsi="Consolas"/>
+          <w:color w:val="FCFFE0"/>
+          <w:bdr w:val="none" w:sz="0" w:space="0" w:color="auto" w:frame="1"/>
+        </w:rPr>
+        <w:t xml:space="preserve"> ~ </w:t>
+      </w:r>
+      <w:proofErr w:type="spellStart"/>
+      <w:r>
+        <w:rPr>
+          <w:rStyle w:val="gnd-iwgdh3b"/>
+          <w:rFonts w:ascii="Consolas" w:hAnsi="Consolas"/>
+          <w:color w:val="FCFFE0"/>
+          <w:bdr w:val="none" w:sz="0" w:space="0" w:color="auto" w:frame="1"/>
+        </w:rPr>
+        <w:t>bmi_c</w:t>
+      </w:r>
+      <w:proofErr w:type="spellEnd"/>
+      <w:r>
+        <w:rPr>
+          <w:rStyle w:val="gnd-iwgdh3b"/>
+          <w:rFonts w:ascii="Consolas" w:hAnsi="Consolas"/>
+          <w:color w:val="FCFFE0"/>
+          <w:bdr w:val="none" w:sz="0" w:space="0" w:color="auto" w:frame="1"/>
+        </w:rPr>
+        <w:t xml:space="preserve">, data = </w:t>
+      </w:r>
+      <w:proofErr w:type="spellStart"/>
+      <w:r>
+        <w:rPr>
+          <w:rStyle w:val="gnd-iwgdh3b"/>
+          <w:rFonts w:ascii="Consolas" w:hAnsi="Consolas"/>
+          <w:color w:val="FCFFE0"/>
+          <w:bdr w:val="none" w:sz="0" w:space="0" w:color="auto" w:frame="1"/>
+        </w:rPr>
+        <w:t>wcgs</w:t>
+      </w:r>
+      <w:proofErr w:type="spellEnd"/>
+      <w:r>
+        <w:rPr>
+          <w:rStyle w:val="gnd-iwgdh3b"/>
+          <w:rFonts w:ascii="Consolas" w:hAnsi="Consolas"/>
+          <w:color w:val="FCFFE0"/>
+          <w:bdr w:val="none" w:sz="0" w:space="0" w:color="auto" w:frame="1"/>
+        </w:rPr>
+        <w:t>)</w:t>
       </w:r>
     </w:p>
     <w:p>
@@ -2587,7 +3347,27 @@
           <w:color w:val="FCFFE0"/>
           <w:bdr w:val="none" w:sz="0" w:space="0" w:color="auto" w:frame="1"/>
         </w:rPr>
-        <w:t xml:space="preserve">-0.28274 -0.07345 -0.01275  0.06153  0.59943 </w:t>
+        <w:t>-0.28274 -0.07345 -0.</w:t>
+      </w:r>
+      <w:proofErr w:type="gramStart"/>
+      <w:r>
+        <w:rPr>
+          <w:rStyle w:val="gnd-iwgdh3b"/>
+          <w:rFonts w:ascii="Consolas" w:hAnsi="Consolas"/>
+          <w:color w:val="FCFFE0"/>
+          <w:bdr w:val="none" w:sz="0" w:space="0" w:color="auto" w:frame="1"/>
+        </w:rPr>
+        <w:t>01275  0.06153</w:t>
+      </w:r>
+      <w:proofErr w:type="gramEnd"/>
+      <w:r>
+        <w:rPr>
+          <w:rStyle w:val="gnd-iwgdh3b"/>
+          <w:rFonts w:ascii="Consolas" w:hAnsi="Consolas"/>
+          <w:color w:val="FCFFE0"/>
+          <w:bdr w:val="none" w:sz="0" w:space="0" w:color="auto" w:frame="1"/>
+        </w:rPr>
+        <w:t xml:space="preserve">  0.59943 </w:t>
       </w:r>
     </w:p>
     <w:p>
@@ -2644,7 +3424,27 @@
           <w:color w:val="FCFFE0"/>
           <w:bdr w:val="none" w:sz="0" w:space="0" w:color="auto" w:frame="1"/>
         </w:rPr>
-        <w:t xml:space="preserve">             Estimate Std. Error t value Pr(&gt;|t|)    </w:t>
+        <w:t xml:space="preserve">             Estimate Std. Error t value </w:t>
+      </w:r>
+      <w:proofErr w:type="spellStart"/>
+      <w:r>
+        <w:rPr>
+          <w:rStyle w:val="gnd-iwgdh3b"/>
+          <w:rFonts w:ascii="Consolas" w:hAnsi="Consolas"/>
+          <w:color w:val="FCFFE0"/>
+          <w:bdr w:val="none" w:sz="0" w:space="0" w:color="auto" w:frame="1"/>
+        </w:rPr>
+        <w:t>Pr</w:t>
+      </w:r>
+      <w:proofErr w:type="spellEnd"/>
+      <w:r>
+        <w:rPr>
+          <w:rStyle w:val="gnd-iwgdh3b"/>
+          <w:rFonts w:ascii="Consolas" w:hAnsi="Consolas"/>
+          <w:color w:val="FCFFE0"/>
+          <w:bdr w:val="none" w:sz="0" w:space="0" w:color="auto" w:frame="1"/>
+        </w:rPr>
+        <w:t xml:space="preserve">(&gt;|t|)    </w:t>
       </w:r>
     </w:p>
     <w:p>
@@ -2666,7 +3466,27 @@
           <w:color w:val="FCFFE0"/>
           <w:bdr w:val="none" w:sz="0" w:space="0" w:color="auto" w:frame="1"/>
         </w:rPr>
-        <w:t>(Intercept) 4.8504967  0.0019080 2542.24   &lt;2e-16 ***</w:t>
+        <w:t xml:space="preserve">(Intercept) </w:t>
+      </w:r>
+      <w:proofErr w:type="gramStart"/>
+      <w:r>
+        <w:rPr>
+          <w:rStyle w:val="gnd-iwgdh3b"/>
+          <w:rFonts w:ascii="Consolas" w:hAnsi="Consolas"/>
+          <w:color w:val="FCFFE0"/>
+          <w:bdr w:val="none" w:sz="0" w:space="0" w:color="auto" w:frame="1"/>
+        </w:rPr>
+        <w:t>4.8504967  0.0019080</w:t>
+      </w:r>
+      <w:proofErr w:type="gramEnd"/>
+      <w:r>
+        <w:rPr>
+          <w:rStyle w:val="gnd-iwgdh3b"/>
+          <w:rFonts w:ascii="Consolas" w:hAnsi="Consolas"/>
+          <w:color w:val="FCFFE0"/>
+          <w:bdr w:val="none" w:sz="0" w:space="0" w:color="auto" w:frame="1"/>
+        </w:rPr>
+        <w:t xml:space="preserve"> 2542.24   &lt;2e-16 ***</w:t>
       </w:r>
     </w:p>
     <w:p>
@@ -2681,14 +3501,45 @@
           <w:bdr w:val="none" w:sz="0" w:space="0" w:color="auto" w:frame="1"/>
         </w:rPr>
       </w:pPr>
-      <w:r>
-        <w:rPr>
-          <w:rStyle w:val="gnd-iwgdh3b"/>
-          <w:rFonts w:ascii="Consolas" w:hAnsi="Consolas"/>
-          <w:color w:val="FCFFE0"/>
-          <w:bdr w:val="none" w:sz="0" w:space="0" w:color="auto" w:frame="1"/>
-        </w:rPr>
-        <w:t>bmi_c       0.0128913  0.0007432   17.34   &lt;2e-16 ***</w:t>
+      <w:proofErr w:type="spellStart"/>
+      <w:r>
+        <w:rPr>
+          <w:rStyle w:val="gnd-iwgdh3b"/>
+          <w:rFonts w:ascii="Consolas" w:hAnsi="Consolas"/>
+          <w:color w:val="FCFFE0"/>
+          <w:bdr w:val="none" w:sz="0" w:space="0" w:color="auto" w:frame="1"/>
+        </w:rPr>
+        <w:t>bmi_c</w:t>
+      </w:r>
+      <w:proofErr w:type="spellEnd"/>
+      <w:r>
+        <w:rPr>
+          <w:rStyle w:val="gnd-iwgdh3b"/>
+          <w:rFonts w:ascii="Consolas" w:hAnsi="Consolas"/>
+          <w:color w:val="FCFFE0"/>
+          <w:bdr w:val="none" w:sz="0" w:space="0" w:color="auto" w:frame="1"/>
+        </w:rPr>
+        <w:t xml:space="preserve">       </w:t>
+      </w:r>
+      <w:proofErr w:type="gramStart"/>
+      <w:r>
+        <w:rPr>
+          <w:rStyle w:val="gnd-iwgdh3b"/>
+          <w:rFonts w:ascii="Consolas" w:hAnsi="Consolas"/>
+          <w:color w:val="FCFFE0"/>
+          <w:bdr w:val="none" w:sz="0" w:space="0" w:color="auto" w:frame="1"/>
+        </w:rPr>
+        <w:t>0.0128913  0.0007432</w:t>
+      </w:r>
+      <w:proofErr w:type="gramEnd"/>
+      <w:r>
+        <w:rPr>
+          <w:rStyle w:val="gnd-iwgdh3b"/>
+          <w:rFonts w:ascii="Consolas" w:hAnsi="Consolas"/>
+          <w:color w:val="FCFFE0"/>
+          <w:bdr w:val="none" w:sz="0" w:space="0" w:color="auto" w:frame="1"/>
+        </w:rPr>
+        <w:t xml:space="preserve">   17.34   &lt;2e-16 ***</w:t>
       </w:r>
     </w:p>
     <w:p>
@@ -2725,14 +3576,45 @@
           <w:bdr w:val="none" w:sz="0" w:space="0" w:color="auto" w:frame="1"/>
         </w:rPr>
       </w:pPr>
-      <w:r>
-        <w:rPr>
-          <w:rStyle w:val="gnd-iwgdh3b"/>
-          <w:rFonts w:ascii="Consolas" w:hAnsi="Consolas"/>
-          <w:color w:val="FCFFE0"/>
-          <w:bdr w:val="none" w:sz="0" w:space="0" w:color="auto" w:frame="1"/>
-        </w:rPr>
-        <w:t>Signif. codes:  0 ‘***’ 0.001 ‘**’ 0.01 ‘*’ 0.05 ‘.’ 0.1 ‘ ’ 1</w:t>
+      <w:proofErr w:type="spellStart"/>
+      <w:r>
+        <w:rPr>
+          <w:rStyle w:val="gnd-iwgdh3b"/>
+          <w:rFonts w:ascii="Consolas" w:hAnsi="Consolas"/>
+          <w:color w:val="FCFFE0"/>
+          <w:bdr w:val="none" w:sz="0" w:space="0" w:color="auto" w:frame="1"/>
+        </w:rPr>
+        <w:t>Signif</w:t>
+      </w:r>
+      <w:proofErr w:type="spellEnd"/>
+      <w:r>
+        <w:rPr>
+          <w:rStyle w:val="gnd-iwgdh3b"/>
+          <w:rFonts w:ascii="Consolas" w:hAnsi="Consolas"/>
+          <w:color w:val="FCFFE0"/>
+          <w:bdr w:val="none" w:sz="0" w:space="0" w:color="auto" w:frame="1"/>
+        </w:rPr>
+        <w:t xml:space="preserve">. codes:  0 ‘***’ 0.001 ‘**’ 0.01 ‘*’ 0.05 ‘.’ 0.1 </w:t>
+      </w:r>
+      <w:proofErr w:type="gramStart"/>
+      <w:r>
+        <w:rPr>
+          <w:rStyle w:val="gnd-iwgdh3b"/>
+          <w:rFonts w:ascii="Consolas" w:hAnsi="Consolas"/>
+          <w:color w:val="FCFFE0"/>
+          <w:bdr w:val="none" w:sz="0" w:space="0" w:color="auto" w:frame="1"/>
+        </w:rPr>
+        <w:t>‘ ’</w:t>
+      </w:r>
+      <w:proofErr w:type="gramEnd"/>
+      <w:r>
+        <w:rPr>
+          <w:rStyle w:val="gnd-iwgdh3b"/>
+          <w:rFonts w:ascii="Consolas" w:hAnsi="Consolas"/>
+          <w:color w:val="FCFFE0"/>
+          <w:bdr w:val="none" w:sz="0" w:space="0" w:color="auto" w:frame="1"/>
+        </w:rPr>
+        <w:t xml:space="preserve"> 1</w:t>
       </w:r>
     </w:p>
     <w:p>
@@ -2821,7 +3703,27 @@
           <w:color w:val="FCFFE0"/>
           <w:bdr w:val="none" w:sz="0" w:space="0" w:color="auto" w:frame="1"/>
         </w:rPr>
-        <w:t>F-statistic: 300.8 on 1 and 3152 DF,  p-value: &lt; 2.2e-16</w:t>
+        <w:t xml:space="preserve">F-statistic: 300.8 on 1 and 3152 </w:t>
+      </w:r>
+      <w:proofErr w:type="gramStart"/>
+      <w:r>
+        <w:rPr>
+          <w:rStyle w:val="gnd-iwgdh3b"/>
+          <w:rFonts w:ascii="Consolas" w:hAnsi="Consolas"/>
+          <w:color w:val="FCFFE0"/>
+          <w:bdr w:val="none" w:sz="0" w:space="0" w:color="auto" w:frame="1"/>
+        </w:rPr>
+        <w:t>DF,  p</w:t>
+      </w:r>
+      <w:proofErr w:type="gramEnd"/>
+      <w:r>
+        <w:rPr>
+          <w:rStyle w:val="gnd-iwgdh3b"/>
+          <w:rFonts w:ascii="Consolas" w:hAnsi="Consolas"/>
+          <w:color w:val="FCFFE0"/>
+          <w:bdr w:val="none" w:sz="0" w:space="0" w:color="auto" w:frame="1"/>
+        </w:rPr>
+        <w:t>-value: &lt; 2.2e-16</w:t>
       </w:r>
     </w:p>
     <w:p>
@@ -2846,7 +3748,23 @@
           <w:rFonts w:ascii="Calibri" w:eastAsia="Times New Roman" w:hAnsi="Calibri" w:cs="Calibri"/>
           <w:color w:val="000000"/>
         </w:rPr>
-        <w:t>The best-fit linear regression equation for the relationship of ln(SBP) regressed on mean-centered BMI is:</w:t>
+        <w:t xml:space="preserve">The best-fit linear regression equation for the relationship of </w:t>
+      </w:r>
+      <w:proofErr w:type="gramStart"/>
+      <w:r>
+        <w:rPr>
+          <w:rFonts w:ascii="Calibri" w:eastAsia="Times New Roman" w:hAnsi="Calibri" w:cs="Calibri"/>
+          <w:color w:val="000000"/>
+        </w:rPr>
+        <w:t>ln(</w:t>
+      </w:r>
+      <w:proofErr w:type="gramEnd"/>
+      <w:r>
+        <w:rPr>
+          <w:rFonts w:ascii="Calibri" w:eastAsia="Times New Roman" w:hAnsi="Calibri" w:cs="Calibri"/>
+          <w:color w:val="000000"/>
+        </w:rPr>
+        <w:t>SBP) regressed on mean-centered BMI is:</w:t>
       </w:r>
     </w:p>
     <w:p>
@@ -2901,14 +3819,7 @@
               <w:rFonts w:ascii="Cambria Math" w:eastAsia="Times New Roman" w:hAnsi="Cambria Math" w:cs="Calibri"/>
               <w:color w:val="000000"/>
             </w:rPr>
-            <m:t>)</m:t>
-          </m:r>
-          <m:r>
-            <w:rPr>
-              <w:rFonts w:ascii="Cambria Math" w:eastAsia="Times New Roman" w:hAnsi="Cambria Math" w:cs="Calibri"/>
-              <w:color w:val="000000"/>
-            </w:rPr>
-            <m:t>=4.85+0.013X</m:t>
+            <m:t>)=4.85+0.013X</m:t>
           </m:r>
         </m:oMath>
       </m:oMathPara>
@@ -3212,6 +4123,7 @@
     </w:p>
     <w:p>
       <w:pPr>
+        <w:spacing w:before="120" w:after="0" w:line="240" w:lineRule="auto"/>
         <w:rPr>
           <w:rFonts w:ascii="Calibri" w:eastAsia="Times New Roman" w:hAnsi="Calibri" w:cs="Calibri"/>
           <w:color w:val="000000"/>
@@ -3274,7 +4186,192 @@
           <w:rFonts w:ascii="Calibri" w:eastAsia="Times New Roman" w:hAnsi="Calibri" w:cs="Calibri"/>
           <w:color w:val="000000"/>
         </w:rPr>
-        <w:t xml:space="preserve"> a 1-unit increase in BMI is associated with a 1.29% increase in SBP. </w:t>
+        <w:t xml:space="preserve"> a 1-unit increase in BMI is associated with a </w:t>
+      </w:r>
+      <m:oMath>
+        <m:r>
+          <m:rPr>
+            <m:sty m:val="p"/>
+          </m:rPr>
+          <w:rPr>
+            <w:rFonts w:ascii="Cambria Math" w:eastAsia="Times New Roman" w:hAnsi="Cambria Math" w:cs="Calibri"/>
+            <w:color w:val="000000"/>
+          </w:rPr>
+          <m:t>100</m:t>
+        </m:r>
+        <m:d>
+          <m:dPr>
+            <m:ctrlPr>
+              <w:rPr>
+                <w:rFonts w:ascii="Cambria Math" w:eastAsia="Times New Roman" w:hAnsi="Cambria Math" w:cs="Calibri"/>
+                <w:color w:val="000000"/>
+              </w:rPr>
+            </m:ctrlPr>
+          </m:dPr>
+          <m:e>
+            <m:sSup>
+              <m:sSupPr>
+                <m:ctrlPr>
+                  <w:rPr>
+                    <w:rFonts w:ascii="Cambria Math" w:eastAsia="Times New Roman" w:hAnsi="Cambria Math" w:cs="Calibri"/>
+                    <w:color w:val="000000"/>
+                  </w:rPr>
+                </m:ctrlPr>
+              </m:sSupPr>
+              <m:e>
+                <m:r>
+                  <m:rPr>
+                    <m:sty m:val="p"/>
+                  </m:rPr>
+                  <w:rPr>
+                    <w:rFonts w:ascii="Cambria Math" w:eastAsia="Times New Roman" w:hAnsi="Cambria Math" w:cs="Calibri"/>
+                    <w:color w:val="000000"/>
+                  </w:rPr>
+                  <m:t>e</m:t>
+                </m:r>
+              </m:e>
+              <m:sup>
+                <m:r>
+                  <w:rPr>
+                    <w:rFonts w:ascii="Cambria Math" w:eastAsia="Times New Roman" w:hAnsi="Cambria Math" w:cs="Calibri"/>
+                    <w:color w:val="000000"/>
+                  </w:rPr>
+                  <m:t>β</m:t>
+                </m:r>
+              </m:sup>
+            </m:sSup>
+            <m:r>
+              <w:rPr>
+                <w:rFonts w:ascii="Cambria Math" w:eastAsia="Times New Roman" w:hAnsi="Cambria Math" w:cs="Calibri"/>
+                <w:color w:val="000000"/>
+              </w:rPr>
+              <m:t>-1</m:t>
+            </m:r>
+          </m:e>
+        </m:d>
+        <m:r>
+          <w:rPr>
+            <w:rFonts w:ascii="Cambria Math" w:eastAsia="Times New Roman" w:hAnsi="Cambria Math" w:cs="Calibri"/>
+            <w:color w:val="000000"/>
+          </w:rPr>
+          <m:t>=</m:t>
+        </m:r>
+        <m:r>
+          <w:rPr>
+            <w:rFonts w:ascii="Cambria Math" w:eastAsia="Times New Roman" w:hAnsi="Cambria Math" w:cs="Calibri"/>
+            <w:color w:val="000000"/>
+          </w:rPr>
+          <m:t>100</m:t>
+        </m:r>
+        <m:d>
+          <m:dPr>
+            <m:ctrlPr>
+              <w:rPr>
+                <w:rFonts w:ascii="Cambria Math" w:eastAsia="Times New Roman" w:hAnsi="Cambria Math" w:cs="Calibri"/>
+                <w:i/>
+                <w:color w:val="000000"/>
+              </w:rPr>
+            </m:ctrlPr>
+          </m:dPr>
+          <m:e>
+            <m:sSup>
+              <m:sSupPr>
+                <m:ctrlPr>
+                  <w:rPr>
+                    <w:rFonts w:ascii="Cambria Math" w:eastAsia="Times New Roman" w:hAnsi="Cambria Math" w:cs="Calibri"/>
+                    <w:i/>
+                    <w:color w:val="000000"/>
+                  </w:rPr>
+                </m:ctrlPr>
+              </m:sSupPr>
+              <m:e>
+                <m:r>
+                  <w:rPr>
+                    <w:rFonts w:ascii="Cambria Math" w:eastAsia="Times New Roman" w:hAnsi="Cambria Math" w:cs="Calibri"/>
+                    <w:color w:val="000000"/>
+                  </w:rPr>
+                  <m:t>e</m:t>
+                </m:r>
+              </m:e>
+              <m:sup>
+                <m:r>
+                  <w:rPr>
+                    <w:rFonts w:ascii="Cambria Math" w:eastAsia="Times New Roman" w:hAnsi="Cambria Math" w:cs="Calibri"/>
+                    <w:color w:val="000000"/>
+                  </w:rPr>
+                  <m:t>0.13</m:t>
+                </m:r>
+              </m:sup>
+            </m:sSup>
+            <m:r>
+              <w:rPr>
+                <w:rFonts w:ascii="Cambria Math" w:eastAsia="Times New Roman" w:hAnsi="Cambria Math" w:cs="Calibri"/>
+                <w:color w:val="000000"/>
+              </w:rPr>
+              <m:t>-1</m:t>
+            </m:r>
+          </m:e>
+        </m:d>
+        <m:r>
+          <w:rPr>
+            <w:rFonts w:ascii="Cambria Math" w:eastAsia="Times New Roman" w:hAnsi="Cambria Math" w:cs="Calibri"/>
+            <w:color w:val="000000"/>
+          </w:rPr>
+          <m:t>=100</m:t>
+        </m:r>
+        <m:d>
+          <m:dPr>
+            <m:ctrlPr>
+              <w:rPr>
+                <w:rFonts w:ascii="Cambria Math" w:eastAsia="Times New Roman" w:hAnsi="Cambria Math" w:cs="Calibri"/>
+                <w:i/>
+                <w:color w:val="000000"/>
+              </w:rPr>
+            </m:ctrlPr>
+          </m:dPr>
+          <m:e>
+            <m:r>
+              <w:rPr>
+                <w:rFonts w:ascii="Cambria Math" w:eastAsia="Times New Roman" w:hAnsi="Cambria Math" w:cs="Calibri"/>
+                <w:color w:val="000000"/>
+              </w:rPr>
+              <m:t>1.013-1</m:t>
+            </m:r>
+          </m:e>
+        </m:d>
+        <m:r>
+          <w:rPr>
+            <w:rFonts w:ascii="Cambria Math" w:eastAsia="Times New Roman" w:hAnsi="Cambria Math" w:cs="Calibri"/>
+            <w:color w:val="000000"/>
+          </w:rPr>
+          <m:t>=</m:t>
+        </m:r>
+        <m:r>
+          <m:rPr>
+            <m:sty m:val="bi"/>
+          </m:rPr>
+          <w:rPr>
+            <w:rFonts w:ascii="Cambria Math" w:eastAsia="Times New Roman" w:hAnsi="Cambria Math" w:cs="Calibri"/>
+            <w:color w:val="000000"/>
+          </w:rPr>
+          <m:t>1.29%</m:t>
+        </m:r>
+      </m:oMath>
+      <w:r>
+        <w:rPr>
+          <w:rFonts w:ascii="Calibri" w:eastAsia="Times New Roman" w:hAnsi="Calibri" w:cs="Calibri"/>
+          <w:b/>
+          <w:bCs/>
+          <w:color w:val="000000"/>
+        </w:rPr>
+        <w:t xml:space="preserve"> </w:t>
+      </w:r>
+      <w:r>
+        <w:rPr>
+          <w:rFonts w:ascii="Calibri" w:eastAsia="Times New Roman" w:hAnsi="Calibri" w:cs="Calibri"/>
+          <w:color w:val="000000"/>
+        </w:rPr>
+        <w:t xml:space="preserve">increase in SBP. </w:t>
       </w:r>
     </w:p>
     <w:p>
@@ -3431,6 +4528,7 @@
       <w:r>
         <w:rPr>
           <w:rFonts w:ascii="Calibri" w:eastAsia="Times New Roman" w:hAnsi="Calibri" w:cs="Calibri"/>
+          <w:noProof/>
           <w:color w:val="000000"/>
         </w:rPr>
         <w:drawing>
@@ -3503,6 +4601,7 @@
       <w:r>
         <w:rPr>
           <w:rFonts w:ascii="Calibri" w:eastAsia="Times New Roman" w:hAnsi="Calibri" w:cs="Calibri"/>
+          <w:noProof/>
           <w:color w:val="000000"/>
         </w:rPr>
         <w:lastRenderedPageBreak/>
@@ -3568,6 +4667,7 @@
       <w:r>
         <w:rPr>
           <w:rFonts w:ascii="Calibri" w:eastAsia="Times New Roman" w:hAnsi="Calibri" w:cs="Calibri"/>
+          <w:noProof/>
           <w:color w:val="000000"/>
         </w:rPr>
         <w:drawing>
@@ -3661,6 +4761,7 @@
       <w:r>
         <w:rPr>
           <w:rFonts w:ascii="Calibri" w:eastAsia="Times New Roman" w:hAnsi="Calibri" w:cs="Calibri"/>
+          <w:noProof/>
           <w:color w:val="000000"/>
         </w:rPr>
         <w:lastRenderedPageBreak/>
@@ -4134,7 +5235,23 @@
                 <w:rFonts w:eastAsia="Times New Roman" w:cstheme="minorHAnsi"/>
                 <w:color w:val="000000"/>
               </w:rPr>
-              <w:t>Create a boxplot of SBP vs. personality type (dibpat).</w:t>
+              <w:t>Create a boxplot of SBP vs. personality type (</w:t>
+            </w:r>
+            <w:proofErr w:type="spellStart"/>
+            <w:r>
+              <w:rPr>
+                <w:rFonts w:eastAsia="Times New Roman" w:cstheme="minorHAnsi"/>
+                <w:color w:val="000000"/>
+              </w:rPr>
+              <w:t>dibpat</w:t>
+            </w:r>
+            <w:proofErr w:type="spellEnd"/>
+            <w:r>
+              <w:rPr>
+                <w:rFonts w:eastAsia="Times New Roman" w:cstheme="minorHAnsi"/>
+                <w:color w:val="000000"/>
+              </w:rPr>
+              <w:t>).</w:t>
             </w:r>
           </w:p>
         </w:tc>
@@ -4169,13 +5286,97 @@
         </w:rPr>
         <w:t xml:space="preserve">&gt; </w:t>
       </w:r>
+      <w:proofErr w:type="spellStart"/>
+      <w:proofErr w:type="gramStart"/>
       <w:r>
         <w:rPr>
           <w:rStyle w:val="gnd-iwgdn2b"/>
           <w:rFonts w:ascii="Consolas" w:hAnsi="Consolas"/>
           <w:color w:val="949C8B"/>
         </w:rPr>
-        <w:t>ggplot(wcgs, aes(x=dibpat, y=sbp)) +</w:t>
+        <w:t>ggplot</w:t>
+      </w:r>
+      <w:proofErr w:type="spellEnd"/>
+      <w:r>
+        <w:rPr>
+          <w:rStyle w:val="gnd-iwgdn2b"/>
+          <w:rFonts w:ascii="Consolas" w:hAnsi="Consolas"/>
+          <w:color w:val="949C8B"/>
+        </w:rPr>
+        <w:t>(</w:t>
+      </w:r>
+      <w:proofErr w:type="spellStart"/>
+      <w:proofErr w:type="gramEnd"/>
+      <w:r>
+        <w:rPr>
+          <w:rStyle w:val="gnd-iwgdn2b"/>
+          <w:rFonts w:ascii="Consolas" w:hAnsi="Consolas"/>
+          <w:color w:val="949C8B"/>
+        </w:rPr>
+        <w:t>wcgs</w:t>
+      </w:r>
+      <w:proofErr w:type="spellEnd"/>
+      <w:r>
+        <w:rPr>
+          <w:rStyle w:val="gnd-iwgdn2b"/>
+          <w:rFonts w:ascii="Consolas" w:hAnsi="Consolas"/>
+          <w:color w:val="949C8B"/>
+        </w:rPr>
+        <w:t xml:space="preserve">, </w:t>
+      </w:r>
+      <w:proofErr w:type="spellStart"/>
+      <w:r>
+        <w:rPr>
+          <w:rStyle w:val="gnd-iwgdn2b"/>
+          <w:rFonts w:ascii="Consolas" w:hAnsi="Consolas"/>
+          <w:color w:val="949C8B"/>
+        </w:rPr>
+        <w:t>aes</w:t>
+      </w:r>
+      <w:proofErr w:type="spellEnd"/>
+      <w:r>
+        <w:rPr>
+          <w:rStyle w:val="gnd-iwgdn2b"/>
+          <w:rFonts w:ascii="Consolas" w:hAnsi="Consolas"/>
+          <w:color w:val="949C8B"/>
+        </w:rPr>
+        <w:t>(x=</w:t>
+      </w:r>
+      <w:proofErr w:type="spellStart"/>
+      <w:r>
+        <w:rPr>
+          <w:rStyle w:val="gnd-iwgdn2b"/>
+          <w:rFonts w:ascii="Consolas" w:hAnsi="Consolas"/>
+          <w:color w:val="949C8B"/>
+        </w:rPr>
+        <w:t>dibpat</w:t>
+      </w:r>
+      <w:proofErr w:type="spellEnd"/>
+      <w:r>
+        <w:rPr>
+          <w:rStyle w:val="gnd-iwgdn2b"/>
+          <w:rFonts w:ascii="Consolas" w:hAnsi="Consolas"/>
+          <w:color w:val="949C8B"/>
+        </w:rPr>
+        <w:t>, y=</w:t>
+      </w:r>
+      <w:proofErr w:type="spellStart"/>
+      <w:r>
+        <w:rPr>
+          <w:rStyle w:val="gnd-iwgdn2b"/>
+          <w:rFonts w:ascii="Consolas" w:hAnsi="Consolas"/>
+          <w:color w:val="949C8B"/>
+        </w:rPr>
+        <w:t>sbp</w:t>
+      </w:r>
+      <w:proofErr w:type="spellEnd"/>
+      <w:r>
+        <w:rPr>
+          <w:rStyle w:val="gnd-iwgdn2b"/>
+          <w:rFonts w:ascii="Consolas" w:hAnsi="Consolas"/>
+          <w:color w:val="949C8B"/>
+        </w:rPr>
+        <w:t>)) +</w:t>
       </w:r>
     </w:p>
     <w:p>
@@ -4203,7 +5404,43 @@
           <w:rFonts w:ascii="Consolas" w:hAnsi="Consolas"/>
           <w:color w:val="949C8B"/>
         </w:rPr>
-        <w:t xml:space="preserve">  geom_boxplot() +</w:t>
+        <w:t xml:space="preserve">  </w:t>
+      </w:r>
+      <w:proofErr w:type="spellStart"/>
+      <w:r>
+        <w:rPr>
+          <w:rStyle w:val="gnd-iwgdn2b"/>
+          <w:rFonts w:ascii="Consolas" w:hAnsi="Consolas"/>
+          <w:color w:val="949C8B"/>
+        </w:rPr>
+        <w:t>geom_</w:t>
+      </w:r>
+      <w:proofErr w:type="gramStart"/>
+      <w:r>
+        <w:rPr>
+          <w:rStyle w:val="gnd-iwgdn2b"/>
+          <w:rFonts w:ascii="Consolas" w:hAnsi="Consolas"/>
+          <w:color w:val="949C8B"/>
+        </w:rPr>
+        <w:t>boxplot</w:t>
+      </w:r>
+      <w:proofErr w:type="spellEnd"/>
+      <w:r>
+        <w:rPr>
+          <w:rStyle w:val="gnd-iwgdn2b"/>
+          <w:rFonts w:ascii="Consolas" w:hAnsi="Consolas"/>
+          <w:color w:val="949C8B"/>
+        </w:rPr>
+        <w:t>(</w:t>
+      </w:r>
+      <w:proofErr w:type="gramEnd"/>
+      <w:r>
+        <w:rPr>
+          <w:rStyle w:val="gnd-iwgdn2b"/>
+          <w:rFonts w:ascii="Consolas" w:hAnsi="Consolas"/>
+          <w:color w:val="949C8B"/>
+        </w:rPr>
+        <w:t>) +</w:t>
       </w:r>
     </w:p>
     <w:p>
@@ -4230,7 +5467,43 @@
           <w:rFonts w:ascii="Consolas" w:hAnsi="Consolas"/>
           <w:color w:val="949C8B"/>
         </w:rPr>
-        <w:t xml:space="preserve">  theme_bw()</w:t>
+        <w:t xml:space="preserve">  </w:t>
+      </w:r>
+      <w:proofErr w:type="spellStart"/>
+      <w:r>
+        <w:rPr>
+          <w:rStyle w:val="gnd-iwgdn2b"/>
+          <w:rFonts w:ascii="Consolas" w:hAnsi="Consolas"/>
+          <w:color w:val="949C8B"/>
+        </w:rPr>
+        <w:t>theme_</w:t>
+      </w:r>
+      <w:proofErr w:type="gramStart"/>
+      <w:r>
+        <w:rPr>
+          <w:rStyle w:val="gnd-iwgdn2b"/>
+          <w:rFonts w:ascii="Consolas" w:hAnsi="Consolas"/>
+          <w:color w:val="949C8B"/>
+        </w:rPr>
+        <w:t>bw</w:t>
+      </w:r>
+      <w:proofErr w:type="spellEnd"/>
+      <w:r>
+        <w:rPr>
+          <w:rStyle w:val="gnd-iwgdn2b"/>
+          <w:rFonts w:ascii="Consolas" w:hAnsi="Consolas"/>
+          <w:color w:val="949C8B"/>
+        </w:rPr>
+        <w:t>(</w:t>
+      </w:r>
+      <w:proofErr w:type="gramEnd"/>
+      <w:r>
+        <w:rPr>
+          <w:rStyle w:val="gnd-iwgdn2b"/>
+          <w:rFonts w:ascii="Consolas" w:hAnsi="Consolas"/>
+          <w:color w:val="949C8B"/>
+        </w:rPr>
+        <w:t>)</w:t>
       </w:r>
     </w:p>
     <w:p>
@@ -4246,6 +5519,7 @@
       <w:r>
         <w:rPr>
           <w:rFonts w:ascii="Calibri" w:eastAsia="Times New Roman" w:hAnsi="Calibri" w:cs="Calibri"/>
+          <w:noProof/>
           <w:color w:val="000000"/>
         </w:rPr>
         <w:drawing>
@@ -4486,7 +5760,109 @@
           <w:sz w:val="20"/>
           <w:szCs w:val="20"/>
         </w:rPr>
-        <w:t>&gt; ggplot(wcgs, aes(x=dibpat, y=sbp)) +</w:t>
+        <w:t xml:space="preserve">&gt; </w:t>
+      </w:r>
+      <w:proofErr w:type="spellStart"/>
+      <w:proofErr w:type="gramStart"/>
+      <w:r>
+        <w:rPr>
+          <w:rFonts w:ascii="Consolas" w:eastAsia="Times New Roman" w:hAnsi="Consolas" w:cs="Courier New"/>
+          <w:color w:val="949C8B"/>
+          <w:sz w:val="20"/>
+          <w:szCs w:val="20"/>
+        </w:rPr>
+        <w:t>ggplot</w:t>
+      </w:r>
+      <w:proofErr w:type="spellEnd"/>
+      <w:r>
+        <w:rPr>
+          <w:rFonts w:ascii="Consolas" w:eastAsia="Times New Roman" w:hAnsi="Consolas" w:cs="Courier New"/>
+          <w:color w:val="949C8B"/>
+          <w:sz w:val="20"/>
+          <w:szCs w:val="20"/>
+        </w:rPr>
+        <w:t>(</w:t>
+      </w:r>
+      <w:proofErr w:type="spellStart"/>
+      <w:proofErr w:type="gramEnd"/>
+      <w:r>
+        <w:rPr>
+          <w:rFonts w:ascii="Consolas" w:eastAsia="Times New Roman" w:hAnsi="Consolas" w:cs="Courier New"/>
+          <w:color w:val="949C8B"/>
+          <w:sz w:val="20"/>
+          <w:szCs w:val="20"/>
+        </w:rPr>
+        <w:t>wcgs</w:t>
+      </w:r>
+      <w:proofErr w:type="spellEnd"/>
+      <w:r>
+        <w:rPr>
+          <w:rFonts w:ascii="Consolas" w:eastAsia="Times New Roman" w:hAnsi="Consolas" w:cs="Courier New"/>
+          <w:color w:val="949C8B"/>
+          <w:sz w:val="20"/>
+          <w:szCs w:val="20"/>
+        </w:rPr>
+        <w:t xml:space="preserve">, </w:t>
+      </w:r>
+      <w:proofErr w:type="spellStart"/>
+      <w:r>
+        <w:rPr>
+          <w:rFonts w:ascii="Consolas" w:eastAsia="Times New Roman" w:hAnsi="Consolas" w:cs="Courier New"/>
+          <w:color w:val="949C8B"/>
+          <w:sz w:val="20"/>
+          <w:szCs w:val="20"/>
+        </w:rPr>
+        <w:t>aes</w:t>
+      </w:r>
+      <w:proofErr w:type="spellEnd"/>
+      <w:r>
+        <w:rPr>
+          <w:rFonts w:ascii="Consolas" w:eastAsia="Times New Roman" w:hAnsi="Consolas" w:cs="Courier New"/>
+          <w:color w:val="949C8B"/>
+          <w:sz w:val="20"/>
+          <w:szCs w:val="20"/>
+        </w:rPr>
+        <w:t>(x=</w:t>
+      </w:r>
+      <w:proofErr w:type="spellStart"/>
+      <w:r>
+        <w:rPr>
+          <w:rFonts w:ascii="Consolas" w:eastAsia="Times New Roman" w:hAnsi="Consolas" w:cs="Courier New"/>
+          <w:color w:val="949C8B"/>
+          <w:sz w:val="20"/>
+          <w:szCs w:val="20"/>
+        </w:rPr>
+        <w:t>dibpat</w:t>
+      </w:r>
+      <w:proofErr w:type="spellEnd"/>
+      <w:r>
+        <w:rPr>
+          <w:rFonts w:ascii="Consolas" w:eastAsia="Times New Roman" w:hAnsi="Consolas" w:cs="Courier New"/>
+          <w:color w:val="949C8B"/>
+          <w:sz w:val="20"/>
+          <w:szCs w:val="20"/>
+        </w:rPr>
+        <w:t>, y=</w:t>
+      </w:r>
+      <w:proofErr w:type="spellStart"/>
+      <w:r>
+        <w:rPr>
+          <w:rFonts w:ascii="Consolas" w:eastAsia="Times New Roman" w:hAnsi="Consolas" w:cs="Courier New"/>
+          <w:color w:val="949C8B"/>
+          <w:sz w:val="20"/>
+          <w:szCs w:val="20"/>
+        </w:rPr>
+        <w:t>sbp</w:t>
+      </w:r>
+      <w:proofErr w:type="spellEnd"/>
+      <w:r>
+        <w:rPr>
+          <w:rFonts w:ascii="Consolas" w:eastAsia="Times New Roman" w:hAnsi="Consolas" w:cs="Courier New"/>
+          <w:color w:val="949C8B"/>
+          <w:sz w:val="20"/>
+          <w:szCs w:val="20"/>
+        </w:rPr>
+        <w:t>)) +</w:t>
       </w:r>
     </w:p>
     <w:p>
@@ -4526,7 +5902,47 @@
           <w:sz w:val="20"/>
           <w:szCs w:val="20"/>
         </w:rPr>
-        <w:t>+   geom_point() +</w:t>
+        <w:t xml:space="preserve">+   </w:t>
+      </w:r>
+      <w:proofErr w:type="spellStart"/>
+      <w:r>
+        <w:rPr>
+          <w:rFonts w:ascii="Consolas" w:eastAsia="Times New Roman" w:hAnsi="Consolas" w:cs="Courier New"/>
+          <w:color w:val="949C8B"/>
+          <w:sz w:val="20"/>
+          <w:szCs w:val="20"/>
+        </w:rPr>
+        <w:t>geom_</w:t>
+      </w:r>
+      <w:proofErr w:type="gramStart"/>
+      <w:r>
+        <w:rPr>
+          <w:rFonts w:ascii="Consolas" w:eastAsia="Times New Roman" w:hAnsi="Consolas" w:cs="Courier New"/>
+          <w:color w:val="949C8B"/>
+          <w:sz w:val="20"/>
+          <w:szCs w:val="20"/>
+        </w:rPr>
+        <w:t>point</w:t>
+      </w:r>
+      <w:proofErr w:type="spellEnd"/>
+      <w:r>
+        <w:rPr>
+          <w:rFonts w:ascii="Consolas" w:eastAsia="Times New Roman" w:hAnsi="Consolas" w:cs="Courier New"/>
+          <w:color w:val="949C8B"/>
+          <w:sz w:val="20"/>
+          <w:szCs w:val="20"/>
+        </w:rPr>
+        <w:t>(</w:t>
+      </w:r>
+      <w:proofErr w:type="gramEnd"/>
+      <w:r>
+        <w:rPr>
+          <w:rFonts w:ascii="Consolas" w:eastAsia="Times New Roman" w:hAnsi="Consolas" w:cs="Courier New"/>
+          <w:color w:val="949C8B"/>
+          <w:sz w:val="20"/>
+          <w:szCs w:val="20"/>
+        </w:rPr>
+        <w:t>) +</w:t>
       </w:r>
     </w:p>
     <w:p>
@@ -4566,7 +5982,58 @@
           <w:sz w:val="20"/>
           <w:szCs w:val="20"/>
         </w:rPr>
-        <w:t>+   stat_summary(geom = "line", fun = mean, group = 1) +</w:t>
+        <w:t xml:space="preserve">+   </w:t>
+      </w:r>
+      <w:proofErr w:type="spellStart"/>
+      <w:r>
+        <w:rPr>
+          <w:rFonts w:ascii="Consolas" w:eastAsia="Times New Roman" w:hAnsi="Consolas" w:cs="Courier New"/>
+          <w:color w:val="949C8B"/>
+          <w:sz w:val="20"/>
+          <w:szCs w:val="20"/>
+        </w:rPr>
+        <w:t>stat_</w:t>
+      </w:r>
+      <w:proofErr w:type="gramStart"/>
+      <w:r>
+        <w:rPr>
+          <w:rFonts w:ascii="Consolas" w:eastAsia="Times New Roman" w:hAnsi="Consolas" w:cs="Courier New"/>
+          <w:color w:val="949C8B"/>
+          <w:sz w:val="20"/>
+          <w:szCs w:val="20"/>
+        </w:rPr>
+        <w:t>summary</w:t>
+      </w:r>
+      <w:proofErr w:type="spellEnd"/>
+      <w:r>
+        <w:rPr>
+          <w:rFonts w:ascii="Consolas" w:eastAsia="Times New Roman" w:hAnsi="Consolas" w:cs="Courier New"/>
+          <w:color w:val="949C8B"/>
+          <w:sz w:val="20"/>
+          <w:szCs w:val="20"/>
+        </w:rPr>
+        <w:t>(</w:t>
+      </w:r>
+      <w:proofErr w:type="spellStart"/>
+      <w:proofErr w:type="gramEnd"/>
+      <w:r>
+        <w:rPr>
+          <w:rFonts w:ascii="Consolas" w:eastAsia="Times New Roman" w:hAnsi="Consolas" w:cs="Courier New"/>
+          <w:color w:val="949C8B"/>
+          <w:sz w:val="20"/>
+          <w:szCs w:val="20"/>
+        </w:rPr>
+        <w:t>geom</w:t>
+      </w:r>
+      <w:proofErr w:type="spellEnd"/>
+      <w:r>
+        <w:rPr>
+          <w:rFonts w:ascii="Consolas" w:eastAsia="Times New Roman" w:hAnsi="Consolas" w:cs="Courier New"/>
+          <w:color w:val="949C8B"/>
+          <w:sz w:val="20"/>
+          <w:szCs w:val="20"/>
+        </w:rPr>
+        <w:t xml:space="preserve"> = "line", fun = mean, group = 1) +</w:t>
       </w:r>
     </w:p>
     <w:p>
@@ -4606,7 +6073,47 @@
           <w:sz w:val="20"/>
           <w:szCs w:val="20"/>
         </w:rPr>
-        <w:t>+   theme_bw()</w:t>
+        <w:t xml:space="preserve">+   </w:t>
+      </w:r>
+      <w:proofErr w:type="spellStart"/>
+      <w:r>
+        <w:rPr>
+          <w:rFonts w:ascii="Consolas" w:eastAsia="Times New Roman" w:hAnsi="Consolas" w:cs="Courier New"/>
+          <w:color w:val="949C8B"/>
+          <w:sz w:val="20"/>
+          <w:szCs w:val="20"/>
+        </w:rPr>
+        <w:t>theme_</w:t>
+      </w:r>
+      <w:proofErr w:type="gramStart"/>
+      <w:r>
+        <w:rPr>
+          <w:rFonts w:ascii="Consolas" w:eastAsia="Times New Roman" w:hAnsi="Consolas" w:cs="Courier New"/>
+          <w:color w:val="949C8B"/>
+          <w:sz w:val="20"/>
+          <w:szCs w:val="20"/>
+        </w:rPr>
+        <w:t>bw</w:t>
+      </w:r>
+      <w:proofErr w:type="spellEnd"/>
+      <w:r>
+        <w:rPr>
+          <w:rFonts w:ascii="Consolas" w:eastAsia="Times New Roman" w:hAnsi="Consolas" w:cs="Courier New"/>
+          <w:color w:val="949C8B"/>
+          <w:sz w:val="20"/>
+          <w:szCs w:val="20"/>
+        </w:rPr>
+        <w:t>(</w:t>
+      </w:r>
+      <w:proofErr w:type="gramEnd"/>
+      <w:r>
+        <w:rPr>
+          <w:rFonts w:ascii="Consolas" w:eastAsia="Times New Roman" w:hAnsi="Consolas" w:cs="Courier New"/>
+          <w:color w:val="949C8B"/>
+          <w:sz w:val="20"/>
+          <w:szCs w:val="20"/>
+        </w:rPr>
+        <w:t>)</w:t>
       </w:r>
     </w:p>
     <w:p>
@@ -4632,6 +6139,7 @@
       <w:r>
         <w:rPr>
           <w:rFonts w:ascii="Calibri" w:eastAsia="Times New Roman" w:hAnsi="Calibri" w:cs="Calibri"/>
+          <w:noProof/>
           <w:color w:val="000000"/>
         </w:rPr>
         <w:lastRenderedPageBreak/>
@@ -4850,7 +6358,23 @@
           <w:rFonts w:ascii="Calibri" w:eastAsia="Times New Roman" w:hAnsi="Calibri" w:cs="Calibri"/>
           <w:color w:val="000000"/>
         </w:rPr>
-        <w:t xml:space="preserve">I personally prefer the boxplots to display the relationship. The boxplots give a better idea of where most points in each dibpat category actually lie, since points </w:t>
+        <w:t xml:space="preserve">I personally prefer the boxplots to display the relationship. The boxplots give a better idea of where most points in each </w:t>
+      </w:r>
+      <w:proofErr w:type="spellStart"/>
+      <w:r>
+        <w:rPr>
+          <w:rFonts w:ascii="Calibri" w:eastAsia="Times New Roman" w:hAnsi="Calibri" w:cs="Calibri"/>
+          <w:color w:val="000000"/>
+        </w:rPr>
+        <w:t>dibpat</w:t>
+      </w:r>
+      <w:proofErr w:type="spellEnd"/>
+      <w:r>
+        <w:rPr>
+          <w:rFonts w:ascii="Calibri" w:eastAsia="Times New Roman" w:hAnsi="Calibri" w:cs="Calibri"/>
+          <w:color w:val="000000"/>
+        </w:rPr>
+        <w:t xml:space="preserve"> category actually lie, since points </w:t>
       </w:r>
       <w:r>
         <w:rPr>
@@ -5029,13 +6553,69 @@
         </w:rPr>
         <w:t xml:space="preserve">&gt; </w:t>
       </w:r>
+      <w:proofErr w:type="spellStart"/>
       <w:r>
         <w:rPr>
           <w:rStyle w:val="gnd-iwgdn2b"/>
           <w:rFonts w:ascii="Consolas" w:hAnsi="Consolas"/>
           <w:color w:val="949C8B"/>
         </w:rPr>
-        <w:t>wcgs$dibpat.f &lt;- as.factor(wcgs$dibpat)</w:t>
+        <w:t>wcgs$</w:t>
+      </w:r>
+      <w:proofErr w:type="gramStart"/>
+      <w:r>
+        <w:rPr>
+          <w:rStyle w:val="gnd-iwgdn2b"/>
+          <w:rFonts w:ascii="Consolas" w:hAnsi="Consolas"/>
+          <w:color w:val="949C8B"/>
+        </w:rPr>
+        <w:t>dibpat.f</w:t>
+      </w:r>
+      <w:proofErr w:type="spellEnd"/>
+      <w:proofErr w:type="gramEnd"/>
+      <w:r>
+        <w:rPr>
+          <w:rStyle w:val="gnd-iwgdn2b"/>
+          <w:rFonts w:ascii="Consolas" w:hAnsi="Consolas"/>
+          <w:color w:val="949C8B"/>
+        </w:rPr>
+        <w:t xml:space="preserve"> &lt;- </w:t>
+      </w:r>
+      <w:proofErr w:type="spellStart"/>
+      <w:r>
+        <w:rPr>
+          <w:rStyle w:val="gnd-iwgdn2b"/>
+          <w:rFonts w:ascii="Consolas" w:hAnsi="Consolas"/>
+          <w:color w:val="949C8B"/>
+        </w:rPr>
+        <w:t>as.factor</w:t>
+      </w:r>
+      <w:proofErr w:type="spellEnd"/>
+      <w:r>
+        <w:rPr>
+          <w:rStyle w:val="gnd-iwgdn2b"/>
+          <w:rFonts w:ascii="Consolas" w:hAnsi="Consolas"/>
+          <w:color w:val="949C8B"/>
+        </w:rPr>
+        <w:t>(</w:t>
+      </w:r>
+      <w:proofErr w:type="spellStart"/>
+      <w:r>
+        <w:rPr>
+          <w:rStyle w:val="gnd-iwgdn2b"/>
+          <w:rFonts w:ascii="Consolas" w:hAnsi="Consolas"/>
+          <w:color w:val="949C8B"/>
+        </w:rPr>
+        <w:t>wcgs$dibpat</w:t>
+      </w:r>
+      <w:proofErr w:type="spellEnd"/>
+      <w:r>
+        <w:rPr>
+          <w:rStyle w:val="gnd-iwgdn2b"/>
+          <w:rFonts w:ascii="Consolas" w:hAnsi="Consolas"/>
+          <w:color w:val="949C8B"/>
+        </w:rPr>
+        <w:t>)</w:t>
       </w:r>
     </w:p>
     <w:p>
@@ -5063,7 +6643,81 @@
           <w:rFonts w:ascii="Consolas" w:hAnsi="Consolas"/>
           <w:color w:val="949C8B"/>
         </w:rPr>
-        <w:t>mod2c &lt;- lm(sbp ~ dibpat.f, data = wcgs)</w:t>
+        <w:t xml:space="preserve">mod2c &lt;- </w:t>
+      </w:r>
+      <w:proofErr w:type="spellStart"/>
+      <w:proofErr w:type="gramStart"/>
+      <w:r>
+        <w:rPr>
+          <w:rStyle w:val="gnd-iwgdn2b"/>
+          <w:rFonts w:ascii="Consolas" w:hAnsi="Consolas"/>
+          <w:color w:val="949C8B"/>
+        </w:rPr>
+        <w:t>lm</w:t>
+      </w:r>
+      <w:proofErr w:type="spellEnd"/>
+      <w:r>
+        <w:rPr>
+          <w:rStyle w:val="gnd-iwgdn2b"/>
+          <w:rFonts w:ascii="Consolas" w:hAnsi="Consolas"/>
+          <w:color w:val="949C8B"/>
+        </w:rPr>
+        <w:t>(</w:t>
+      </w:r>
+      <w:proofErr w:type="spellStart"/>
+      <w:proofErr w:type="gramEnd"/>
+      <w:r>
+        <w:rPr>
+          <w:rStyle w:val="gnd-iwgdn2b"/>
+          <w:rFonts w:ascii="Consolas" w:hAnsi="Consolas"/>
+          <w:color w:val="949C8B"/>
+        </w:rPr>
+        <w:t>sbp</w:t>
+      </w:r>
+      <w:proofErr w:type="spellEnd"/>
+      <w:r>
+        <w:rPr>
+          <w:rStyle w:val="gnd-iwgdn2b"/>
+          <w:rFonts w:ascii="Consolas" w:hAnsi="Consolas"/>
+          <w:color w:val="949C8B"/>
+        </w:rPr>
+        <w:t xml:space="preserve"> ~ </w:t>
+      </w:r>
+      <w:proofErr w:type="spellStart"/>
+      <w:r>
+        <w:rPr>
+          <w:rStyle w:val="gnd-iwgdn2b"/>
+          <w:rFonts w:ascii="Consolas" w:hAnsi="Consolas"/>
+          <w:color w:val="949C8B"/>
+        </w:rPr>
+        <w:t>dibpat.f</w:t>
+      </w:r>
+      <w:proofErr w:type="spellEnd"/>
+      <w:r>
+        <w:rPr>
+          <w:rStyle w:val="gnd-iwgdn2b"/>
+          <w:rFonts w:ascii="Consolas" w:hAnsi="Consolas"/>
+          <w:color w:val="949C8B"/>
+        </w:rPr>
+        <w:t xml:space="preserve">, data = </w:t>
+      </w:r>
+      <w:proofErr w:type="spellStart"/>
+      <w:r>
+        <w:rPr>
+          <w:rStyle w:val="gnd-iwgdn2b"/>
+          <w:rFonts w:ascii="Consolas" w:hAnsi="Consolas"/>
+          <w:color w:val="949C8B"/>
+        </w:rPr>
+        <w:t>wcgs</w:t>
+      </w:r>
+      <w:proofErr w:type="spellEnd"/>
+      <w:r>
+        <w:rPr>
+          <w:rStyle w:val="gnd-iwgdn2b"/>
+          <w:rFonts w:ascii="Consolas" w:hAnsi="Consolas"/>
+          <w:color w:val="949C8B"/>
+        </w:rPr>
+        <w:t>)</w:t>
       </w:r>
     </w:p>
     <w:p>
@@ -5141,14 +6795,96 @@
           <w:bdr w:val="none" w:sz="0" w:space="0" w:color="auto" w:frame="1"/>
         </w:rPr>
       </w:pPr>
-      <w:r>
-        <w:rPr>
-          <w:rStyle w:val="gnd-iwgdh3b"/>
-          <w:rFonts w:ascii="Consolas" w:hAnsi="Consolas"/>
-          <w:color w:val="FCFFE0"/>
-          <w:bdr w:val="none" w:sz="0" w:space="0" w:color="auto" w:frame="1"/>
-        </w:rPr>
-        <w:t>lm(formula = sbp ~ dibpat.f, data = wcgs)</w:t>
+      <w:proofErr w:type="spellStart"/>
+      <w:proofErr w:type="gramStart"/>
+      <w:r>
+        <w:rPr>
+          <w:rStyle w:val="gnd-iwgdh3b"/>
+          <w:rFonts w:ascii="Consolas" w:hAnsi="Consolas"/>
+          <w:color w:val="FCFFE0"/>
+          <w:bdr w:val="none" w:sz="0" w:space="0" w:color="auto" w:frame="1"/>
+        </w:rPr>
+        <w:t>lm</w:t>
+      </w:r>
+      <w:proofErr w:type="spellEnd"/>
+      <w:r>
+        <w:rPr>
+          <w:rStyle w:val="gnd-iwgdh3b"/>
+          <w:rFonts w:ascii="Consolas" w:hAnsi="Consolas"/>
+          <w:color w:val="FCFFE0"/>
+          <w:bdr w:val="none" w:sz="0" w:space="0" w:color="auto" w:frame="1"/>
+        </w:rPr>
+        <w:t>(</w:t>
+      </w:r>
+      <w:proofErr w:type="gramEnd"/>
+      <w:r>
+        <w:rPr>
+          <w:rStyle w:val="gnd-iwgdh3b"/>
+          <w:rFonts w:ascii="Consolas" w:hAnsi="Consolas"/>
+          <w:color w:val="FCFFE0"/>
+          <w:bdr w:val="none" w:sz="0" w:space="0" w:color="auto" w:frame="1"/>
+        </w:rPr>
+        <w:t xml:space="preserve">formula = </w:t>
+      </w:r>
+      <w:proofErr w:type="spellStart"/>
+      <w:r>
+        <w:rPr>
+          <w:rStyle w:val="gnd-iwgdh3b"/>
+          <w:rFonts w:ascii="Consolas" w:hAnsi="Consolas"/>
+          <w:color w:val="FCFFE0"/>
+          <w:bdr w:val="none" w:sz="0" w:space="0" w:color="auto" w:frame="1"/>
+        </w:rPr>
+        <w:t>sbp</w:t>
+      </w:r>
+      <w:proofErr w:type="spellEnd"/>
+      <w:r>
+        <w:rPr>
+          <w:rStyle w:val="gnd-iwgdh3b"/>
+          <w:rFonts w:ascii="Consolas" w:hAnsi="Consolas"/>
+          <w:color w:val="FCFFE0"/>
+          <w:bdr w:val="none" w:sz="0" w:space="0" w:color="auto" w:frame="1"/>
+        </w:rPr>
+        <w:t xml:space="preserve"> ~ </w:t>
+      </w:r>
+      <w:proofErr w:type="spellStart"/>
+      <w:r>
+        <w:rPr>
+          <w:rStyle w:val="gnd-iwgdh3b"/>
+          <w:rFonts w:ascii="Consolas" w:hAnsi="Consolas"/>
+          <w:color w:val="FCFFE0"/>
+          <w:bdr w:val="none" w:sz="0" w:space="0" w:color="auto" w:frame="1"/>
+        </w:rPr>
+        <w:t>dibpat.f</w:t>
+      </w:r>
+      <w:proofErr w:type="spellEnd"/>
+      <w:r>
+        <w:rPr>
+          <w:rStyle w:val="gnd-iwgdh3b"/>
+          <w:rFonts w:ascii="Consolas" w:hAnsi="Consolas"/>
+          <w:color w:val="FCFFE0"/>
+          <w:bdr w:val="none" w:sz="0" w:space="0" w:color="auto" w:frame="1"/>
+        </w:rPr>
+        <w:t xml:space="preserve">, data = </w:t>
+      </w:r>
+      <w:proofErr w:type="spellStart"/>
+      <w:r>
+        <w:rPr>
+          <w:rStyle w:val="gnd-iwgdh3b"/>
+          <w:rFonts w:ascii="Consolas" w:hAnsi="Consolas"/>
+          <w:color w:val="FCFFE0"/>
+          <w:bdr w:val="none" w:sz="0" w:space="0" w:color="auto" w:frame="1"/>
+        </w:rPr>
+        <w:t>wcgs</w:t>
+      </w:r>
+      <w:proofErr w:type="spellEnd"/>
+      <w:r>
+        <w:rPr>
+          <w:rStyle w:val="gnd-iwgdh3b"/>
+          <w:rFonts w:ascii="Consolas" w:hAnsi="Consolas"/>
+          <w:color w:val="FCFFE0"/>
+          <w:bdr w:val="none" w:sz="0" w:space="0" w:color="auto" w:frame="1"/>
+        </w:rPr>
+        <w:t>)</w:t>
       </w:r>
     </w:p>
     <w:p>
@@ -5205,7 +6941,27 @@
           <w:color w:val="FCFFE0"/>
           <w:bdr w:val="none" w:sz="0" w:space="0" w:color="auto" w:frame="1"/>
         </w:rPr>
-        <w:t xml:space="preserve">    Min      1Q  Median      3Q     Max </w:t>
+        <w:t xml:space="preserve">    Min      1</w:t>
+      </w:r>
+      <w:proofErr w:type="gramStart"/>
+      <w:r>
+        <w:rPr>
+          <w:rStyle w:val="gnd-iwgdh3b"/>
+          <w:rFonts w:ascii="Consolas" w:hAnsi="Consolas"/>
+          <w:color w:val="FCFFE0"/>
+          <w:bdr w:val="none" w:sz="0" w:space="0" w:color="auto" w:frame="1"/>
+        </w:rPr>
+        <w:t>Q  Median</w:t>
+      </w:r>
+      <w:proofErr w:type="gramEnd"/>
+      <w:r>
+        <w:rPr>
+          <w:rStyle w:val="gnd-iwgdh3b"/>
+          <w:rFonts w:ascii="Consolas" w:hAnsi="Consolas"/>
+          <w:color w:val="FCFFE0"/>
+          <w:bdr w:val="none" w:sz="0" w:space="0" w:color="auto" w:frame="1"/>
+        </w:rPr>
+        <w:t xml:space="preserve">      3Q     Max </w:t>
       </w:r>
     </w:p>
     <w:p>
@@ -5227,7 +6983,27 @@
           <w:color w:val="FCFFE0"/>
           <w:bdr w:val="none" w:sz="0" w:space="0" w:color="auto" w:frame="1"/>
         </w:rPr>
-        <w:t xml:space="preserve">-29.782  -9.782  -1.782   8.455 102.534 </w:t>
+        <w:t>-29.</w:t>
+      </w:r>
+      <w:proofErr w:type="gramStart"/>
+      <w:r>
+        <w:rPr>
+          <w:rStyle w:val="gnd-iwgdh3b"/>
+          <w:rFonts w:ascii="Consolas" w:hAnsi="Consolas"/>
+          <w:color w:val="FCFFE0"/>
+          <w:bdr w:val="none" w:sz="0" w:space="0" w:color="auto" w:frame="1"/>
+        </w:rPr>
+        <w:t>782  -</w:t>
+      </w:r>
+      <w:proofErr w:type="gramEnd"/>
+      <w:r>
+        <w:rPr>
+          <w:rStyle w:val="gnd-iwgdh3b"/>
+          <w:rFonts w:ascii="Consolas" w:hAnsi="Consolas"/>
+          <w:color w:val="FCFFE0"/>
+          <w:bdr w:val="none" w:sz="0" w:space="0" w:color="auto" w:frame="1"/>
+        </w:rPr>
+        <w:t xml:space="preserve">9.782  -1.782   8.455 102.534 </w:t>
       </w:r>
     </w:p>
     <w:p>
@@ -5284,7 +7060,27 @@
           <w:color w:val="FCFFE0"/>
           <w:bdr w:val="none" w:sz="0" w:space="0" w:color="auto" w:frame="1"/>
         </w:rPr>
-        <w:t xml:space="preserve">               Estimate Std. Error t value Pr(&gt;|t|)    </w:t>
+        <w:t xml:space="preserve">               Estimate Std. Error t value </w:t>
+      </w:r>
+      <w:proofErr w:type="spellStart"/>
+      <w:r>
+        <w:rPr>
+          <w:rStyle w:val="gnd-iwgdh3b"/>
+          <w:rFonts w:ascii="Consolas" w:hAnsi="Consolas"/>
+          <w:color w:val="FCFFE0"/>
+          <w:bdr w:val="none" w:sz="0" w:space="0" w:color="auto" w:frame="1"/>
+        </w:rPr>
+        <w:t>Pr</w:t>
+      </w:r>
+      <w:proofErr w:type="spellEnd"/>
+      <w:r>
+        <w:rPr>
+          <w:rStyle w:val="gnd-iwgdh3b"/>
+          <w:rFonts w:ascii="Consolas" w:hAnsi="Consolas"/>
+          <w:color w:val="FCFFE0"/>
+          <w:bdr w:val="none" w:sz="0" w:space="0" w:color="auto" w:frame="1"/>
+        </w:rPr>
+        <w:t xml:space="preserve">(&gt;|t|)    </w:t>
       </w:r>
     </w:p>
     <w:p>
@@ -5306,7 +7102,27 @@
           <w:color w:val="FCFFE0"/>
           <w:bdr w:val="none" w:sz="0" w:space="0" w:color="auto" w:frame="1"/>
         </w:rPr>
-        <w:t>(Intercept)    129.7823     0.3782 343.163  &lt; 2e-16 ***</w:t>
+        <w:t>(</w:t>
+      </w:r>
+      <w:proofErr w:type="gramStart"/>
+      <w:r>
+        <w:rPr>
+          <w:rStyle w:val="gnd-iwgdh3b"/>
+          <w:rFonts w:ascii="Consolas" w:hAnsi="Consolas"/>
+          <w:color w:val="FCFFE0"/>
+          <w:bdr w:val="none" w:sz="0" w:space="0" w:color="auto" w:frame="1"/>
+        </w:rPr>
+        <w:t xml:space="preserve">Intercept)   </w:t>
+      </w:r>
+      <w:proofErr w:type="gramEnd"/>
+      <w:r>
+        <w:rPr>
+          <w:rStyle w:val="gnd-iwgdh3b"/>
+          <w:rFonts w:ascii="Consolas" w:hAnsi="Consolas"/>
+          <w:color w:val="FCFFE0"/>
+          <w:bdr w:val="none" w:sz="0" w:space="0" w:color="auto" w:frame="1"/>
+        </w:rPr>
+        <w:t xml:space="preserve"> 129.7823     0.3782 343.163  &lt; 2e-16 ***</w:t>
       </w:r>
     </w:p>
     <w:p>
@@ -5321,14 +7137,27 @@
           <w:bdr w:val="none" w:sz="0" w:space="0" w:color="auto" w:frame="1"/>
         </w:rPr>
       </w:pPr>
-      <w:r>
-        <w:rPr>
-          <w:rStyle w:val="gnd-iwgdh3b"/>
-          <w:rFonts w:ascii="Consolas" w:hAnsi="Consolas"/>
-          <w:color w:val="FCFFE0"/>
-          <w:bdr w:val="none" w:sz="0" w:space="0" w:color="auto" w:frame="1"/>
-        </w:rPr>
-        <w:t>dibpat.fType B  -2.3164     0.5369  -4.315 1.65e-05 ***</w:t>
+      <w:proofErr w:type="spellStart"/>
+      <w:proofErr w:type="gramStart"/>
+      <w:r>
+        <w:rPr>
+          <w:rStyle w:val="gnd-iwgdh3b"/>
+          <w:rFonts w:ascii="Consolas" w:hAnsi="Consolas"/>
+          <w:color w:val="FCFFE0"/>
+          <w:bdr w:val="none" w:sz="0" w:space="0" w:color="auto" w:frame="1"/>
+        </w:rPr>
+        <w:t>dibpat.fType</w:t>
+      </w:r>
+      <w:proofErr w:type="spellEnd"/>
+      <w:proofErr w:type="gramEnd"/>
+      <w:r>
+        <w:rPr>
+          <w:rStyle w:val="gnd-iwgdh3b"/>
+          <w:rFonts w:ascii="Consolas" w:hAnsi="Consolas"/>
+          <w:color w:val="FCFFE0"/>
+          <w:bdr w:val="none" w:sz="0" w:space="0" w:color="auto" w:frame="1"/>
+        </w:rPr>
+        <w:t xml:space="preserve"> B  -2.3164     0.5369  -4.315 1.65e-05 ***</w:t>
       </w:r>
     </w:p>
     <w:p>
@@ -5366,14 +7195,45 @@
           <w:bdr w:val="none" w:sz="0" w:space="0" w:color="auto" w:frame="1"/>
         </w:rPr>
       </w:pPr>
-      <w:r>
-        <w:rPr>
-          <w:rStyle w:val="gnd-iwgdh3b"/>
-          <w:rFonts w:ascii="Consolas" w:hAnsi="Consolas"/>
-          <w:color w:val="FCFFE0"/>
-          <w:bdr w:val="none" w:sz="0" w:space="0" w:color="auto" w:frame="1"/>
-        </w:rPr>
-        <w:t>Signif. codes:  0 ‘***’ 0.001 ‘**’ 0.01 ‘*’ 0.05 ‘.’ 0.1 ‘ ’ 1</w:t>
+      <w:proofErr w:type="spellStart"/>
+      <w:r>
+        <w:rPr>
+          <w:rStyle w:val="gnd-iwgdh3b"/>
+          <w:rFonts w:ascii="Consolas" w:hAnsi="Consolas"/>
+          <w:color w:val="FCFFE0"/>
+          <w:bdr w:val="none" w:sz="0" w:space="0" w:color="auto" w:frame="1"/>
+        </w:rPr>
+        <w:t>Signif</w:t>
+      </w:r>
+      <w:proofErr w:type="spellEnd"/>
+      <w:r>
+        <w:rPr>
+          <w:rStyle w:val="gnd-iwgdh3b"/>
+          <w:rFonts w:ascii="Consolas" w:hAnsi="Consolas"/>
+          <w:color w:val="FCFFE0"/>
+          <w:bdr w:val="none" w:sz="0" w:space="0" w:color="auto" w:frame="1"/>
+        </w:rPr>
+        <w:t xml:space="preserve">. codes:  0 ‘***’ 0.001 ‘**’ 0.01 ‘*’ 0.05 ‘.’ 0.1 </w:t>
+      </w:r>
+      <w:proofErr w:type="gramStart"/>
+      <w:r>
+        <w:rPr>
+          <w:rStyle w:val="gnd-iwgdh3b"/>
+          <w:rFonts w:ascii="Consolas" w:hAnsi="Consolas"/>
+          <w:color w:val="FCFFE0"/>
+          <w:bdr w:val="none" w:sz="0" w:space="0" w:color="auto" w:frame="1"/>
+        </w:rPr>
+        <w:t>‘ ’</w:t>
+      </w:r>
+      <w:proofErr w:type="gramEnd"/>
+      <w:r>
+        <w:rPr>
+          <w:rStyle w:val="gnd-iwgdh3b"/>
+          <w:rFonts w:ascii="Consolas" w:hAnsi="Consolas"/>
+          <w:color w:val="FCFFE0"/>
+          <w:bdr w:val="none" w:sz="0" w:space="0" w:color="auto" w:frame="1"/>
+        </w:rPr>
+        <w:t xml:space="preserve"> 1</w:t>
       </w:r>
     </w:p>
     <w:p>
@@ -5462,7 +7322,27 @@
           <w:color w:val="FCFFE0"/>
           <w:bdr w:val="none" w:sz="0" w:space="0" w:color="auto" w:frame="1"/>
         </w:rPr>
-        <w:t>F-statistic: 18.62 on 1 and 3152 DF,  p-value: 1.649e-05</w:t>
+        <w:t xml:space="preserve">F-statistic: 18.62 on 1 and 3152 </w:t>
+      </w:r>
+      <w:proofErr w:type="gramStart"/>
+      <w:r>
+        <w:rPr>
+          <w:rStyle w:val="gnd-iwgdh3b"/>
+          <w:rFonts w:ascii="Consolas" w:hAnsi="Consolas"/>
+          <w:color w:val="FCFFE0"/>
+          <w:bdr w:val="none" w:sz="0" w:space="0" w:color="auto" w:frame="1"/>
+        </w:rPr>
+        <w:t>DF,  p</w:t>
+      </w:r>
+      <w:proofErr w:type="gramEnd"/>
+      <w:r>
+        <w:rPr>
+          <w:rStyle w:val="gnd-iwgdh3b"/>
+          <w:rFonts w:ascii="Consolas" w:hAnsi="Consolas"/>
+          <w:color w:val="FCFFE0"/>
+          <w:bdr w:val="none" w:sz="0" w:space="0" w:color="auto" w:frame="1"/>
+        </w:rPr>
+        <w:t>-value: 1.649e-05</w:t>
       </w:r>
     </w:p>
     <w:p>
@@ -5525,56 +7405,7 @@
               <w:rFonts w:ascii="Cambria Math" w:eastAsia="Times New Roman" w:hAnsi="Cambria Math" w:cs="Calibri"/>
               <w:color w:val="000000"/>
             </w:rPr>
-            <m:t>=12</m:t>
-          </m:r>
-          <m:r>
-            <w:rPr>
-              <w:rFonts w:ascii="Cambria Math" w:eastAsia="Times New Roman" w:hAnsi="Cambria Math" w:cs="Calibri"/>
-              <w:color w:val="000000"/>
-            </w:rPr>
-            <m:t>9.78</m:t>
-          </m:r>
-          <m:r>
-            <w:rPr>
-              <w:rFonts w:ascii="Cambria Math" w:eastAsia="Times New Roman" w:hAnsi="Cambria Math" w:cs="Calibri"/>
-              <w:color w:val="000000"/>
-            </w:rPr>
-            <m:t>+</m:t>
-          </m:r>
-          <m:r>
-            <w:rPr>
-              <w:rFonts w:ascii="Cambria Math" w:eastAsia="Times New Roman" w:hAnsi="Cambria Math" w:cs="Calibri"/>
-              <w:color w:val="000000"/>
-            </w:rPr>
-            <m:t>(- 2</m:t>
-          </m:r>
-          <m:r>
-            <w:rPr>
-              <w:rFonts w:ascii="Cambria Math" w:eastAsia="Times New Roman" w:hAnsi="Cambria Math" w:cs="Calibri"/>
-              <w:color w:val="000000"/>
-            </w:rPr>
-            <m:t>.</m:t>
-          </m:r>
-          <m:r>
-            <w:rPr>
-              <w:rFonts w:ascii="Cambria Math" w:eastAsia="Times New Roman" w:hAnsi="Cambria Math" w:cs="Calibri"/>
-              <w:color w:val="000000"/>
-            </w:rPr>
-            <m:t>32</m:t>
-          </m:r>
-          <m:r>
-            <w:rPr>
-              <w:rFonts w:ascii="Cambria Math" w:eastAsia="Times New Roman" w:hAnsi="Cambria Math" w:cs="Calibri"/>
-              <w:color w:val="000000"/>
-            </w:rPr>
-            <m:t>X</m:t>
-          </m:r>
-          <m:r>
-            <w:rPr>
-              <w:rFonts w:ascii="Cambria Math" w:eastAsia="Times New Roman" w:hAnsi="Cambria Math" w:cs="Calibri"/>
-              <w:color w:val="000000"/>
-            </w:rPr>
-            <m:t>)</m:t>
+            <m:t>=129.78+(- 2.32X)</m:t>
           </m:r>
         </m:oMath>
       </m:oMathPara>
@@ -5790,6 +7621,7 @@
       <w:r>
         <w:rPr>
           <w:rFonts w:ascii="Arial" w:hAnsi="Arial" w:cs="Arial"/>
+          <w:noProof/>
           <w:sz w:val="24"/>
           <w:szCs w:val="24"/>
         </w:rPr>
@@ -5905,6 +7737,7 @@
       <w:r>
         <w:rPr>
           <w:rFonts w:ascii="Calibri" w:eastAsia="Times New Roman" w:hAnsi="Calibri" w:cs="Calibri"/>
+          <w:noProof/>
           <w:color w:val="000000"/>
         </w:rPr>
         <w:lastRenderedPageBreak/>
@@ -5977,6 +7810,7 @@
       <w:r>
         <w:rPr>
           <w:rFonts w:ascii="Calibri" w:eastAsia="Times New Roman" w:hAnsi="Calibri" w:cs="Calibri"/>
+          <w:noProof/>
           <w:color w:val="000000"/>
         </w:rPr>
         <w:drawing>
@@ -6055,6 +7889,7 @@
       <w:r>
         <w:rPr>
           <w:rFonts w:ascii="Calibri" w:eastAsia="Times New Roman" w:hAnsi="Calibri" w:cs="Calibri"/>
+          <w:noProof/>
           <w:color w:val="000000"/>
         </w:rPr>
         <w:lastRenderedPageBreak/>
@@ -6314,7 +8149,98 @@
           <w:sz w:val="20"/>
           <w:szCs w:val="20"/>
         </w:rPr>
-        <w:t>&gt; t.test(sbp ~ dibpat.f, data = wcgs)</w:t>
+        <w:t xml:space="preserve">&gt; </w:t>
+      </w:r>
+      <w:proofErr w:type="spellStart"/>
+      <w:r>
+        <w:rPr>
+          <w:rFonts w:ascii="Consolas" w:eastAsia="Times New Roman" w:hAnsi="Consolas" w:cs="Courier New"/>
+          <w:color w:val="949C8B"/>
+          <w:sz w:val="20"/>
+          <w:szCs w:val="20"/>
+        </w:rPr>
+        <w:t>t.</w:t>
+      </w:r>
+      <w:proofErr w:type="gramStart"/>
+      <w:r>
+        <w:rPr>
+          <w:rFonts w:ascii="Consolas" w:eastAsia="Times New Roman" w:hAnsi="Consolas" w:cs="Courier New"/>
+          <w:color w:val="949C8B"/>
+          <w:sz w:val="20"/>
+          <w:szCs w:val="20"/>
+        </w:rPr>
+        <w:t>test</w:t>
+      </w:r>
+      <w:proofErr w:type="spellEnd"/>
+      <w:r>
+        <w:rPr>
+          <w:rFonts w:ascii="Consolas" w:eastAsia="Times New Roman" w:hAnsi="Consolas" w:cs="Courier New"/>
+          <w:color w:val="949C8B"/>
+          <w:sz w:val="20"/>
+          <w:szCs w:val="20"/>
+        </w:rPr>
+        <w:t>(</w:t>
+      </w:r>
+      <w:proofErr w:type="spellStart"/>
+      <w:proofErr w:type="gramEnd"/>
+      <w:r>
+        <w:rPr>
+          <w:rFonts w:ascii="Consolas" w:eastAsia="Times New Roman" w:hAnsi="Consolas" w:cs="Courier New"/>
+          <w:color w:val="949C8B"/>
+          <w:sz w:val="20"/>
+          <w:szCs w:val="20"/>
+        </w:rPr>
+        <w:t>sbp</w:t>
+      </w:r>
+      <w:proofErr w:type="spellEnd"/>
+      <w:r>
+        <w:rPr>
+          <w:rFonts w:ascii="Consolas" w:eastAsia="Times New Roman" w:hAnsi="Consolas" w:cs="Courier New"/>
+          <w:color w:val="949C8B"/>
+          <w:sz w:val="20"/>
+          <w:szCs w:val="20"/>
+        </w:rPr>
+        <w:t xml:space="preserve"> ~ </w:t>
+      </w:r>
+      <w:proofErr w:type="spellStart"/>
+      <w:r>
+        <w:rPr>
+          <w:rFonts w:ascii="Consolas" w:eastAsia="Times New Roman" w:hAnsi="Consolas" w:cs="Courier New"/>
+          <w:color w:val="949C8B"/>
+          <w:sz w:val="20"/>
+          <w:szCs w:val="20"/>
+        </w:rPr>
+        <w:t>dibpat.f</w:t>
+      </w:r>
+      <w:proofErr w:type="spellEnd"/>
+      <w:r>
+        <w:rPr>
+          <w:rFonts w:ascii="Consolas" w:eastAsia="Times New Roman" w:hAnsi="Consolas" w:cs="Courier New"/>
+          <w:color w:val="949C8B"/>
+          <w:sz w:val="20"/>
+          <w:szCs w:val="20"/>
+        </w:rPr>
+        <w:t xml:space="preserve">, data = </w:t>
+      </w:r>
+      <w:proofErr w:type="spellStart"/>
+      <w:r>
+        <w:rPr>
+          <w:rFonts w:ascii="Consolas" w:eastAsia="Times New Roman" w:hAnsi="Consolas" w:cs="Courier New"/>
+          <w:color w:val="949C8B"/>
+          <w:sz w:val="20"/>
+          <w:szCs w:val="20"/>
+        </w:rPr>
+        <w:t>wcgs</w:t>
+      </w:r>
+      <w:proofErr w:type="spellEnd"/>
+      <w:r>
+        <w:rPr>
+          <w:rFonts w:ascii="Consolas" w:eastAsia="Times New Roman" w:hAnsi="Consolas" w:cs="Courier New"/>
+          <w:color w:val="949C8B"/>
+          <w:sz w:val="20"/>
+          <w:szCs w:val="20"/>
+        </w:rPr>
+        <w:t>)</w:t>
       </w:r>
     </w:p>
     <w:p>
@@ -6463,8 +8389,44 @@
           <w:szCs w:val="20"/>
           <w:bdr w:val="none" w:sz="0" w:space="0" w:color="auto" w:frame="1"/>
         </w:rPr>
-        <w:t>data:  sbp by dibpat.f</w:t>
-      </w:r>
+        <w:t xml:space="preserve">data:  </w:t>
+      </w:r>
+      <w:proofErr w:type="spellStart"/>
+      <w:r>
+        <w:rPr>
+          <w:rFonts w:ascii="Consolas" w:eastAsia="Times New Roman" w:hAnsi="Consolas" w:cs="Courier New"/>
+          <w:color w:val="FCFFE0"/>
+          <w:sz w:val="20"/>
+          <w:szCs w:val="20"/>
+          <w:bdr w:val="none" w:sz="0" w:space="0" w:color="auto" w:frame="1"/>
+        </w:rPr>
+        <w:t>sbp</w:t>
+      </w:r>
+      <w:proofErr w:type="spellEnd"/>
+      <w:r>
+        <w:rPr>
+          <w:rFonts w:ascii="Consolas" w:eastAsia="Times New Roman" w:hAnsi="Consolas" w:cs="Courier New"/>
+          <w:color w:val="FCFFE0"/>
+          <w:sz w:val="20"/>
+          <w:szCs w:val="20"/>
+          <w:bdr w:val="none" w:sz="0" w:space="0" w:color="auto" w:frame="1"/>
+        </w:rPr>
+        <w:t xml:space="preserve"> by </w:t>
+      </w:r>
+      <w:proofErr w:type="spellStart"/>
+      <w:proofErr w:type="gramStart"/>
+      <w:r>
+        <w:rPr>
+          <w:rFonts w:ascii="Consolas" w:eastAsia="Times New Roman" w:hAnsi="Consolas" w:cs="Courier New"/>
+          <w:color w:val="FCFFE0"/>
+          <w:sz w:val="20"/>
+          <w:szCs w:val="20"/>
+          <w:bdr w:val="none" w:sz="0" w:space="0" w:color="auto" w:frame="1"/>
+        </w:rPr>
+        <w:t>dibpat.f</w:t>
+      </w:r>
+      <w:proofErr w:type="spellEnd"/>
+      <w:proofErr w:type="gramEnd"/>
     </w:p>
     <w:p>
       <w:pPr>
@@ -6808,7 +8770,81 @@
           <w:rFonts w:ascii="Consolas" w:hAnsi="Consolas"/>
           <w:color w:val="949C8B"/>
         </w:rPr>
-        <w:t>mod2c &lt;- lm(sbp ~ dibpat.f, data = wcgs)</w:t>
+        <w:t xml:space="preserve">mod2c &lt;- </w:t>
+      </w:r>
+      <w:proofErr w:type="spellStart"/>
+      <w:proofErr w:type="gramStart"/>
+      <w:r>
+        <w:rPr>
+          <w:rStyle w:val="gnd-iwgdn2b"/>
+          <w:rFonts w:ascii="Consolas" w:hAnsi="Consolas"/>
+          <w:color w:val="949C8B"/>
+        </w:rPr>
+        <w:t>lm</w:t>
+      </w:r>
+      <w:proofErr w:type="spellEnd"/>
+      <w:r>
+        <w:rPr>
+          <w:rStyle w:val="gnd-iwgdn2b"/>
+          <w:rFonts w:ascii="Consolas" w:hAnsi="Consolas"/>
+          <w:color w:val="949C8B"/>
+        </w:rPr>
+        <w:t>(</w:t>
+      </w:r>
+      <w:proofErr w:type="spellStart"/>
+      <w:proofErr w:type="gramEnd"/>
+      <w:r>
+        <w:rPr>
+          <w:rStyle w:val="gnd-iwgdn2b"/>
+          <w:rFonts w:ascii="Consolas" w:hAnsi="Consolas"/>
+          <w:color w:val="949C8B"/>
+        </w:rPr>
+        <w:t>sbp</w:t>
+      </w:r>
+      <w:proofErr w:type="spellEnd"/>
+      <w:r>
+        <w:rPr>
+          <w:rStyle w:val="gnd-iwgdn2b"/>
+          <w:rFonts w:ascii="Consolas" w:hAnsi="Consolas"/>
+          <w:color w:val="949C8B"/>
+        </w:rPr>
+        <w:t xml:space="preserve"> ~ </w:t>
+      </w:r>
+      <w:proofErr w:type="spellStart"/>
+      <w:r>
+        <w:rPr>
+          <w:rStyle w:val="gnd-iwgdn2b"/>
+          <w:rFonts w:ascii="Consolas" w:hAnsi="Consolas"/>
+          <w:color w:val="949C8B"/>
+        </w:rPr>
+        <w:t>dibpat.f</w:t>
+      </w:r>
+      <w:proofErr w:type="spellEnd"/>
+      <w:r>
+        <w:rPr>
+          <w:rStyle w:val="gnd-iwgdn2b"/>
+          <w:rFonts w:ascii="Consolas" w:hAnsi="Consolas"/>
+          <w:color w:val="949C8B"/>
+        </w:rPr>
+        <w:t xml:space="preserve">, data = </w:t>
+      </w:r>
+      <w:proofErr w:type="spellStart"/>
+      <w:r>
+        <w:rPr>
+          <w:rStyle w:val="gnd-iwgdn2b"/>
+          <w:rFonts w:ascii="Consolas" w:hAnsi="Consolas"/>
+          <w:color w:val="949C8B"/>
+        </w:rPr>
+        <w:t>wcgs</w:t>
+      </w:r>
+      <w:proofErr w:type="spellEnd"/>
+      <w:r>
+        <w:rPr>
+          <w:rStyle w:val="gnd-iwgdn2b"/>
+          <w:rFonts w:ascii="Consolas" w:hAnsi="Consolas"/>
+          <w:color w:val="949C8B"/>
+        </w:rPr>
+        <w:t>)</w:t>
       </w:r>
     </w:p>
     <w:p>
@@ -6886,14 +8922,96 @@
           <w:bdr w:val="none" w:sz="0" w:space="0" w:color="auto" w:frame="1"/>
         </w:rPr>
       </w:pPr>
-      <w:r>
-        <w:rPr>
-          <w:rStyle w:val="gnd-iwgdh3b"/>
-          <w:rFonts w:ascii="Consolas" w:hAnsi="Consolas"/>
-          <w:color w:val="FCFFE0"/>
-          <w:bdr w:val="none" w:sz="0" w:space="0" w:color="auto" w:frame="1"/>
-        </w:rPr>
-        <w:t>lm(formula = sbp ~ dibpat.f, data = wcgs)</w:t>
+      <w:proofErr w:type="spellStart"/>
+      <w:proofErr w:type="gramStart"/>
+      <w:r>
+        <w:rPr>
+          <w:rStyle w:val="gnd-iwgdh3b"/>
+          <w:rFonts w:ascii="Consolas" w:hAnsi="Consolas"/>
+          <w:color w:val="FCFFE0"/>
+          <w:bdr w:val="none" w:sz="0" w:space="0" w:color="auto" w:frame="1"/>
+        </w:rPr>
+        <w:t>lm</w:t>
+      </w:r>
+      <w:proofErr w:type="spellEnd"/>
+      <w:r>
+        <w:rPr>
+          <w:rStyle w:val="gnd-iwgdh3b"/>
+          <w:rFonts w:ascii="Consolas" w:hAnsi="Consolas"/>
+          <w:color w:val="FCFFE0"/>
+          <w:bdr w:val="none" w:sz="0" w:space="0" w:color="auto" w:frame="1"/>
+        </w:rPr>
+        <w:t>(</w:t>
+      </w:r>
+      <w:proofErr w:type="gramEnd"/>
+      <w:r>
+        <w:rPr>
+          <w:rStyle w:val="gnd-iwgdh3b"/>
+          <w:rFonts w:ascii="Consolas" w:hAnsi="Consolas"/>
+          <w:color w:val="FCFFE0"/>
+          <w:bdr w:val="none" w:sz="0" w:space="0" w:color="auto" w:frame="1"/>
+        </w:rPr>
+        <w:t xml:space="preserve">formula = </w:t>
+      </w:r>
+      <w:proofErr w:type="spellStart"/>
+      <w:r>
+        <w:rPr>
+          <w:rStyle w:val="gnd-iwgdh3b"/>
+          <w:rFonts w:ascii="Consolas" w:hAnsi="Consolas"/>
+          <w:color w:val="FCFFE0"/>
+          <w:bdr w:val="none" w:sz="0" w:space="0" w:color="auto" w:frame="1"/>
+        </w:rPr>
+        <w:t>sbp</w:t>
+      </w:r>
+      <w:proofErr w:type="spellEnd"/>
+      <w:r>
+        <w:rPr>
+          <w:rStyle w:val="gnd-iwgdh3b"/>
+          <w:rFonts w:ascii="Consolas" w:hAnsi="Consolas"/>
+          <w:color w:val="FCFFE0"/>
+          <w:bdr w:val="none" w:sz="0" w:space="0" w:color="auto" w:frame="1"/>
+        </w:rPr>
+        <w:t xml:space="preserve"> ~ </w:t>
+      </w:r>
+      <w:proofErr w:type="spellStart"/>
+      <w:r>
+        <w:rPr>
+          <w:rStyle w:val="gnd-iwgdh3b"/>
+          <w:rFonts w:ascii="Consolas" w:hAnsi="Consolas"/>
+          <w:color w:val="FCFFE0"/>
+          <w:bdr w:val="none" w:sz="0" w:space="0" w:color="auto" w:frame="1"/>
+        </w:rPr>
+        <w:t>dibpat.f</w:t>
+      </w:r>
+      <w:proofErr w:type="spellEnd"/>
+      <w:r>
+        <w:rPr>
+          <w:rStyle w:val="gnd-iwgdh3b"/>
+          <w:rFonts w:ascii="Consolas" w:hAnsi="Consolas"/>
+          <w:color w:val="FCFFE0"/>
+          <w:bdr w:val="none" w:sz="0" w:space="0" w:color="auto" w:frame="1"/>
+        </w:rPr>
+        <w:t xml:space="preserve">, data = </w:t>
+      </w:r>
+      <w:proofErr w:type="spellStart"/>
+      <w:r>
+        <w:rPr>
+          <w:rStyle w:val="gnd-iwgdh3b"/>
+          <w:rFonts w:ascii="Consolas" w:hAnsi="Consolas"/>
+          <w:color w:val="FCFFE0"/>
+          <w:bdr w:val="none" w:sz="0" w:space="0" w:color="auto" w:frame="1"/>
+        </w:rPr>
+        <w:t>wcgs</w:t>
+      </w:r>
+      <w:proofErr w:type="spellEnd"/>
+      <w:r>
+        <w:rPr>
+          <w:rStyle w:val="gnd-iwgdh3b"/>
+          <w:rFonts w:ascii="Consolas" w:hAnsi="Consolas"/>
+          <w:color w:val="FCFFE0"/>
+          <w:bdr w:val="none" w:sz="0" w:space="0" w:color="auto" w:frame="1"/>
+        </w:rPr>
+        <w:t>)</w:t>
       </w:r>
     </w:p>
     <w:p>
@@ -6950,7 +9068,27 @@
           <w:color w:val="FCFFE0"/>
           <w:bdr w:val="none" w:sz="0" w:space="0" w:color="auto" w:frame="1"/>
         </w:rPr>
-        <w:t xml:space="preserve">    Min      1Q  Median      3Q     Max </w:t>
+        <w:t xml:space="preserve">    Min      1</w:t>
+      </w:r>
+      <w:proofErr w:type="gramStart"/>
+      <w:r>
+        <w:rPr>
+          <w:rStyle w:val="gnd-iwgdh3b"/>
+          <w:rFonts w:ascii="Consolas" w:hAnsi="Consolas"/>
+          <w:color w:val="FCFFE0"/>
+          <w:bdr w:val="none" w:sz="0" w:space="0" w:color="auto" w:frame="1"/>
+        </w:rPr>
+        <w:t>Q  Median</w:t>
+      </w:r>
+      <w:proofErr w:type="gramEnd"/>
+      <w:r>
+        <w:rPr>
+          <w:rStyle w:val="gnd-iwgdh3b"/>
+          <w:rFonts w:ascii="Consolas" w:hAnsi="Consolas"/>
+          <w:color w:val="FCFFE0"/>
+          <w:bdr w:val="none" w:sz="0" w:space="0" w:color="auto" w:frame="1"/>
+        </w:rPr>
+        <w:t xml:space="preserve">      3Q     Max </w:t>
       </w:r>
     </w:p>
     <w:p>
@@ -6972,7 +9110,27 @@
           <w:color w:val="FCFFE0"/>
           <w:bdr w:val="none" w:sz="0" w:space="0" w:color="auto" w:frame="1"/>
         </w:rPr>
-        <w:t xml:space="preserve">-29.782  -9.782  -1.782   8.455 102.534 </w:t>
+        <w:t>-29.</w:t>
+      </w:r>
+      <w:proofErr w:type="gramStart"/>
+      <w:r>
+        <w:rPr>
+          <w:rStyle w:val="gnd-iwgdh3b"/>
+          <w:rFonts w:ascii="Consolas" w:hAnsi="Consolas"/>
+          <w:color w:val="FCFFE0"/>
+          <w:bdr w:val="none" w:sz="0" w:space="0" w:color="auto" w:frame="1"/>
+        </w:rPr>
+        <w:t>782  -</w:t>
+      </w:r>
+      <w:proofErr w:type="gramEnd"/>
+      <w:r>
+        <w:rPr>
+          <w:rStyle w:val="gnd-iwgdh3b"/>
+          <w:rFonts w:ascii="Consolas" w:hAnsi="Consolas"/>
+          <w:color w:val="FCFFE0"/>
+          <w:bdr w:val="none" w:sz="0" w:space="0" w:color="auto" w:frame="1"/>
+        </w:rPr>
+        <w:t xml:space="preserve">9.782  -1.782   8.455 102.534 </w:t>
       </w:r>
     </w:p>
     <w:p>
@@ -7029,7 +9187,27 @@
           <w:color w:val="FCFFE0"/>
           <w:bdr w:val="none" w:sz="0" w:space="0" w:color="auto" w:frame="1"/>
         </w:rPr>
-        <w:t xml:space="preserve">               Estimate Std. Error t value Pr(&gt;|t|)    </w:t>
+        <w:t xml:space="preserve">               Estimate Std. Error t value </w:t>
+      </w:r>
+      <w:proofErr w:type="spellStart"/>
+      <w:r>
+        <w:rPr>
+          <w:rStyle w:val="gnd-iwgdh3b"/>
+          <w:rFonts w:ascii="Consolas" w:hAnsi="Consolas"/>
+          <w:color w:val="FCFFE0"/>
+          <w:bdr w:val="none" w:sz="0" w:space="0" w:color="auto" w:frame="1"/>
+        </w:rPr>
+        <w:t>Pr</w:t>
+      </w:r>
+      <w:proofErr w:type="spellEnd"/>
+      <w:r>
+        <w:rPr>
+          <w:rStyle w:val="gnd-iwgdh3b"/>
+          <w:rFonts w:ascii="Consolas" w:hAnsi="Consolas"/>
+          <w:color w:val="FCFFE0"/>
+          <w:bdr w:val="none" w:sz="0" w:space="0" w:color="auto" w:frame="1"/>
+        </w:rPr>
+        <w:t xml:space="preserve">(&gt;|t|)    </w:t>
       </w:r>
     </w:p>
     <w:p>
@@ -7051,7 +9229,27 @@
           <w:color w:val="FCFFE0"/>
           <w:bdr w:val="none" w:sz="0" w:space="0" w:color="auto" w:frame="1"/>
         </w:rPr>
-        <w:t>(Intercept)    129.7823     0.3782 343.163  &lt; 2e-16 ***</w:t>
+        <w:t>(</w:t>
+      </w:r>
+      <w:proofErr w:type="gramStart"/>
+      <w:r>
+        <w:rPr>
+          <w:rStyle w:val="gnd-iwgdh3b"/>
+          <w:rFonts w:ascii="Consolas" w:hAnsi="Consolas"/>
+          <w:color w:val="FCFFE0"/>
+          <w:bdr w:val="none" w:sz="0" w:space="0" w:color="auto" w:frame="1"/>
+        </w:rPr>
+        <w:t xml:space="preserve">Intercept)   </w:t>
+      </w:r>
+      <w:proofErr w:type="gramEnd"/>
+      <w:r>
+        <w:rPr>
+          <w:rStyle w:val="gnd-iwgdh3b"/>
+          <w:rFonts w:ascii="Consolas" w:hAnsi="Consolas"/>
+          <w:color w:val="FCFFE0"/>
+          <w:bdr w:val="none" w:sz="0" w:space="0" w:color="auto" w:frame="1"/>
+        </w:rPr>
+        <w:t xml:space="preserve"> 129.7823     0.3782 343.163  &lt; 2e-16 ***</w:t>
       </w:r>
     </w:p>
     <w:p>
@@ -7066,14 +9264,27 @@
           <w:bdr w:val="none" w:sz="0" w:space="0" w:color="auto" w:frame="1"/>
         </w:rPr>
       </w:pPr>
-      <w:r>
-        <w:rPr>
-          <w:rStyle w:val="gnd-iwgdh3b"/>
-          <w:rFonts w:ascii="Consolas" w:hAnsi="Consolas"/>
-          <w:color w:val="FCFFE0"/>
-          <w:bdr w:val="none" w:sz="0" w:space="0" w:color="auto" w:frame="1"/>
-        </w:rPr>
-        <w:t>dibpat.fType B  -2.3164     0.5369  -4.315 1.65e-05 ***</w:t>
+      <w:proofErr w:type="spellStart"/>
+      <w:proofErr w:type="gramStart"/>
+      <w:r>
+        <w:rPr>
+          <w:rStyle w:val="gnd-iwgdh3b"/>
+          <w:rFonts w:ascii="Consolas" w:hAnsi="Consolas"/>
+          <w:color w:val="FCFFE0"/>
+          <w:bdr w:val="none" w:sz="0" w:space="0" w:color="auto" w:frame="1"/>
+        </w:rPr>
+        <w:t>dibpat.fType</w:t>
+      </w:r>
+      <w:proofErr w:type="spellEnd"/>
+      <w:proofErr w:type="gramEnd"/>
+      <w:r>
+        <w:rPr>
+          <w:rStyle w:val="gnd-iwgdh3b"/>
+          <w:rFonts w:ascii="Consolas" w:hAnsi="Consolas"/>
+          <w:color w:val="FCFFE0"/>
+          <w:bdr w:val="none" w:sz="0" w:space="0" w:color="auto" w:frame="1"/>
+        </w:rPr>
+        <w:t xml:space="preserve"> B  -2.3164     0.5369  -4.315 1.65e-05 ***</w:t>
       </w:r>
     </w:p>
     <w:p>
@@ -7110,14 +9321,45 @@
           <w:bdr w:val="none" w:sz="0" w:space="0" w:color="auto" w:frame="1"/>
         </w:rPr>
       </w:pPr>
-      <w:r>
-        <w:rPr>
-          <w:rStyle w:val="gnd-iwgdh3b"/>
-          <w:rFonts w:ascii="Consolas" w:hAnsi="Consolas"/>
-          <w:color w:val="FCFFE0"/>
-          <w:bdr w:val="none" w:sz="0" w:space="0" w:color="auto" w:frame="1"/>
-        </w:rPr>
-        <w:t>Signif. codes:  0 ‘***’ 0.001 ‘**’ 0.01 ‘*’ 0.05 ‘.’ 0.1 ‘ ’ 1</w:t>
+      <w:proofErr w:type="spellStart"/>
+      <w:r>
+        <w:rPr>
+          <w:rStyle w:val="gnd-iwgdh3b"/>
+          <w:rFonts w:ascii="Consolas" w:hAnsi="Consolas"/>
+          <w:color w:val="FCFFE0"/>
+          <w:bdr w:val="none" w:sz="0" w:space="0" w:color="auto" w:frame="1"/>
+        </w:rPr>
+        <w:t>Signif</w:t>
+      </w:r>
+      <w:proofErr w:type="spellEnd"/>
+      <w:r>
+        <w:rPr>
+          <w:rStyle w:val="gnd-iwgdh3b"/>
+          <w:rFonts w:ascii="Consolas" w:hAnsi="Consolas"/>
+          <w:color w:val="FCFFE0"/>
+          <w:bdr w:val="none" w:sz="0" w:space="0" w:color="auto" w:frame="1"/>
+        </w:rPr>
+        <w:t xml:space="preserve">. codes:  0 ‘***’ 0.001 ‘**’ 0.01 ‘*’ 0.05 ‘.’ 0.1 </w:t>
+      </w:r>
+      <w:proofErr w:type="gramStart"/>
+      <w:r>
+        <w:rPr>
+          <w:rStyle w:val="gnd-iwgdh3b"/>
+          <w:rFonts w:ascii="Consolas" w:hAnsi="Consolas"/>
+          <w:color w:val="FCFFE0"/>
+          <w:bdr w:val="none" w:sz="0" w:space="0" w:color="auto" w:frame="1"/>
+        </w:rPr>
+        <w:t>‘ ’</w:t>
+      </w:r>
+      <w:proofErr w:type="gramEnd"/>
+      <w:r>
+        <w:rPr>
+          <w:rStyle w:val="gnd-iwgdh3b"/>
+          <w:rFonts w:ascii="Consolas" w:hAnsi="Consolas"/>
+          <w:color w:val="FCFFE0"/>
+          <w:bdr w:val="none" w:sz="0" w:space="0" w:color="auto" w:frame="1"/>
+        </w:rPr>
+        <w:t xml:space="preserve"> 1</w:t>
       </w:r>
     </w:p>
     <w:p>
@@ -7206,7 +9448,27 @@
           <w:color w:val="FCFFE0"/>
           <w:bdr w:val="none" w:sz="0" w:space="0" w:color="auto" w:frame="1"/>
         </w:rPr>
-        <w:t>F-statistic: 18.62 on 1 and 3152 DF,  p-value: 1.649e-05</w:t>
+        <w:t xml:space="preserve">F-statistic: 18.62 on 1 and 3152 </w:t>
+      </w:r>
+      <w:proofErr w:type="gramStart"/>
+      <w:r>
+        <w:rPr>
+          <w:rStyle w:val="gnd-iwgdh3b"/>
+          <w:rFonts w:ascii="Consolas" w:hAnsi="Consolas"/>
+          <w:color w:val="FCFFE0"/>
+          <w:bdr w:val="none" w:sz="0" w:space="0" w:color="auto" w:frame="1"/>
+        </w:rPr>
+        <w:t>DF,  p</w:t>
+      </w:r>
+      <w:proofErr w:type="gramEnd"/>
+      <w:r>
+        <w:rPr>
+          <w:rStyle w:val="gnd-iwgdh3b"/>
+          <w:rFonts w:ascii="Consolas" w:hAnsi="Consolas"/>
+          <w:color w:val="FCFFE0"/>
+          <w:bdr w:val="none" w:sz="0" w:space="0" w:color="auto" w:frame="1"/>
+        </w:rPr>
+        <w:t>-value: 1.649e-05</w:t>
       </w:r>
     </w:p>
     <w:p>
@@ -7803,7 +10065,27 @@
           <w:sz w:val="20"/>
           <w:szCs w:val="20"/>
         </w:rPr>
-        <w:t xml:space="preserve">&gt; wcgs &lt;- </w:t>
+        <w:t xml:space="preserve">&gt; </w:t>
+      </w:r>
+      <w:proofErr w:type="spellStart"/>
+      <w:r>
+        <w:rPr>
+          <w:rFonts w:ascii="Consolas" w:eastAsia="Times New Roman" w:hAnsi="Consolas" w:cs="Courier New"/>
+          <w:color w:val="949C8B"/>
+          <w:sz w:val="20"/>
+          <w:szCs w:val="20"/>
+        </w:rPr>
+        <w:t>wcgs</w:t>
+      </w:r>
+      <w:proofErr w:type="spellEnd"/>
+      <w:r>
+        <w:rPr>
+          <w:rFonts w:ascii="Consolas" w:eastAsia="Times New Roman" w:hAnsi="Consolas" w:cs="Courier New"/>
+          <w:color w:val="949C8B"/>
+          <w:sz w:val="20"/>
+          <w:szCs w:val="20"/>
+        </w:rPr>
+        <w:t xml:space="preserve"> &lt;- </w:t>
       </w:r>
     </w:p>
     <w:p>
@@ -7843,7 +10125,27 @@
           <w:sz w:val="20"/>
           <w:szCs w:val="20"/>
         </w:rPr>
-        <w:t>+   wcgs %&gt;%</w:t>
+        <w:t xml:space="preserve">+   </w:t>
+      </w:r>
+      <w:proofErr w:type="spellStart"/>
+      <w:r>
+        <w:rPr>
+          <w:rFonts w:ascii="Consolas" w:eastAsia="Times New Roman" w:hAnsi="Consolas" w:cs="Courier New"/>
+          <w:color w:val="949C8B"/>
+          <w:sz w:val="20"/>
+          <w:szCs w:val="20"/>
+        </w:rPr>
+        <w:t>wcgs</w:t>
+      </w:r>
+      <w:proofErr w:type="spellEnd"/>
+      <w:r>
+        <w:rPr>
+          <w:rFonts w:ascii="Consolas" w:eastAsia="Times New Roman" w:hAnsi="Consolas" w:cs="Courier New"/>
+          <w:color w:val="949C8B"/>
+          <w:sz w:val="20"/>
+          <w:szCs w:val="20"/>
+        </w:rPr>
+        <w:t xml:space="preserve"> %&gt;%</w:t>
       </w:r>
     </w:p>
     <w:p>
@@ -7883,7 +10185,58 @@
           <w:sz w:val="20"/>
           <w:szCs w:val="20"/>
         </w:rPr>
-        <w:t xml:space="preserve">+   mutate(bmi_cat = cut(bmi, </w:t>
+        <w:t xml:space="preserve">+   </w:t>
+      </w:r>
+      <w:proofErr w:type="gramStart"/>
+      <w:r>
+        <w:rPr>
+          <w:rFonts w:ascii="Consolas" w:eastAsia="Times New Roman" w:hAnsi="Consolas" w:cs="Courier New"/>
+          <w:color w:val="949C8B"/>
+          <w:sz w:val="20"/>
+          <w:szCs w:val="20"/>
+        </w:rPr>
+        <w:t>mutate(</w:t>
+      </w:r>
+      <w:proofErr w:type="spellStart"/>
+      <w:proofErr w:type="gramEnd"/>
+      <w:r>
+        <w:rPr>
+          <w:rFonts w:ascii="Consolas" w:eastAsia="Times New Roman" w:hAnsi="Consolas" w:cs="Courier New"/>
+          <w:color w:val="949C8B"/>
+          <w:sz w:val="20"/>
+          <w:szCs w:val="20"/>
+        </w:rPr>
+        <w:t>bmi_cat</w:t>
+      </w:r>
+      <w:proofErr w:type="spellEnd"/>
+      <w:r>
+        <w:rPr>
+          <w:rFonts w:ascii="Consolas" w:eastAsia="Times New Roman" w:hAnsi="Consolas" w:cs="Courier New"/>
+          <w:color w:val="949C8B"/>
+          <w:sz w:val="20"/>
+          <w:szCs w:val="20"/>
+        </w:rPr>
+        <w:t xml:space="preserve"> = cut(</w:t>
+      </w:r>
+      <w:proofErr w:type="spellStart"/>
+      <w:r>
+        <w:rPr>
+          <w:rFonts w:ascii="Consolas" w:eastAsia="Times New Roman" w:hAnsi="Consolas" w:cs="Courier New"/>
+          <w:color w:val="949C8B"/>
+          <w:sz w:val="20"/>
+          <w:szCs w:val="20"/>
+        </w:rPr>
+        <w:t>bmi</w:t>
+      </w:r>
+      <w:proofErr w:type="spellEnd"/>
+      <w:r>
+        <w:rPr>
+          <w:rFonts w:ascii="Consolas" w:eastAsia="Times New Roman" w:hAnsi="Consolas" w:cs="Courier New"/>
+          <w:color w:val="949C8B"/>
+          <w:sz w:val="20"/>
+          <w:szCs w:val="20"/>
+        </w:rPr>
+        <w:t xml:space="preserve">, </w:t>
       </w:r>
     </w:p>
     <w:p>
@@ -7923,7 +10276,27 @@
           <w:sz w:val="20"/>
           <w:szCs w:val="20"/>
         </w:rPr>
-        <w:t>+                        breaks = c(-Inf, 18.5, 25, 30, Inf),</w:t>
+        <w:t xml:space="preserve">+                        breaks = </w:t>
+      </w:r>
+      <w:proofErr w:type="gramStart"/>
+      <w:r>
+        <w:rPr>
+          <w:rFonts w:ascii="Consolas" w:eastAsia="Times New Roman" w:hAnsi="Consolas" w:cs="Courier New"/>
+          <w:color w:val="949C8B"/>
+          <w:sz w:val="20"/>
+          <w:szCs w:val="20"/>
+        </w:rPr>
+        <w:t>c(</w:t>
+      </w:r>
+      <w:proofErr w:type="gramEnd"/>
+      <w:r>
+        <w:rPr>
+          <w:rFonts w:ascii="Consolas" w:eastAsia="Times New Roman" w:hAnsi="Consolas" w:cs="Courier New"/>
+          <w:color w:val="949C8B"/>
+          <w:sz w:val="20"/>
+          <w:szCs w:val="20"/>
+        </w:rPr>
+        <w:t>-Inf, 18.5, 25, 30, Inf),</w:t>
       </w:r>
     </w:p>
     <w:p>
@@ -7963,7 +10336,47 @@
           <w:sz w:val="20"/>
           <w:szCs w:val="20"/>
         </w:rPr>
-        <w:t>+                        labels = c("Underweight", "Healthy weight", "Overweight", "Obsese"),</w:t>
+        <w:t xml:space="preserve">+                        labels = </w:t>
+      </w:r>
+      <w:proofErr w:type="gramStart"/>
+      <w:r>
+        <w:rPr>
+          <w:rFonts w:ascii="Consolas" w:eastAsia="Times New Roman" w:hAnsi="Consolas" w:cs="Courier New"/>
+          <w:color w:val="949C8B"/>
+          <w:sz w:val="20"/>
+          <w:szCs w:val="20"/>
+        </w:rPr>
+        <w:t>c(</w:t>
+      </w:r>
+      <w:proofErr w:type="gramEnd"/>
+      <w:r>
+        <w:rPr>
+          <w:rFonts w:ascii="Consolas" w:eastAsia="Times New Roman" w:hAnsi="Consolas" w:cs="Courier New"/>
+          <w:color w:val="949C8B"/>
+          <w:sz w:val="20"/>
+          <w:szCs w:val="20"/>
+        </w:rPr>
+        <w:t>"Underweight", "Healthy weight", "Overweight", "</w:t>
+      </w:r>
+      <w:proofErr w:type="spellStart"/>
+      <w:r>
+        <w:rPr>
+          <w:rFonts w:ascii="Consolas" w:eastAsia="Times New Roman" w:hAnsi="Consolas" w:cs="Courier New"/>
+          <w:color w:val="949C8B"/>
+          <w:sz w:val="20"/>
+          <w:szCs w:val="20"/>
+        </w:rPr>
+        <w:t>Obsese</w:t>
+      </w:r>
+      <w:proofErr w:type="spellEnd"/>
+      <w:r>
+        <w:rPr>
+          <w:rFonts w:ascii="Consolas" w:eastAsia="Times New Roman" w:hAnsi="Consolas" w:cs="Courier New"/>
+          <w:color w:val="949C8B"/>
+          <w:sz w:val="20"/>
+          <w:szCs w:val="20"/>
+        </w:rPr>
+        <w:t>"),</w:t>
       </w:r>
     </w:p>
     <w:p>
@@ -8003,7 +10416,29 @@
           <w:sz w:val="20"/>
           <w:szCs w:val="20"/>
         </w:rPr>
-        <w:t>+                        right = F, include.lowest = F))</w:t>
+        <w:t xml:space="preserve">+                        right = F, </w:t>
+      </w:r>
+      <w:proofErr w:type="spellStart"/>
+      <w:proofErr w:type="gramStart"/>
+      <w:r>
+        <w:rPr>
+          <w:rFonts w:ascii="Consolas" w:eastAsia="Times New Roman" w:hAnsi="Consolas" w:cs="Courier New"/>
+          <w:color w:val="949C8B"/>
+          <w:sz w:val="20"/>
+          <w:szCs w:val="20"/>
+        </w:rPr>
+        <w:t>include.lowest</w:t>
+      </w:r>
+      <w:proofErr w:type="spellEnd"/>
+      <w:proofErr w:type="gramEnd"/>
+      <w:r>
+        <w:rPr>
+          <w:rFonts w:ascii="Consolas" w:eastAsia="Times New Roman" w:hAnsi="Consolas" w:cs="Courier New"/>
+          <w:color w:val="949C8B"/>
+          <w:sz w:val="20"/>
+          <w:szCs w:val="20"/>
+        </w:rPr>
+        <w:t xml:space="preserve"> = F))</w:t>
       </w:r>
     </w:p>
     <w:p>
@@ -8043,7 +10478,27 @@
           <w:sz w:val="20"/>
           <w:szCs w:val="20"/>
         </w:rPr>
-        <w:t>&gt; table(wcgs$bmi_cat)</w:t>
+        <w:t>&gt; table(</w:t>
+      </w:r>
+      <w:proofErr w:type="spellStart"/>
+      <w:r>
+        <w:rPr>
+          <w:rFonts w:ascii="Consolas" w:eastAsia="Times New Roman" w:hAnsi="Consolas" w:cs="Courier New"/>
+          <w:color w:val="949C8B"/>
+          <w:sz w:val="20"/>
+          <w:szCs w:val="20"/>
+        </w:rPr>
+        <w:t>wcgs$bmi_cat</w:t>
+      </w:r>
+      <w:proofErr w:type="spellEnd"/>
+      <w:r>
+        <w:rPr>
+          <w:rFonts w:ascii="Consolas" w:eastAsia="Times New Roman" w:hAnsi="Consolas" w:cs="Courier New"/>
+          <w:color w:val="949C8B"/>
+          <w:sz w:val="20"/>
+          <w:szCs w:val="20"/>
+        </w:rPr>
+        <w:t>)</w:t>
       </w:r>
     </w:p>
     <w:p>
@@ -8117,7 +10572,29 @@
           <w:szCs w:val="20"/>
           <w:bdr w:val="none" w:sz="0" w:space="0" w:color="auto" w:frame="1"/>
         </w:rPr>
-        <w:t xml:space="preserve">   Underweight Healthy weight     Overweight         Obsese </w:t>
+        <w:t xml:space="preserve">   Underweight Healthy weight     Overweight         </w:t>
+      </w:r>
+      <w:proofErr w:type="spellStart"/>
+      <w:r>
+        <w:rPr>
+          <w:rFonts w:ascii="Consolas" w:eastAsia="Times New Roman" w:hAnsi="Consolas" w:cs="Courier New"/>
+          <w:color w:val="FCFFE0"/>
+          <w:sz w:val="20"/>
+          <w:szCs w:val="20"/>
+          <w:bdr w:val="none" w:sz="0" w:space="0" w:color="auto" w:frame="1"/>
+        </w:rPr>
+        <w:t>Obsese</w:t>
+      </w:r>
+      <w:proofErr w:type="spellEnd"/>
+      <w:r>
+        <w:rPr>
+          <w:rFonts w:ascii="Consolas" w:eastAsia="Times New Roman" w:hAnsi="Consolas" w:cs="Courier New"/>
+          <w:color w:val="FCFFE0"/>
+          <w:sz w:val="20"/>
+          <w:szCs w:val="20"/>
+          <w:bdr w:val="none" w:sz="0" w:space="0" w:color="auto" w:frame="1"/>
+        </w:rPr>
+        <w:t xml:space="preserve"> </w:t>
       </w:r>
     </w:p>
     <w:p>
@@ -8355,7 +10832,48 @@
           <w:rFonts w:ascii="Consolas" w:hAnsi="Consolas"/>
           <w:color w:val="949C8B"/>
         </w:rPr>
-        <w:t>&gt; wcgs$bmi_cat &lt;- relevel(wcgs$bmi_cat, ref = "Healthy weight")</w:t>
+        <w:t xml:space="preserve">&gt; </w:t>
+      </w:r>
+      <w:proofErr w:type="spellStart"/>
+      <w:r>
+        <w:rPr>
+          <w:rFonts w:ascii="Consolas" w:hAnsi="Consolas"/>
+          <w:color w:val="949C8B"/>
+        </w:rPr>
+        <w:t>wcgs$bmi_cat</w:t>
+      </w:r>
+      <w:proofErr w:type="spellEnd"/>
+      <w:r>
+        <w:rPr>
+          <w:rFonts w:ascii="Consolas" w:hAnsi="Consolas"/>
+          <w:color w:val="949C8B"/>
+        </w:rPr>
+        <w:t xml:space="preserve"> &lt;- </w:t>
+      </w:r>
+      <w:proofErr w:type="gramStart"/>
+      <w:r>
+        <w:rPr>
+          <w:rFonts w:ascii="Consolas" w:hAnsi="Consolas"/>
+          <w:color w:val="949C8B"/>
+        </w:rPr>
+        <w:t>relevel(</w:t>
+      </w:r>
+      <w:proofErr w:type="spellStart"/>
+      <w:proofErr w:type="gramEnd"/>
+      <w:r>
+        <w:rPr>
+          <w:rFonts w:ascii="Consolas" w:hAnsi="Consolas"/>
+          <w:color w:val="949C8B"/>
+        </w:rPr>
+        <w:t>wcgs$bmi_cat</w:t>
+      </w:r>
+      <w:proofErr w:type="spellEnd"/>
+      <w:r>
+        <w:rPr>
+          <w:rFonts w:ascii="Consolas" w:hAnsi="Consolas"/>
+          <w:color w:val="949C8B"/>
+        </w:rPr>
+        <w:t>, ref = "Healthy weight")</w:t>
       </w:r>
     </w:p>
     <w:p>
@@ -8810,6 +11328,116 @@
         </w:rPr>
         <w:t xml:space="preserve">: BMI category is not related to SBP </w:t>
       </w:r>
+      <m:oMath>
+        <m:sSub>
+          <m:sSubPr>
+            <m:ctrlPr>
+              <w:rPr>
+                <w:rFonts w:ascii="Cambria Math" w:eastAsia="Times New Roman" w:hAnsi="Cambria Math" w:cs="Calibri"/>
+                <w:i/>
+                <w:color w:val="1F497D" w:themeColor="text2"/>
+              </w:rPr>
+            </m:ctrlPr>
+          </m:sSubPr>
+          <m:e>
+            <m:r>
+              <w:rPr>
+                <w:rFonts w:ascii="Cambria Math" w:eastAsia="Times New Roman" w:hAnsi="Cambria Math" w:cs="Calibri"/>
+                <w:color w:val="1F497D" w:themeColor="text2"/>
+              </w:rPr>
+              <m:t>β</m:t>
+            </m:r>
+          </m:e>
+          <m:sub>
+            <m:r>
+              <w:rPr>
+                <w:rFonts w:ascii="Cambria Math" w:eastAsia="Times New Roman" w:hAnsi="Cambria Math" w:cs="Calibri"/>
+                <w:color w:val="1F497D" w:themeColor="text2"/>
+              </w:rPr>
+              <m:t>underweight</m:t>
+            </m:r>
+          </m:sub>
+        </m:sSub>
+        <m:r>
+          <w:rPr>
+            <w:rFonts w:ascii="Cambria Math" w:eastAsia="Times New Roman" w:hAnsi="Cambria Math" w:cs="Calibri"/>
+            <w:color w:val="1F497D" w:themeColor="text2"/>
+          </w:rPr>
+          <m:t xml:space="preserve">=0, </m:t>
+        </m:r>
+        <m:sSub>
+          <m:sSubPr>
+            <m:ctrlPr>
+              <w:rPr>
+                <w:rFonts w:ascii="Cambria Math" w:eastAsia="Times New Roman" w:hAnsi="Cambria Math" w:cs="Calibri"/>
+                <w:i/>
+                <w:color w:val="1F497D" w:themeColor="text2"/>
+              </w:rPr>
+            </m:ctrlPr>
+          </m:sSubPr>
+          <m:e>
+            <m:r>
+              <w:rPr>
+                <w:rFonts w:ascii="Cambria Math" w:eastAsia="Times New Roman" w:hAnsi="Cambria Math" w:cs="Calibri"/>
+                <w:color w:val="1F497D" w:themeColor="text2"/>
+              </w:rPr>
+              <m:t>β</m:t>
+            </m:r>
+          </m:e>
+          <m:sub>
+            <m:r>
+              <w:rPr>
+                <w:rFonts w:ascii="Cambria Math" w:eastAsia="Times New Roman" w:hAnsi="Cambria Math" w:cs="Calibri"/>
+                <w:color w:val="1F497D" w:themeColor="text2"/>
+              </w:rPr>
+              <m:t>overweight</m:t>
+            </m:r>
+          </m:sub>
+        </m:sSub>
+        <m:r>
+          <w:rPr>
+            <w:rFonts w:ascii="Cambria Math" w:eastAsia="Times New Roman" w:hAnsi="Cambria Math" w:cs="Calibri"/>
+            <w:color w:val="1F497D" w:themeColor="text2"/>
+          </w:rPr>
+          <m:t xml:space="preserve">=0, </m:t>
+        </m:r>
+        <m:sSub>
+          <m:sSubPr>
+            <m:ctrlPr>
+              <w:rPr>
+                <w:rFonts w:ascii="Cambria Math" w:eastAsia="Times New Roman" w:hAnsi="Cambria Math" w:cs="Calibri"/>
+                <w:i/>
+                <w:color w:val="1F497D" w:themeColor="text2"/>
+              </w:rPr>
+            </m:ctrlPr>
+          </m:sSubPr>
+          <m:e>
+            <m:r>
+              <w:rPr>
+                <w:rFonts w:ascii="Cambria Math" w:eastAsia="Times New Roman" w:hAnsi="Cambria Math" w:cs="Calibri"/>
+                <w:color w:val="1F497D" w:themeColor="text2"/>
+              </w:rPr>
+              <m:t>β</m:t>
+            </m:r>
+          </m:e>
+          <m:sub>
+            <m:r>
+              <w:rPr>
+                <w:rFonts w:ascii="Cambria Math" w:eastAsia="Times New Roman" w:hAnsi="Cambria Math" w:cs="Calibri"/>
+                <w:color w:val="1F497D" w:themeColor="text2"/>
+              </w:rPr>
+              <m:t>obese</m:t>
+            </m:r>
+          </m:sub>
+        </m:sSub>
+        <m:r>
+          <w:rPr>
+            <w:rFonts w:ascii="Cambria Math" w:eastAsia="Times New Roman" w:hAnsi="Cambria Math" w:cs="Calibri"/>
+            <w:color w:val="1F497D" w:themeColor="text2"/>
+          </w:rPr>
+          <m:t>=0</m:t>
+        </m:r>
+      </m:oMath>
     </w:p>
     <w:p>
       <w:pPr>
@@ -8852,6 +11480,19 @@
           <w:rFonts w:ascii="Calibri" w:eastAsia="Times New Roman" w:hAnsi="Calibri" w:cs="Calibri"/>
         </w:rPr>
         <w:t xml:space="preserve"> : BMI category is related to SBP</w:t>
+      </w:r>
+      <w:r>
+        <w:rPr>
+          <w:rFonts w:ascii="Calibri" w:eastAsia="Times New Roman" w:hAnsi="Calibri" w:cs="Calibri"/>
+        </w:rPr>
+        <w:t xml:space="preserve"> </w:t>
+      </w:r>
+      <w:r>
+        <w:rPr>
+          <w:rFonts w:ascii="Calibri" w:eastAsia="Times New Roman" w:hAnsi="Calibri" w:cs="Calibri"/>
+          <w:color w:val="1F497D" w:themeColor="text2"/>
+        </w:rPr>
+        <w:t>(at least 1 beta value is not equal to 0)</w:t>
       </w:r>
     </w:p>
     <w:p>
@@ -9022,7 +11663,7 @@
             <w:rPr>
               <w:rFonts w:ascii="Cambria Math" w:hAnsi="Cambria Math"/>
             </w:rPr>
-            <m:t xml:space="preserve">=125.98+ </m:t>
+            <m:t xml:space="preserve">=125.98 </m:t>
           </m:r>
           <m:sSub>
             <m:sSubPr>
@@ -9038,7 +11679,19 @@
                 <w:rPr>
                   <w:rFonts w:ascii="Cambria Math" w:hAnsi="Cambria Math"/>
                 </w:rPr>
-                <m:t>-0.77X</m:t>
+                <m:t>-</m:t>
+              </m:r>
+              <m:r>
+                <w:rPr>
+                  <w:rFonts w:ascii="Cambria Math" w:hAnsi="Cambria Math"/>
+                </w:rPr>
+                <m:t xml:space="preserve"> </m:t>
+              </m:r>
+              <m:r>
+                <w:rPr>
+                  <w:rFonts w:ascii="Cambria Math" w:hAnsi="Cambria Math"/>
+                </w:rPr>
+                <m:t>0.77X</m:t>
               </m:r>
             </m:e>
             <m:sub>
@@ -9116,6 +11769,8 @@
           </m:sSub>
         </m:oMath>
       </m:oMathPara>
+      <w:bookmarkStart w:id="0" w:name="_GoBack"/>
+      <w:bookmarkEnd w:id="0"/>
     </w:p>
     <w:p>
       <w:pPr>
@@ -9491,15 +12146,105 @@
           <w:bdr w:val="none" w:sz="0" w:space="0" w:color="auto" w:frame="1"/>
         </w:rPr>
       </w:pPr>
-      <w:r>
-        <w:rPr>
-          <w:rFonts w:ascii="Consolas" w:eastAsia="Times New Roman" w:hAnsi="Consolas" w:cs="Courier New"/>
-          <w:color w:val="FCFFE0"/>
-          <w:sz w:val="20"/>
-          <w:szCs w:val="20"/>
-          <w:bdr w:val="none" w:sz="0" w:space="0" w:color="auto" w:frame="1"/>
-        </w:rPr>
-        <w:t>lm(formula = sbp ~ bmi_cat, data = wcgs)</w:t>
+      <w:proofErr w:type="spellStart"/>
+      <w:proofErr w:type="gramStart"/>
+      <w:r>
+        <w:rPr>
+          <w:rFonts w:ascii="Consolas" w:eastAsia="Times New Roman" w:hAnsi="Consolas" w:cs="Courier New"/>
+          <w:color w:val="FCFFE0"/>
+          <w:sz w:val="20"/>
+          <w:szCs w:val="20"/>
+          <w:bdr w:val="none" w:sz="0" w:space="0" w:color="auto" w:frame="1"/>
+        </w:rPr>
+        <w:t>lm</w:t>
+      </w:r>
+      <w:proofErr w:type="spellEnd"/>
+      <w:r>
+        <w:rPr>
+          <w:rFonts w:ascii="Consolas" w:eastAsia="Times New Roman" w:hAnsi="Consolas" w:cs="Courier New"/>
+          <w:color w:val="FCFFE0"/>
+          <w:sz w:val="20"/>
+          <w:szCs w:val="20"/>
+          <w:bdr w:val="none" w:sz="0" w:space="0" w:color="auto" w:frame="1"/>
+        </w:rPr>
+        <w:t>(</w:t>
+      </w:r>
+      <w:proofErr w:type="gramEnd"/>
+      <w:r>
+        <w:rPr>
+          <w:rFonts w:ascii="Consolas" w:eastAsia="Times New Roman" w:hAnsi="Consolas" w:cs="Courier New"/>
+          <w:color w:val="FCFFE0"/>
+          <w:sz w:val="20"/>
+          <w:szCs w:val="20"/>
+          <w:bdr w:val="none" w:sz="0" w:space="0" w:color="auto" w:frame="1"/>
+        </w:rPr>
+        <w:t xml:space="preserve">formula = </w:t>
+      </w:r>
+      <w:proofErr w:type="spellStart"/>
+      <w:r>
+        <w:rPr>
+          <w:rFonts w:ascii="Consolas" w:eastAsia="Times New Roman" w:hAnsi="Consolas" w:cs="Courier New"/>
+          <w:color w:val="FCFFE0"/>
+          <w:sz w:val="20"/>
+          <w:szCs w:val="20"/>
+          <w:bdr w:val="none" w:sz="0" w:space="0" w:color="auto" w:frame="1"/>
+        </w:rPr>
+        <w:t>sbp</w:t>
+      </w:r>
+      <w:proofErr w:type="spellEnd"/>
+      <w:r>
+        <w:rPr>
+          <w:rFonts w:ascii="Consolas" w:eastAsia="Times New Roman" w:hAnsi="Consolas" w:cs="Courier New"/>
+          <w:color w:val="FCFFE0"/>
+          <w:sz w:val="20"/>
+          <w:szCs w:val="20"/>
+          <w:bdr w:val="none" w:sz="0" w:space="0" w:color="auto" w:frame="1"/>
+        </w:rPr>
+        <w:t xml:space="preserve"> ~ </w:t>
+      </w:r>
+      <w:proofErr w:type="spellStart"/>
+      <w:r>
+        <w:rPr>
+          <w:rFonts w:ascii="Consolas" w:eastAsia="Times New Roman" w:hAnsi="Consolas" w:cs="Courier New"/>
+          <w:color w:val="FCFFE0"/>
+          <w:sz w:val="20"/>
+          <w:szCs w:val="20"/>
+          <w:bdr w:val="none" w:sz="0" w:space="0" w:color="auto" w:frame="1"/>
+        </w:rPr>
+        <w:t>bmi_cat</w:t>
+      </w:r>
+      <w:proofErr w:type="spellEnd"/>
+      <w:r>
+        <w:rPr>
+          <w:rFonts w:ascii="Consolas" w:eastAsia="Times New Roman" w:hAnsi="Consolas" w:cs="Courier New"/>
+          <w:color w:val="FCFFE0"/>
+          <w:sz w:val="20"/>
+          <w:szCs w:val="20"/>
+          <w:bdr w:val="none" w:sz="0" w:space="0" w:color="auto" w:frame="1"/>
+        </w:rPr>
+        <w:t xml:space="preserve">, data = </w:t>
+      </w:r>
+      <w:proofErr w:type="spellStart"/>
+      <w:r>
+        <w:rPr>
+          <w:rFonts w:ascii="Consolas" w:eastAsia="Times New Roman" w:hAnsi="Consolas" w:cs="Courier New"/>
+          <w:color w:val="FCFFE0"/>
+          <w:sz w:val="20"/>
+          <w:szCs w:val="20"/>
+          <w:bdr w:val="none" w:sz="0" w:space="0" w:color="auto" w:frame="1"/>
+        </w:rPr>
+        <w:t>wcgs</w:t>
+      </w:r>
+      <w:proofErr w:type="spellEnd"/>
+      <w:r>
+        <w:rPr>
+          <w:rFonts w:ascii="Consolas" w:eastAsia="Times New Roman" w:hAnsi="Consolas" w:cs="Courier New"/>
+          <w:color w:val="FCFFE0"/>
+          <w:sz w:val="20"/>
+          <w:szCs w:val="20"/>
+          <w:bdr w:val="none" w:sz="0" w:space="0" w:color="auto" w:frame="1"/>
+        </w:rPr>
+        <w:t>)</w:t>
       </w:r>
     </w:p>
     <w:p>
@@ -9615,7 +12360,29 @@
           <w:szCs w:val="20"/>
           <w:bdr w:val="none" w:sz="0" w:space="0" w:color="auto" w:frame="1"/>
         </w:rPr>
-        <w:t xml:space="preserve">    Min      1Q  Median      3Q     Max </w:t>
+        <w:t xml:space="preserve">    Min      1</w:t>
+      </w:r>
+      <w:proofErr w:type="gramStart"/>
+      <w:r>
+        <w:rPr>
+          <w:rFonts w:ascii="Consolas" w:eastAsia="Times New Roman" w:hAnsi="Consolas" w:cs="Courier New"/>
+          <w:color w:val="FCFFE0"/>
+          <w:sz w:val="20"/>
+          <w:szCs w:val="20"/>
+          <w:bdr w:val="none" w:sz="0" w:space="0" w:color="auto" w:frame="1"/>
+        </w:rPr>
+        <w:t>Q  Median</w:t>
+      </w:r>
+      <w:proofErr w:type="gramEnd"/>
+      <w:r>
+        <w:rPr>
+          <w:rFonts w:ascii="Consolas" w:eastAsia="Times New Roman" w:hAnsi="Consolas" w:cs="Courier New"/>
+          <w:color w:val="FCFFE0"/>
+          <w:sz w:val="20"/>
+          <w:szCs w:val="20"/>
+          <w:bdr w:val="none" w:sz="0" w:space="0" w:color="auto" w:frame="1"/>
+        </w:rPr>
+        <w:t xml:space="preserve">      3Q     Max </w:t>
       </w:r>
     </w:p>
     <w:p>
@@ -9657,7 +12424,29 @@
           <w:szCs w:val="20"/>
           <w:bdr w:val="none" w:sz="0" w:space="0" w:color="auto" w:frame="1"/>
         </w:rPr>
-        <w:t xml:space="preserve">-37.531  -9.983  -1.983   8.017 104.017 </w:t>
+        <w:t>-37.</w:t>
+      </w:r>
+      <w:proofErr w:type="gramStart"/>
+      <w:r>
+        <w:rPr>
+          <w:rFonts w:ascii="Consolas" w:eastAsia="Times New Roman" w:hAnsi="Consolas" w:cs="Courier New"/>
+          <w:color w:val="FCFFE0"/>
+          <w:sz w:val="20"/>
+          <w:szCs w:val="20"/>
+          <w:bdr w:val="none" w:sz="0" w:space="0" w:color="auto" w:frame="1"/>
+        </w:rPr>
+        <w:t>531  -</w:t>
+      </w:r>
+      <w:proofErr w:type="gramEnd"/>
+      <w:r>
+        <w:rPr>
+          <w:rFonts w:ascii="Consolas" w:eastAsia="Times New Roman" w:hAnsi="Consolas" w:cs="Courier New"/>
+          <w:color w:val="FCFFE0"/>
+          <w:sz w:val="20"/>
+          <w:szCs w:val="20"/>
+          <w:bdr w:val="none" w:sz="0" w:space="0" w:color="auto" w:frame="1"/>
+        </w:rPr>
+        <w:t xml:space="preserve">9.983  -1.983   8.017 104.017 </w:t>
       </w:r>
     </w:p>
     <w:p>
@@ -9773,7 +12562,29 @@
           <w:szCs w:val="20"/>
           <w:bdr w:val="none" w:sz="0" w:space="0" w:color="auto" w:frame="1"/>
         </w:rPr>
-        <w:t xml:space="preserve">                   Estimate Std. Error t value Pr(&gt;|t|)    </w:t>
+        <w:t xml:space="preserve">                   Estimate Std. Error t value </w:t>
+      </w:r>
+      <w:proofErr w:type="spellStart"/>
+      <w:r>
+        <w:rPr>
+          <w:rFonts w:ascii="Consolas" w:eastAsia="Times New Roman" w:hAnsi="Consolas" w:cs="Courier New"/>
+          <w:color w:val="FCFFE0"/>
+          <w:sz w:val="20"/>
+          <w:szCs w:val="20"/>
+          <w:bdr w:val="none" w:sz="0" w:space="0" w:color="auto" w:frame="1"/>
+        </w:rPr>
+        <w:t>Pr</w:t>
+      </w:r>
+      <w:proofErr w:type="spellEnd"/>
+      <w:r>
+        <w:rPr>
+          <w:rFonts w:ascii="Consolas" w:eastAsia="Times New Roman" w:hAnsi="Consolas" w:cs="Courier New"/>
+          <w:color w:val="FCFFE0"/>
+          <w:sz w:val="20"/>
+          <w:szCs w:val="20"/>
+          <w:bdr w:val="none" w:sz="0" w:space="0" w:color="auto" w:frame="1"/>
+        </w:rPr>
+        <w:t xml:space="preserve">(&gt;|t|)    </w:t>
       </w:r>
     </w:p>
     <w:p>
@@ -9815,7 +12626,29 @@
           <w:szCs w:val="20"/>
           <w:bdr w:val="none" w:sz="0" w:space="0" w:color="auto" w:frame="1"/>
         </w:rPr>
-        <w:t>(Intercept)        125.9825     0.3436 366.692   &lt;2e-16 ***</w:t>
+        <w:t>(</w:t>
+      </w:r>
+      <w:proofErr w:type="gramStart"/>
+      <w:r>
+        <w:rPr>
+          <w:rFonts w:ascii="Consolas" w:eastAsia="Times New Roman" w:hAnsi="Consolas" w:cs="Courier New"/>
+          <w:color w:val="FCFFE0"/>
+          <w:sz w:val="20"/>
+          <w:szCs w:val="20"/>
+          <w:bdr w:val="none" w:sz="0" w:space="0" w:color="auto" w:frame="1"/>
+        </w:rPr>
+        <w:t xml:space="preserve">Intercept)   </w:t>
+      </w:r>
+      <w:proofErr w:type="gramEnd"/>
+      <w:r>
+        <w:rPr>
+          <w:rFonts w:ascii="Consolas" w:eastAsia="Times New Roman" w:hAnsi="Consolas" w:cs="Courier New"/>
+          <w:color w:val="FCFFE0"/>
+          <w:sz w:val="20"/>
+          <w:szCs w:val="20"/>
+          <w:bdr w:val="none" w:sz="0" w:space="0" w:color="auto" w:frame="1"/>
+        </w:rPr>
+        <w:t xml:space="preserve">     125.9825     0.3436 366.692   &lt;2e-16 ***</w:t>
       </w:r>
     </w:p>
     <w:p>
@@ -9849,15 +12682,49 @@
           <w:bdr w:val="none" w:sz="0" w:space="0" w:color="auto" w:frame="1"/>
         </w:rPr>
       </w:pPr>
-      <w:r>
-        <w:rPr>
-          <w:rFonts w:ascii="Consolas" w:eastAsia="Times New Roman" w:hAnsi="Consolas" w:cs="Courier New"/>
-          <w:color w:val="FCFFE0"/>
-          <w:sz w:val="20"/>
-          <w:szCs w:val="20"/>
-          <w:bdr w:val="none" w:sz="0" w:space="0" w:color="auto" w:frame="1"/>
-        </w:rPr>
-        <w:t xml:space="preserve">bmi_catUnderweight  -0.7652     3.0863  -0.248    0.804    </w:t>
+      <w:proofErr w:type="spellStart"/>
+      <w:r>
+        <w:rPr>
+          <w:rFonts w:ascii="Consolas" w:eastAsia="Times New Roman" w:hAnsi="Consolas" w:cs="Courier New"/>
+          <w:color w:val="FCFFE0"/>
+          <w:sz w:val="20"/>
+          <w:szCs w:val="20"/>
+          <w:bdr w:val="none" w:sz="0" w:space="0" w:color="auto" w:frame="1"/>
+        </w:rPr>
+        <w:t>bmi_</w:t>
+      </w:r>
+      <w:proofErr w:type="gramStart"/>
+      <w:r>
+        <w:rPr>
+          <w:rFonts w:ascii="Consolas" w:eastAsia="Times New Roman" w:hAnsi="Consolas" w:cs="Courier New"/>
+          <w:color w:val="FCFFE0"/>
+          <w:sz w:val="20"/>
+          <w:szCs w:val="20"/>
+          <w:bdr w:val="none" w:sz="0" w:space="0" w:color="auto" w:frame="1"/>
+        </w:rPr>
+        <w:t>catUnderweight</w:t>
+      </w:r>
+      <w:proofErr w:type="spellEnd"/>
+      <w:r>
+        <w:rPr>
+          <w:rFonts w:ascii="Consolas" w:eastAsia="Times New Roman" w:hAnsi="Consolas" w:cs="Courier New"/>
+          <w:color w:val="FCFFE0"/>
+          <w:sz w:val="20"/>
+          <w:szCs w:val="20"/>
+          <w:bdr w:val="none" w:sz="0" w:space="0" w:color="auto" w:frame="1"/>
+        </w:rPr>
+        <w:t xml:space="preserve">  -</w:t>
+      </w:r>
+      <w:proofErr w:type="gramEnd"/>
+      <w:r>
+        <w:rPr>
+          <w:rFonts w:ascii="Consolas" w:eastAsia="Times New Roman" w:hAnsi="Consolas" w:cs="Courier New"/>
+          <w:color w:val="FCFFE0"/>
+          <w:sz w:val="20"/>
+          <w:szCs w:val="20"/>
+          <w:bdr w:val="none" w:sz="0" w:space="0" w:color="auto" w:frame="1"/>
+        </w:rPr>
+        <w:t xml:space="preserve">0.7652     3.0863  -0.248    0.804    </w:t>
       </w:r>
     </w:p>
     <w:p>
@@ -9891,15 +12758,49 @@
           <w:bdr w:val="none" w:sz="0" w:space="0" w:color="auto" w:frame="1"/>
         </w:rPr>
       </w:pPr>
-      <w:r>
-        <w:rPr>
-          <w:rFonts w:ascii="Consolas" w:eastAsia="Times New Roman" w:hAnsi="Consolas" w:cs="Courier New"/>
-          <w:color w:val="FCFFE0"/>
-          <w:sz w:val="20"/>
-          <w:szCs w:val="20"/>
-          <w:bdr w:val="none" w:sz="0" w:space="0" w:color="auto" w:frame="1"/>
-        </w:rPr>
-        <w:t>bmi_catOverweight    5.8482     0.5439  10.752   &lt;2e-16 ***</w:t>
+      <w:proofErr w:type="spellStart"/>
+      <w:r>
+        <w:rPr>
+          <w:rFonts w:ascii="Consolas" w:eastAsia="Times New Roman" w:hAnsi="Consolas" w:cs="Courier New"/>
+          <w:color w:val="FCFFE0"/>
+          <w:sz w:val="20"/>
+          <w:szCs w:val="20"/>
+          <w:bdr w:val="none" w:sz="0" w:space="0" w:color="auto" w:frame="1"/>
+        </w:rPr>
+        <w:t>bmi_catOverweight</w:t>
+      </w:r>
+      <w:proofErr w:type="spellEnd"/>
+      <w:r>
+        <w:rPr>
+          <w:rFonts w:ascii="Consolas" w:eastAsia="Times New Roman" w:hAnsi="Consolas" w:cs="Courier New"/>
+          <w:color w:val="FCFFE0"/>
+          <w:sz w:val="20"/>
+          <w:szCs w:val="20"/>
+          <w:bdr w:val="none" w:sz="0" w:space="0" w:color="auto" w:frame="1"/>
+        </w:rPr>
+        <w:t xml:space="preserve">    5.8482     </w:t>
+      </w:r>
+      <w:proofErr w:type="gramStart"/>
+      <w:r>
+        <w:rPr>
+          <w:rFonts w:ascii="Consolas" w:eastAsia="Times New Roman" w:hAnsi="Consolas" w:cs="Courier New"/>
+          <w:color w:val="FCFFE0"/>
+          <w:sz w:val="20"/>
+          <w:szCs w:val="20"/>
+          <w:bdr w:val="none" w:sz="0" w:space="0" w:color="auto" w:frame="1"/>
+        </w:rPr>
+        <w:t>0.5439  10.752</w:t>
+      </w:r>
+      <w:proofErr w:type="gramEnd"/>
+      <w:r>
+        <w:rPr>
+          <w:rFonts w:ascii="Consolas" w:eastAsia="Times New Roman" w:hAnsi="Consolas" w:cs="Courier New"/>
+          <w:color w:val="FCFFE0"/>
+          <w:sz w:val="20"/>
+          <w:szCs w:val="20"/>
+          <w:bdr w:val="none" w:sz="0" w:space="0" w:color="auto" w:frame="1"/>
+        </w:rPr>
+        <w:t xml:space="preserve">   &lt;2e-16 ***</w:t>
       </w:r>
     </w:p>
     <w:p>
@@ -9933,15 +12834,27 @@
           <w:bdr w:val="none" w:sz="0" w:space="0" w:color="auto" w:frame="1"/>
         </w:rPr>
       </w:pPr>
-      <w:r>
-        <w:rPr>
-          <w:rFonts w:ascii="Consolas" w:eastAsia="Times New Roman" w:hAnsi="Consolas" w:cs="Courier New"/>
-          <w:color w:val="FCFFE0"/>
-          <w:sz w:val="20"/>
-          <w:szCs w:val="20"/>
-          <w:bdr w:val="none" w:sz="0" w:space="0" w:color="auto" w:frame="1"/>
-        </w:rPr>
-        <w:t>bmi_catObsese       15.5483     1.6701   9.310   &lt;2e-16 ***</w:t>
+      <w:proofErr w:type="spellStart"/>
+      <w:r>
+        <w:rPr>
+          <w:rFonts w:ascii="Consolas" w:eastAsia="Times New Roman" w:hAnsi="Consolas" w:cs="Courier New"/>
+          <w:color w:val="FCFFE0"/>
+          <w:sz w:val="20"/>
+          <w:szCs w:val="20"/>
+          <w:bdr w:val="none" w:sz="0" w:space="0" w:color="auto" w:frame="1"/>
+        </w:rPr>
+        <w:t>bmi_catObsese</w:t>
+      </w:r>
+      <w:proofErr w:type="spellEnd"/>
+      <w:r>
+        <w:rPr>
+          <w:rFonts w:ascii="Consolas" w:eastAsia="Times New Roman" w:hAnsi="Consolas" w:cs="Courier New"/>
+          <w:color w:val="FCFFE0"/>
+          <w:sz w:val="20"/>
+          <w:szCs w:val="20"/>
+          <w:bdr w:val="none" w:sz="0" w:space="0" w:color="auto" w:frame="1"/>
+        </w:rPr>
+        <w:t xml:space="preserve">       15.5483     1.6701   9.310   &lt;2e-16 ***</w:t>
       </w:r>
     </w:p>
     <w:p>
@@ -10017,15 +12930,49 @@
           <w:bdr w:val="none" w:sz="0" w:space="0" w:color="auto" w:frame="1"/>
         </w:rPr>
       </w:pPr>
-      <w:r>
-        <w:rPr>
-          <w:rFonts w:ascii="Consolas" w:eastAsia="Times New Roman" w:hAnsi="Consolas" w:cs="Courier New"/>
-          <w:color w:val="FCFFE0"/>
-          <w:sz w:val="20"/>
-          <w:szCs w:val="20"/>
-          <w:bdr w:val="none" w:sz="0" w:space="0" w:color="auto" w:frame="1"/>
-        </w:rPr>
-        <w:t>Signif. codes:  0 ‘***’ 0.001 ‘**’ 0.01 ‘*’ 0.05 ‘.’ 0.1 ‘ ’ 1</w:t>
+      <w:proofErr w:type="spellStart"/>
+      <w:r>
+        <w:rPr>
+          <w:rFonts w:ascii="Consolas" w:eastAsia="Times New Roman" w:hAnsi="Consolas" w:cs="Courier New"/>
+          <w:color w:val="FCFFE0"/>
+          <w:sz w:val="20"/>
+          <w:szCs w:val="20"/>
+          <w:bdr w:val="none" w:sz="0" w:space="0" w:color="auto" w:frame="1"/>
+        </w:rPr>
+        <w:t>Signif</w:t>
+      </w:r>
+      <w:proofErr w:type="spellEnd"/>
+      <w:r>
+        <w:rPr>
+          <w:rFonts w:ascii="Consolas" w:eastAsia="Times New Roman" w:hAnsi="Consolas" w:cs="Courier New"/>
+          <w:color w:val="FCFFE0"/>
+          <w:sz w:val="20"/>
+          <w:szCs w:val="20"/>
+          <w:bdr w:val="none" w:sz="0" w:space="0" w:color="auto" w:frame="1"/>
+        </w:rPr>
+        <w:t xml:space="preserve">. codes:  0 ‘***’ 0.001 ‘**’ 0.01 ‘*’ 0.05 ‘.’ 0.1 </w:t>
+      </w:r>
+      <w:proofErr w:type="gramStart"/>
+      <w:r>
+        <w:rPr>
+          <w:rFonts w:ascii="Consolas" w:eastAsia="Times New Roman" w:hAnsi="Consolas" w:cs="Courier New"/>
+          <w:color w:val="FCFFE0"/>
+          <w:sz w:val="20"/>
+          <w:szCs w:val="20"/>
+          <w:bdr w:val="none" w:sz="0" w:space="0" w:color="auto" w:frame="1"/>
+        </w:rPr>
+        <w:t>‘ ’</w:t>
+      </w:r>
+      <w:proofErr w:type="gramEnd"/>
+      <w:r>
+        <w:rPr>
+          <w:rFonts w:ascii="Consolas" w:eastAsia="Times New Roman" w:hAnsi="Consolas" w:cs="Courier New"/>
+          <w:color w:val="FCFFE0"/>
+          <w:sz w:val="20"/>
+          <w:szCs w:val="20"/>
+          <w:bdr w:val="none" w:sz="0" w:space="0" w:color="auto" w:frame="1"/>
+        </w:rPr>
+        <w:t xml:space="preserve"> 1</w:t>
       </w:r>
     </w:p>
     <w:p>
@@ -10193,7 +13140,29 @@
           <w:szCs w:val="20"/>
           <w:bdr w:val="none" w:sz="0" w:space="0" w:color="auto" w:frame="1"/>
         </w:rPr>
-        <w:t>F-statistic: 60.18 on 3 and 3150 DF,  p-value: &lt; 2.2e-16</w:t>
+        <w:t xml:space="preserve">F-statistic: 60.18 on 3 and 3150 </w:t>
+      </w:r>
+      <w:proofErr w:type="gramStart"/>
+      <w:r>
+        <w:rPr>
+          <w:rFonts w:ascii="Consolas" w:eastAsia="Times New Roman" w:hAnsi="Consolas" w:cs="Courier New"/>
+          <w:color w:val="FCFFE0"/>
+          <w:sz w:val="20"/>
+          <w:szCs w:val="20"/>
+          <w:bdr w:val="none" w:sz="0" w:space="0" w:color="auto" w:frame="1"/>
+        </w:rPr>
+        <w:t>DF,  p</w:t>
+      </w:r>
+      <w:proofErr w:type="gramEnd"/>
+      <w:r>
+        <w:rPr>
+          <w:rFonts w:ascii="Consolas" w:eastAsia="Times New Roman" w:hAnsi="Consolas" w:cs="Courier New"/>
+          <w:color w:val="FCFFE0"/>
+          <w:sz w:val="20"/>
+          <w:szCs w:val="20"/>
+          <w:bdr w:val="none" w:sz="0" w:space="0" w:color="auto" w:frame="1"/>
+        </w:rPr>
+        <w:t>-value: &lt; 2.2e-16</w:t>
       </w:r>
     </w:p>
     <w:p>
@@ -10380,8 +13349,6 @@
         </w:rPr>
         <w:t xml:space="preserve"> (p = 0.8).</w:t>
       </w:r>
-      <w:bookmarkStart w:id="0" w:name="_GoBack"/>
-      <w:bookmarkEnd w:id="0"/>
     </w:p>
     <w:p>
       <w:pPr>
@@ -11945,7 +14912,7 @@
   <w:style w:type="paragraph" w:default="1" w:styleId="Normal">
     <w:name w:val="Normal"/>
     <w:qFormat/>
-    <w:rsid w:val="00F6106A"/>
+    <w:rsid w:val="001752E4"/>
   </w:style>
   <w:style w:type="character" w:default="1" w:styleId="DefaultParagraphFont">
     <w:name w:val="Default Paragraph Font"/>

</xml_diff>